<commit_message>
Attempted to write an abstract and something for the results, add the data into tables.
</commit_message>
<xml_diff>
--- a/Lab0/Lab0_Article.docx
+++ b/Lab0/Lab0_Article.docx
@@ -1,6 +1,6 @@
 
 <file path=word/document.xml><?xml version="1.0" encoding="utf-8"?>
-<w:document xmlns:wpc="http://schemas.microsoft.com/office/word/2010/wordprocessingCanvas" xmlns:cx="http://schemas.microsoft.com/office/drawing/2014/chartex" xmlns:cx1="http://schemas.microsoft.com/office/drawing/2015/9/8/chartex" xmlns:cx2="http://schemas.microsoft.com/office/drawing/2015/10/21/chartex" xmlns:cx3="http://schemas.microsoft.com/office/drawing/2016/5/9/chartex" xmlns:cx4="http://schemas.microsoft.com/office/drawing/2016/5/10/chartex" xmlns:cx5="http://schemas.microsoft.com/office/drawing/2016/5/11/chartex" xmlns:cx6="http://schemas.microsoft.com/office/drawing/2016/5/12/chartex" xmlns:cx7="http://schemas.microsoft.com/office/drawing/2016/5/13/chartex" xmlns:cx8="http://schemas.microsoft.com/office/drawing/2016/5/14/chartex" xmlns:mc="http://schemas.openxmlformats.org/markup-compatibility/2006" xmlns:aink="http://schemas.microsoft.com/office/drawing/2016/ink" xmlns:am3d="http://schemas.microsoft.com/office/drawing/2017/model3d" xmlns:o="urn:schemas-microsoft-com:office:office" xmlns:r="http://schemas.openxmlformats.org/officeDocument/2006/relationships" xmlns:m="http://schemas.openxmlformats.org/officeDocument/2006/math" xmlns:v="urn:schemas-microsoft-com:vml" xmlns:wp14="http://schemas.microsoft.com/office/word/2010/wordprocessingDrawing" xmlns:wp="http://schemas.openxmlformats.org/drawingml/2006/wordprocessingDrawing" xmlns:w10="urn:schemas-microsoft-com:office:word" xmlns:w="http://schemas.openxmlformats.org/wordprocessingml/2006/main" xmlns:w14="http://schemas.microsoft.com/office/word/2010/wordml" xmlns:w15="http://schemas.microsoft.com/office/word/2012/wordml" xmlns:w16cid="http://schemas.microsoft.com/office/word/2016/wordml/cid" xmlns:w16se="http://schemas.microsoft.com/office/word/2015/wordml/symex" xmlns:wpg="http://schemas.microsoft.com/office/word/2010/wordprocessingGroup" xmlns:wpi="http://schemas.microsoft.com/office/word/2010/wordprocessingInk" xmlns:wne="http://schemas.microsoft.com/office/word/2006/wordml" xmlns:wps="http://schemas.microsoft.com/office/word/2010/wordprocessingShape" mc:Ignorable="w14 w15 w16se w16cid wp14">
+<w:document xmlns:wpc="http://schemas.microsoft.com/office/word/2010/wordprocessingCanvas" xmlns:mc="http://schemas.openxmlformats.org/markup-compatibility/2006" xmlns:o="urn:schemas-microsoft-com:office:office" xmlns:r="http://schemas.openxmlformats.org/officeDocument/2006/relationships" xmlns:m="http://schemas.openxmlformats.org/officeDocument/2006/math" xmlns:v="urn:schemas-microsoft-com:vml" xmlns:wp14="http://schemas.microsoft.com/office/word/2010/wordprocessingDrawing" xmlns:wp="http://schemas.openxmlformats.org/drawingml/2006/wordprocessingDrawing" xmlns:w10="urn:schemas-microsoft-com:office:word" xmlns:w="http://schemas.openxmlformats.org/wordprocessingml/2006/main" xmlns:w14="http://schemas.microsoft.com/office/word/2010/wordml" xmlns:w15="http://schemas.microsoft.com/office/word/2012/wordml" xmlns:wpg="http://schemas.microsoft.com/office/word/2010/wordprocessingGroup" xmlns:wpi="http://schemas.microsoft.com/office/word/2010/wordprocessingInk" xmlns:wne="http://schemas.microsoft.com/office/word/2006/wordml" xmlns:wps="http://schemas.microsoft.com/office/word/2010/wordprocessingShape" mc:Ignorable="w14 w15 wp14">
   <w:body>
     <w:p>
       <w:pPr>
@@ -64,15 +64,34 @@
         <w:t>Abstract</w:t>
       </w:r>
       <w:r>
-        <w:t>—These in</w:t>
-      </w:r>
+        <w:t>—</w:t>
+      </w:r>
+      <w:proofErr w:type="gramStart"/>
+      <w:r>
+        <w:t>This</w:t>
+      </w:r>
+      <w:proofErr w:type="gramEnd"/>
+      <w:r>
+        <w:t xml:space="preserve"> experiment goes into the basics of setting up and using a Nuclear Instrumentation Module in order to perform a counting experiment and show the difference between multiple short runs up to a singular long run. </w:t>
+      </w:r>
+      <w:r>
+        <w:t>Which</w:t>
+      </w:r>
+      <w:r>
+        <w:t xml:space="preserve"> is done by comparing the mean of each group of trials with the each trial’s count rate per minute mean.</w:t>
+      </w:r>
+      <w:r>
+        <w:t xml:space="preserve"> The results show that the shorter trial groups with the same total time as a long trial will have different means and error however the mean and error when applied to the count rate per minute of the trials will be relatively the same.</w:t>
+      </w:r>
+      <w:bookmarkStart w:id="0" w:name="_GoBack"/>
+      <w:bookmarkEnd w:id="0"/>
     </w:p>
     <w:p/>
     <w:p>
       <w:pPr>
         <w:pStyle w:val="IndexTerms"/>
       </w:pPr>
-      <w:bookmarkStart w:id="0" w:name="PointTmp"/>
+      <w:bookmarkStart w:id="1" w:name="PointTmp"/>
       <w:r>
         <w:rPr>
           <w:i/>
@@ -87,7 +106,7 @@
         <w:t xml:space="preserve">Counting Statistics, Pulse Detection, NIM, Radiation Detection Electronics </w:t>
       </w:r>
     </w:p>
-    <w:bookmarkEnd w:id="0"/>
+    <w:bookmarkEnd w:id="1"/>
     <w:p>
       <w:pPr>
         <w:pStyle w:val="Heading1"/>
@@ -151,6 +170,7 @@
           <w:id w:val="-1296671975"/>
           <w:citation/>
         </w:sdtPr>
+        <w:sdtEndPr/>
         <w:sdtContent>
           <w:r>
             <w:fldChar w:fldCharType="begin"/>
@@ -199,15 +219,7 @@
         <w:t>which</w:t>
       </w:r>
       <w:r>
-        <w:t xml:space="preserve"> allows for a modular system of components.  Components included for a </w:t>
-      </w:r>
-      <w:proofErr w:type="gramStart"/>
-      <w:r>
-        <w:t>general purpose</w:t>
-      </w:r>
-      <w:proofErr w:type="gramEnd"/>
-      <w:r>
-        <w:t xml:space="preserve"> counting detection system include a detector, detector bias, pre-amplifier, linear amplifier, oscilloscope, timing single channel analyzer, and counte</w:t>
+        <w:t xml:space="preserve"> allows for a modular system of components.  Components included for a general purpose counting detection system include a detector, detector bias, pre-amplifier, linear amplifier, oscilloscope, timing single channel analyzer, and counte</w:t>
       </w:r>
       <w:r>
         <w:t>r</w:t>
@@ -217,6 +229,7 @@
           <w:id w:val="-644046383"/>
           <w:citation/>
         </w:sdtPr>
+        <w:sdtEndPr/>
         <w:sdtContent>
           <w:r>
             <w:fldChar w:fldCharType="begin"/>
@@ -284,6 +297,7 @@
           <w:id w:val="1912725640"/>
           <w:citation/>
         </w:sdtPr>
+        <w:sdtEndPr/>
         <w:sdtContent>
           <w:r>
             <w:fldChar w:fldCharType="begin"/>
@@ -341,6 +355,7 @@
           <w:id w:val="-834223396"/>
           <w:citation/>
         </w:sdtPr>
+        <w:sdtEndPr/>
         <w:sdtContent>
           <w:r>
             <w:fldChar w:fldCharType="begin"/>
@@ -411,6 +426,7 @@
           <w:id w:val="-901991202"/>
           <w:citation/>
         </w:sdtPr>
+        <w:sdtEndPr/>
         <w:sdtContent>
           <w:r>
             <w:fldChar w:fldCharType="begin"/>
@@ -448,6 +464,7 @@
           <w:id w:val="199357230"/>
           <w:citation/>
         </w:sdtPr>
+        <w:sdtEndPr/>
         <w:sdtContent>
           <w:r>
             <w:fldChar w:fldCharType="begin"/>
@@ -477,6 +494,7 @@
           <w:id w:val="661967734"/>
           <w:citation/>
         </w:sdtPr>
+        <w:sdtEndPr/>
         <w:sdtContent>
           <w:r>
             <w:fldChar w:fldCharType="begin"/>
@@ -517,6 +535,7 @@
           <w:id w:val="550661589"/>
           <w:citation/>
         </w:sdtPr>
+        <w:sdtEndPr/>
         <w:sdtContent>
           <w:r>
             <w:fldChar w:fldCharType="begin"/>
@@ -549,6 +568,7 @@
           <w:id w:val="190036845"/>
           <w:citation/>
         </w:sdtPr>
+        <w:sdtEndPr/>
         <w:sdtContent>
           <w:r>
             <w:fldChar w:fldCharType="begin"/>
@@ -578,6 +598,7 @@
           <w:id w:val="773125724"/>
           <w:citation/>
         </w:sdtPr>
+        <w:sdtEndPr/>
         <w:sdtContent>
           <w:r>
             <w:fldChar w:fldCharType="begin"/>
@@ -607,6 +628,7 @@
           <w:id w:val="-1903443846"/>
           <w:citation/>
         </w:sdtPr>
+        <w:sdtEndPr/>
         <w:sdtContent>
           <w:r>
             <w:fldChar w:fldCharType="begin"/>
@@ -658,6 +680,7 @@
           <w:id w:val="-2088767658"/>
           <w:citation/>
         </w:sdtPr>
+        <w:sdtEndPr/>
         <w:sdtContent>
           <w:r>
             <w:fldChar w:fldCharType="begin"/>
@@ -680,7 +703,11 @@
         </w:sdtContent>
       </w:sdt>
       <w:r>
-        <w:t xml:space="preserve">.  Poisson distributions have properties based on the number of total counts if the probability of an individual occurrence is small and the sample size is relatively large. </w:t>
+        <w:t xml:space="preserve">.  Poisson distributions have properties based on the number of total counts if the probability of an individual </w:t>
+      </w:r>
+      <w:r>
+        <w:lastRenderedPageBreak/>
+        <w:t xml:space="preserve">occurrence is small and the sample size is relatively large. </w:t>
       </w:r>
       <w:r>
         <w:t xml:space="preserve">As cited by Leo, the </w:t>
@@ -814,7 +841,6 @@
         <w:pStyle w:val="Text"/>
       </w:pPr>
       <w:r>
-        <w:lastRenderedPageBreak/>
         <w:t xml:space="preserve">From the mean count and uncertainty of the total count, the count rate per unit time can be created by dividing by the measurement time. It is important to create the uncertainty before dividing by the measurement time </w:t>
       </w:r>
       <w:sdt>
@@ -822,6 +848,7 @@
           <w:id w:val="-1382466448"/>
           <w:citation/>
         </w:sdtPr>
+        <w:sdtEndPr/>
         <w:sdtContent>
           <w:r>
             <w:fldChar w:fldCharType="begin"/>
@@ -976,7 +1003,7 @@
                         </a:ln>
                         <a:extLst>
                           <a:ext uri="{91240B29-F687-4f45-9708-019B960494DF}">
-                            <a14:hiddenLine xmlns:o="urn:schemas-microsoft-com:office:office" xmlns:v="urn:schemas-microsoft-com:vml" xmlns:w10="urn:schemas-microsoft-com:office:word" xmlns:w="http://schemas.openxmlformats.org/wordprocessingml/2006/main" xmlns:a14="http://schemas.microsoft.com/office/drawing/2010/main" xmlns="" w="9525">
+                            <a14:hiddenLine xmlns="" xmlns:a14="http://schemas.microsoft.com/office/drawing/2010/main" xmlns:w="http://schemas.openxmlformats.org/wordprocessingml/2006/main" xmlns:w10="urn:schemas-microsoft-com:office:word" xmlns:v="urn:schemas-microsoft-com:vml" xmlns:o="urn:schemas-microsoft-com:office:office" xmlns:w16se="http://schemas.microsoft.com/office/word/2015/wordml/symex" xmlns:w16cid="http://schemas.microsoft.com/office/word/2016/wordml/cid" xmlns:am3d="http://schemas.microsoft.com/office/drawing/2017/model3d" xmlns:aink="http://schemas.microsoft.com/office/drawing/2016/ink" xmlns:cx8="http://schemas.microsoft.com/office/drawing/2016/5/14/chartex" xmlns:cx7="http://schemas.microsoft.com/office/drawing/2016/5/13/chartex" xmlns:cx6="http://schemas.microsoft.com/office/drawing/2016/5/12/chartex" xmlns:cx5="http://schemas.microsoft.com/office/drawing/2016/5/11/chartex" xmlns:cx4="http://schemas.microsoft.com/office/drawing/2016/5/10/chartex" xmlns:cx3="http://schemas.microsoft.com/office/drawing/2016/5/9/chartex" xmlns:cx2="http://schemas.microsoft.com/office/drawing/2015/10/21/chartex" xmlns:cx1="http://schemas.microsoft.com/office/drawing/2015/9/8/chartex" xmlns:cx="http://schemas.microsoft.com/office/drawing/2014/chartex" w="9525">
                               <a:solidFill>
                                 <a:srgbClr val="000000"/>
                               </a:solidFill>
@@ -2922,7 +2949,10 @@
         <w:pStyle w:val="Text"/>
       </w:pPr>
       <w:r>
-        <w:t xml:space="preserve">The “UNI” output is connected to the DC input of an ORTEC 551 TSCA. The ULD is set to 5.1 V, and the LLD is set to 1.25 volts. The mode is set to NOR, which allows for independent adjustment of the levels of the LLD and ULD. The timing is set to 0.1 µs. The signal from the TSCA is shown in Figure 4. The output is a logic square pulse, which is optimal for the counter input. </w:t>
+        <w:t xml:space="preserve">The “UNI” output is connected to the DC input of an ORTEC 551 TSCA. The ULD is set to 5.1 V, and the LLD is set to 1.25 volts. The mode is set to NOR, which allows for independent adjustment of the levels of the LLD and ULD. The timing is set to 0.1 µs. The signal from the TSCA is shown in Figure 4. The output is a logic square pulse, which is optimal for the counter </w:t>
+      </w:r>
+      <w:r>
+        <w:t xml:space="preserve">input. </w:t>
       </w:r>
     </w:p>
     <w:p>
@@ -2955,21 +2985,10 @@
         <w:t xml:space="preserve">The “POS” output of the TSCA is connected to the “POS” input of an ORTEC 996 Counter.  </w:t>
       </w:r>
       <w:r>
-        <w:t xml:space="preserve">The completed setup off the </w:t>
-      </w:r>
-      <w:proofErr w:type="gramStart"/>
-      <w:r>
-        <w:t>general purpose</w:t>
-      </w:r>
-      <w:proofErr w:type="gramEnd"/>
-      <w:r>
-        <w:t xml:space="preserve"> counting system is shown in Figure 5. </w:t>
-      </w:r>
-      <w:r>
-        <w:t xml:space="preserve">The counter has adjustable count times which are used for the </w:t>
-      </w:r>
-      <w:r>
-        <w:t xml:space="preserve">counting portion of the experiment which includes 5 1-min counts, 2 2.5-min counts, 3 100s counts, and 1 5-min count. The total counts during each trial are recorded and analyzed. </w:t>
+        <w:t xml:space="preserve">The completed setup off the general purpose counting system is shown in Figure 5. </w:t>
+      </w:r>
+      <w:r>
+        <w:t xml:space="preserve">The counter has adjustable count times which are used for the counting portion of the experiment which includes 5 1-min counts, 2 2.5-min counts, 3 100s counts, and 1 5-min count. The total counts during each trial are recorded and analyzed. </w:t>
       </w:r>
     </w:p>
     <w:p>
@@ -2991,69 +3010,2023 @@
     </w:p>
     <w:p>
       <w:pPr>
-        <w:pStyle w:val="Heading1"/>
-      </w:pPr>
-      <w:r>
-        <w:t>Results and Discussion</w:t>
+        <w:pStyle w:val="TableTitle"/>
+      </w:pPr>
+      <w:r>
+        <w:t>TABLE 2</w:t>
       </w:r>
     </w:p>
     <w:p>
       <w:pPr>
+        <w:pStyle w:val="TableTitle"/>
+      </w:pPr>
+      <w:r>
+        <w:t>Results</w:t>
+      </w:r>
+    </w:p>
+    <w:tbl>
+      <w:tblPr>
+        <w:tblW w:w="2952" w:type="dxa"/>
+        <w:jc w:val="center"/>
+        <w:tblBorders>
+          <w:top w:val="single" w:sz="12" w:space="0" w:color="808080"/>
+          <w:bottom w:val="single" w:sz="12" w:space="0" w:color="808080"/>
+        </w:tblBorders>
+        <w:tblLayout w:type="fixed"/>
+        <w:tblLook w:val="0000" w:firstRow="0" w:lastRow="0" w:firstColumn="0" w:lastColumn="0" w:noHBand="0" w:noVBand="0"/>
+      </w:tblPr>
+      <w:tblGrid>
+        <w:gridCol w:w="972"/>
+        <w:gridCol w:w="900"/>
+        <w:gridCol w:w="1080"/>
+      </w:tblGrid>
+      <w:tr>
+        <w:trPr>
+          <w:trHeight w:val="440"/>
+          <w:jc w:val="center"/>
+        </w:trPr>
+        <w:tc>
+          <w:tcPr>
+            <w:tcW w:w="972" w:type="dxa"/>
+            <w:tcBorders>
+              <w:top w:val="double" w:sz="6" w:space="0" w:color="auto"/>
+              <w:left w:val="nil"/>
+              <w:bottom w:val="single" w:sz="6" w:space="0" w:color="auto"/>
+              <w:right w:val="nil"/>
+            </w:tcBorders>
+            <w:vAlign w:val="center"/>
+          </w:tcPr>
+          <w:p>
+            <w:pPr>
+              <w:jc w:val="center"/>
+              <w:rPr>
+                <w:sz w:val="16"/>
+                <w:szCs w:val="16"/>
+              </w:rPr>
+            </w:pPr>
+            <w:r>
+              <w:rPr>
+                <w:sz w:val="16"/>
+                <w:szCs w:val="16"/>
+              </w:rPr>
+              <w:t>Time Ran</w:t>
+            </w:r>
+          </w:p>
+        </w:tc>
+        <w:tc>
+          <w:tcPr>
+            <w:tcW w:w="900" w:type="dxa"/>
+            <w:tcBorders>
+              <w:top w:val="double" w:sz="6" w:space="0" w:color="auto"/>
+              <w:left w:val="nil"/>
+              <w:bottom w:val="single" w:sz="6" w:space="0" w:color="auto"/>
+              <w:right w:val="nil"/>
+            </w:tcBorders>
+            <w:vAlign w:val="center"/>
+          </w:tcPr>
+          <w:p>
+            <w:pPr>
+              <w:pStyle w:val="TableTitle"/>
+              <w:rPr>
+                <w:smallCaps w:val="0"/>
+              </w:rPr>
+            </w:pPr>
+            <w:r>
+              <w:rPr>
+                <w:smallCaps w:val="0"/>
+              </w:rPr>
+              <w:t>Preset</w:t>
+            </w:r>
+          </w:p>
+        </w:tc>
+        <w:tc>
+          <w:tcPr>
+            <w:tcW w:w="1080" w:type="dxa"/>
+            <w:tcBorders>
+              <w:top w:val="double" w:sz="6" w:space="0" w:color="auto"/>
+              <w:left w:val="nil"/>
+              <w:bottom w:val="single" w:sz="6" w:space="0" w:color="auto"/>
+              <w:right w:val="nil"/>
+            </w:tcBorders>
+            <w:vAlign w:val="center"/>
+          </w:tcPr>
+          <w:p>
+            <w:pPr>
+              <w:pStyle w:val="TableTitle"/>
+              <w:rPr>
+                <w:smallCaps w:val="0"/>
+              </w:rPr>
+            </w:pPr>
+            <w:r>
+              <w:rPr>
+                <w:smallCaps w:val="0"/>
+              </w:rPr>
+              <w:t>Counts</w:t>
+            </w:r>
+          </w:p>
+        </w:tc>
+      </w:tr>
+      <w:tr>
+        <w:trPr>
+          <w:jc w:val="center"/>
+        </w:trPr>
+        <w:tc>
+          <w:tcPr>
+            <w:tcW w:w="972" w:type="dxa"/>
+            <w:tcBorders>
+              <w:top w:val="nil"/>
+              <w:left w:val="nil"/>
+              <w:bottom w:val="nil"/>
+              <w:right w:val="nil"/>
+            </w:tcBorders>
+          </w:tcPr>
+          <w:p>
+            <w:pPr>
+              <w:jc w:val="center"/>
+              <w:rPr>
+                <w:sz w:val="16"/>
+                <w:szCs w:val="16"/>
+              </w:rPr>
+            </w:pPr>
+            <w:r>
+              <w:rPr>
+                <w:sz w:val="16"/>
+                <w:szCs w:val="16"/>
+              </w:rPr>
+              <w:t>1 Min</w:t>
+            </w:r>
+          </w:p>
+        </w:tc>
+        <w:tc>
+          <w:tcPr>
+            <w:tcW w:w="900" w:type="dxa"/>
+            <w:tcBorders>
+              <w:top w:val="nil"/>
+              <w:left w:val="nil"/>
+              <w:bottom w:val="nil"/>
+              <w:right w:val="nil"/>
+            </w:tcBorders>
+          </w:tcPr>
+          <w:p>
+            <w:pPr>
+              <w:jc w:val="center"/>
+              <w:rPr>
+                <w:sz w:val="16"/>
+                <w:szCs w:val="16"/>
+                <w:vertAlign w:val="superscript"/>
+              </w:rPr>
+            </w:pPr>
+            <w:r>
+              <w:rPr>
+                <w:sz w:val="16"/>
+                <w:szCs w:val="16"/>
+              </w:rPr>
+              <w:t>10x10</w:t>
+            </w:r>
+            <w:r>
+              <w:rPr>
+                <w:sz w:val="16"/>
+                <w:szCs w:val="16"/>
+                <w:vertAlign w:val="superscript"/>
+              </w:rPr>
+              <w:t>1</w:t>
+            </w:r>
+          </w:p>
+        </w:tc>
+        <w:tc>
+          <w:tcPr>
+            <w:tcW w:w="1080" w:type="dxa"/>
+            <w:tcBorders>
+              <w:top w:val="nil"/>
+              <w:left w:val="nil"/>
+              <w:bottom w:val="nil"/>
+              <w:right w:val="nil"/>
+            </w:tcBorders>
+          </w:tcPr>
+          <w:p>
+            <w:pPr>
+              <w:jc w:val="center"/>
+              <w:rPr>
+                <w:sz w:val="16"/>
+                <w:szCs w:val="16"/>
+              </w:rPr>
+            </w:pPr>
+            <w:r>
+              <w:rPr>
+                <w:sz w:val="16"/>
+                <w:szCs w:val="16"/>
+              </w:rPr>
+              <w:t>3599</w:t>
+            </w:r>
+          </w:p>
+        </w:tc>
+      </w:tr>
+      <w:tr>
+        <w:trPr>
+          <w:jc w:val="center"/>
+        </w:trPr>
+        <w:tc>
+          <w:tcPr>
+            <w:tcW w:w="972" w:type="dxa"/>
+            <w:tcBorders>
+              <w:top w:val="nil"/>
+              <w:left w:val="nil"/>
+              <w:bottom w:val="nil"/>
+              <w:right w:val="nil"/>
+            </w:tcBorders>
+          </w:tcPr>
+          <w:p>
+            <w:pPr>
+              <w:jc w:val="center"/>
+              <w:rPr>
+                <w:iCs/>
+                <w:sz w:val="16"/>
+                <w:szCs w:val="16"/>
+              </w:rPr>
+            </w:pPr>
+          </w:p>
+        </w:tc>
+        <w:tc>
+          <w:tcPr>
+            <w:tcW w:w="900" w:type="dxa"/>
+            <w:tcBorders>
+              <w:top w:val="nil"/>
+              <w:left w:val="nil"/>
+              <w:bottom w:val="nil"/>
+              <w:right w:val="nil"/>
+            </w:tcBorders>
+          </w:tcPr>
+          <w:p>
+            <w:pPr>
+              <w:jc w:val="center"/>
+              <w:rPr>
+                <w:sz w:val="16"/>
+                <w:szCs w:val="16"/>
+              </w:rPr>
+            </w:pPr>
+          </w:p>
+        </w:tc>
+        <w:tc>
+          <w:tcPr>
+            <w:tcW w:w="1080" w:type="dxa"/>
+            <w:tcBorders>
+              <w:top w:val="nil"/>
+              <w:left w:val="nil"/>
+              <w:bottom w:val="nil"/>
+              <w:right w:val="nil"/>
+            </w:tcBorders>
+          </w:tcPr>
+          <w:p>
+            <w:pPr>
+              <w:jc w:val="center"/>
+              <w:rPr>
+                <w:sz w:val="16"/>
+                <w:szCs w:val="16"/>
+              </w:rPr>
+            </w:pPr>
+            <w:r>
+              <w:rPr>
+                <w:sz w:val="16"/>
+                <w:szCs w:val="16"/>
+              </w:rPr>
+              <w:t>3598</w:t>
+            </w:r>
+          </w:p>
+        </w:tc>
+      </w:tr>
+      <w:tr>
+        <w:trPr>
+          <w:jc w:val="center"/>
+        </w:trPr>
+        <w:tc>
+          <w:tcPr>
+            <w:tcW w:w="972" w:type="dxa"/>
+            <w:tcBorders>
+              <w:top w:val="nil"/>
+              <w:left w:val="nil"/>
+              <w:bottom w:val="nil"/>
+              <w:right w:val="nil"/>
+            </w:tcBorders>
+          </w:tcPr>
+          <w:p>
+            <w:pPr>
+              <w:jc w:val="center"/>
+              <w:rPr>
+                <w:iCs/>
+                <w:sz w:val="16"/>
+                <w:szCs w:val="16"/>
+              </w:rPr>
+            </w:pPr>
+          </w:p>
+        </w:tc>
+        <w:tc>
+          <w:tcPr>
+            <w:tcW w:w="900" w:type="dxa"/>
+            <w:tcBorders>
+              <w:top w:val="nil"/>
+              <w:left w:val="nil"/>
+              <w:bottom w:val="nil"/>
+              <w:right w:val="nil"/>
+            </w:tcBorders>
+          </w:tcPr>
+          <w:p>
+            <w:pPr>
+              <w:jc w:val="center"/>
+              <w:rPr>
+                <w:sz w:val="16"/>
+                <w:szCs w:val="16"/>
+              </w:rPr>
+            </w:pPr>
+          </w:p>
+        </w:tc>
+        <w:tc>
+          <w:tcPr>
+            <w:tcW w:w="1080" w:type="dxa"/>
+            <w:tcBorders>
+              <w:top w:val="nil"/>
+              <w:left w:val="nil"/>
+              <w:bottom w:val="nil"/>
+              <w:right w:val="nil"/>
+            </w:tcBorders>
+          </w:tcPr>
+          <w:p>
+            <w:pPr>
+              <w:jc w:val="center"/>
+              <w:rPr>
+                <w:sz w:val="16"/>
+                <w:szCs w:val="16"/>
+              </w:rPr>
+            </w:pPr>
+            <w:r>
+              <w:rPr>
+                <w:sz w:val="16"/>
+                <w:szCs w:val="16"/>
+              </w:rPr>
+              <w:t>3598</w:t>
+            </w:r>
+          </w:p>
+        </w:tc>
+      </w:tr>
+      <w:tr>
+        <w:trPr>
+          <w:jc w:val="center"/>
+        </w:trPr>
+        <w:tc>
+          <w:tcPr>
+            <w:tcW w:w="972" w:type="dxa"/>
+            <w:tcBorders>
+              <w:top w:val="nil"/>
+              <w:left w:val="nil"/>
+              <w:bottom w:val="nil"/>
+              <w:right w:val="nil"/>
+            </w:tcBorders>
+          </w:tcPr>
+          <w:p>
+            <w:pPr>
+              <w:jc w:val="center"/>
+              <w:rPr>
+                <w:iCs/>
+                <w:sz w:val="16"/>
+                <w:szCs w:val="16"/>
+              </w:rPr>
+            </w:pPr>
+          </w:p>
+        </w:tc>
+        <w:tc>
+          <w:tcPr>
+            <w:tcW w:w="900" w:type="dxa"/>
+            <w:tcBorders>
+              <w:top w:val="nil"/>
+              <w:left w:val="nil"/>
+              <w:bottom w:val="nil"/>
+              <w:right w:val="nil"/>
+            </w:tcBorders>
+          </w:tcPr>
+          <w:p>
+            <w:pPr>
+              <w:jc w:val="center"/>
+              <w:rPr>
+                <w:sz w:val="16"/>
+                <w:szCs w:val="16"/>
+              </w:rPr>
+            </w:pPr>
+          </w:p>
+        </w:tc>
+        <w:tc>
+          <w:tcPr>
+            <w:tcW w:w="1080" w:type="dxa"/>
+            <w:tcBorders>
+              <w:top w:val="nil"/>
+              <w:left w:val="nil"/>
+              <w:bottom w:val="nil"/>
+              <w:right w:val="nil"/>
+            </w:tcBorders>
+          </w:tcPr>
+          <w:p>
+            <w:pPr>
+              <w:jc w:val="center"/>
+              <w:rPr>
+                <w:sz w:val="16"/>
+                <w:szCs w:val="16"/>
+              </w:rPr>
+            </w:pPr>
+            <w:r>
+              <w:rPr>
+                <w:sz w:val="16"/>
+                <w:szCs w:val="16"/>
+              </w:rPr>
+              <w:t>3598</w:t>
+            </w:r>
+          </w:p>
+        </w:tc>
+      </w:tr>
+      <w:tr>
+        <w:trPr>
+          <w:jc w:val="center"/>
+        </w:trPr>
+        <w:tc>
+          <w:tcPr>
+            <w:tcW w:w="972" w:type="dxa"/>
+            <w:tcBorders>
+              <w:top w:val="nil"/>
+              <w:left w:val="nil"/>
+              <w:bottom w:val="single" w:sz="4" w:space="0" w:color="auto"/>
+              <w:right w:val="nil"/>
+            </w:tcBorders>
+          </w:tcPr>
+          <w:p>
+            <w:pPr>
+              <w:jc w:val="center"/>
+              <w:rPr>
+                <w:i/>
+                <w:iCs/>
+                <w:sz w:val="16"/>
+                <w:szCs w:val="16"/>
+              </w:rPr>
+            </w:pPr>
+          </w:p>
+        </w:tc>
+        <w:tc>
+          <w:tcPr>
+            <w:tcW w:w="900" w:type="dxa"/>
+            <w:tcBorders>
+              <w:top w:val="nil"/>
+              <w:left w:val="nil"/>
+              <w:bottom w:val="single" w:sz="4" w:space="0" w:color="auto"/>
+              <w:right w:val="nil"/>
+            </w:tcBorders>
+          </w:tcPr>
+          <w:p>
+            <w:pPr>
+              <w:jc w:val="center"/>
+              <w:rPr>
+                <w:sz w:val="16"/>
+                <w:szCs w:val="16"/>
+              </w:rPr>
+            </w:pPr>
+          </w:p>
+        </w:tc>
+        <w:tc>
+          <w:tcPr>
+            <w:tcW w:w="1080" w:type="dxa"/>
+            <w:tcBorders>
+              <w:top w:val="nil"/>
+              <w:left w:val="nil"/>
+              <w:bottom w:val="single" w:sz="4" w:space="0" w:color="auto"/>
+              <w:right w:val="nil"/>
+            </w:tcBorders>
+          </w:tcPr>
+          <w:p>
+            <w:pPr>
+              <w:jc w:val="center"/>
+              <w:rPr>
+                <w:sz w:val="16"/>
+                <w:szCs w:val="16"/>
+              </w:rPr>
+            </w:pPr>
+            <w:r>
+              <w:rPr>
+                <w:sz w:val="16"/>
+                <w:szCs w:val="16"/>
+              </w:rPr>
+              <w:t>3598</w:t>
+            </w:r>
+          </w:p>
+        </w:tc>
+      </w:tr>
+      <w:tr>
+        <w:trPr>
+          <w:jc w:val="center"/>
+        </w:trPr>
+        <w:tc>
+          <w:tcPr>
+            <w:tcW w:w="972" w:type="dxa"/>
+            <w:tcBorders>
+              <w:top w:val="single" w:sz="4" w:space="0" w:color="auto"/>
+              <w:left w:val="nil"/>
+              <w:bottom w:val="nil"/>
+              <w:right w:val="nil"/>
+            </w:tcBorders>
+          </w:tcPr>
+          <w:p>
+            <w:pPr>
+              <w:jc w:val="center"/>
+              <w:rPr>
+                <w:sz w:val="16"/>
+                <w:szCs w:val="16"/>
+              </w:rPr>
+            </w:pPr>
+            <w:r>
+              <w:rPr>
+                <w:sz w:val="16"/>
+                <w:szCs w:val="16"/>
+              </w:rPr>
+              <w:t>2.5 Min</w:t>
+            </w:r>
+          </w:p>
+        </w:tc>
+        <w:tc>
+          <w:tcPr>
+            <w:tcW w:w="900" w:type="dxa"/>
+            <w:tcBorders>
+              <w:top w:val="single" w:sz="4" w:space="0" w:color="auto"/>
+              <w:left w:val="nil"/>
+              <w:bottom w:val="nil"/>
+              <w:right w:val="nil"/>
+            </w:tcBorders>
+          </w:tcPr>
+          <w:p>
+            <w:pPr>
+              <w:jc w:val="center"/>
+              <w:rPr>
+                <w:sz w:val="16"/>
+                <w:szCs w:val="16"/>
+              </w:rPr>
+            </w:pPr>
+            <w:r>
+              <w:rPr>
+                <w:sz w:val="16"/>
+                <w:szCs w:val="16"/>
+              </w:rPr>
+              <w:t>25x10</w:t>
+            </w:r>
+            <w:r>
+              <w:rPr>
+                <w:sz w:val="16"/>
+                <w:szCs w:val="16"/>
+                <w:vertAlign w:val="superscript"/>
+              </w:rPr>
+              <w:t>1</w:t>
+            </w:r>
+          </w:p>
+        </w:tc>
+        <w:tc>
+          <w:tcPr>
+            <w:tcW w:w="1080" w:type="dxa"/>
+            <w:tcBorders>
+              <w:top w:val="single" w:sz="4" w:space="0" w:color="auto"/>
+              <w:left w:val="nil"/>
+              <w:bottom w:val="nil"/>
+              <w:right w:val="nil"/>
+            </w:tcBorders>
+          </w:tcPr>
+          <w:p>
+            <w:pPr>
+              <w:jc w:val="center"/>
+              <w:rPr>
+                <w:sz w:val="16"/>
+                <w:szCs w:val="16"/>
+              </w:rPr>
+            </w:pPr>
+            <w:r>
+              <w:rPr>
+                <w:sz w:val="16"/>
+                <w:szCs w:val="16"/>
+              </w:rPr>
+              <w:t>8995</w:t>
+            </w:r>
+          </w:p>
+        </w:tc>
+      </w:tr>
+      <w:tr>
+        <w:trPr>
+          <w:jc w:val="center"/>
+        </w:trPr>
+        <w:tc>
+          <w:tcPr>
+            <w:tcW w:w="972" w:type="dxa"/>
+            <w:tcBorders>
+              <w:top w:val="nil"/>
+              <w:left w:val="nil"/>
+              <w:bottom w:val="single" w:sz="4" w:space="0" w:color="auto"/>
+              <w:right w:val="nil"/>
+            </w:tcBorders>
+          </w:tcPr>
+          <w:p>
+            <w:pPr>
+              <w:jc w:val="center"/>
+              <w:rPr>
+                <w:i/>
+                <w:iCs/>
+                <w:sz w:val="16"/>
+                <w:szCs w:val="16"/>
+              </w:rPr>
+            </w:pPr>
+          </w:p>
+        </w:tc>
+        <w:tc>
+          <w:tcPr>
+            <w:tcW w:w="900" w:type="dxa"/>
+            <w:tcBorders>
+              <w:top w:val="nil"/>
+              <w:left w:val="nil"/>
+              <w:bottom w:val="single" w:sz="4" w:space="0" w:color="auto"/>
+              <w:right w:val="nil"/>
+            </w:tcBorders>
+          </w:tcPr>
+          <w:p>
+            <w:pPr>
+              <w:jc w:val="center"/>
+              <w:rPr>
+                <w:sz w:val="16"/>
+                <w:szCs w:val="16"/>
+              </w:rPr>
+            </w:pPr>
+          </w:p>
+        </w:tc>
+        <w:tc>
+          <w:tcPr>
+            <w:tcW w:w="1080" w:type="dxa"/>
+            <w:tcBorders>
+              <w:top w:val="nil"/>
+              <w:left w:val="nil"/>
+              <w:bottom w:val="single" w:sz="4" w:space="0" w:color="auto"/>
+              <w:right w:val="nil"/>
+            </w:tcBorders>
+          </w:tcPr>
+          <w:p>
+            <w:pPr>
+              <w:jc w:val="center"/>
+              <w:rPr>
+                <w:sz w:val="16"/>
+                <w:szCs w:val="16"/>
+              </w:rPr>
+            </w:pPr>
+            <w:r>
+              <w:rPr>
+                <w:sz w:val="16"/>
+                <w:szCs w:val="16"/>
+              </w:rPr>
+              <w:t>8997</w:t>
+            </w:r>
+          </w:p>
+        </w:tc>
+      </w:tr>
+      <w:tr>
+        <w:trPr>
+          <w:jc w:val="center"/>
+        </w:trPr>
+        <w:tc>
+          <w:tcPr>
+            <w:tcW w:w="972" w:type="dxa"/>
+            <w:tcBorders>
+              <w:top w:val="single" w:sz="4" w:space="0" w:color="auto"/>
+              <w:left w:val="nil"/>
+              <w:bottom w:val="nil"/>
+              <w:right w:val="nil"/>
+            </w:tcBorders>
+          </w:tcPr>
+          <w:p>
+            <w:pPr>
+              <w:jc w:val="center"/>
+              <w:rPr>
+                <w:iCs/>
+                <w:sz w:val="16"/>
+                <w:szCs w:val="16"/>
+              </w:rPr>
+            </w:pPr>
+            <w:r>
+              <w:rPr>
+                <w:iCs/>
+                <w:sz w:val="16"/>
+                <w:szCs w:val="16"/>
+              </w:rPr>
+              <w:t>100 Sec</w:t>
+            </w:r>
+          </w:p>
+        </w:tc>
+        <w:tc>
+          <w:tcPr>
+            <w:tcW w:w="900" w:type="dxa"/>
+            <w:tcBorders>
+              <w:top w:val="single" w:sz="4" w:space="0" w:color="auto"/>
+              <w:left w:val="nil"/>
+              <w:bottom w:val="nil"/>
+              <w:right w:val="nil"/>
+            </w:tcBorders>
+          </w:tcPr>
+          <w:p>
+            <w:pPr>
+              <w:jc w:val="center"/>
+              <w:rPr>
+                <w:sz w:val="16"/>
+                <w:szCs w:val="16"/>
+              </w:rPr>
+            </w:pPr>
+            <w:r>
+              <w:rPr>
+                <w:sz w:val="16"/>
+                <w:szCs w:val="16"/>
+              </w:rPr>
+              <w:t>10x10</w:t>
+            </w:r>
+            <w:r>
+              <w:rPr>
+                <w:sz w:val="16"/>
+                <w:szCs w:val="16"/>
+                <w:vertAlign w:val="superscript"/>
+              </w:rPr>
+              <w:t>3</w:t>
+            </w:r>
+          </w:p>
+        </w:tc>
+        <w:tc>
+          <w:tcPr>
+            <w:tcW w:w="1080" w:type="dxa"/>
+            <w:tcBorders>
+              <w:top w:val="single" w:sz="4" w:space="0" w:color="auto"/>
+              <w:left w:val="nil"/>
+              <w:bottom w:val="nil"/>
+              <w:right w:val="nil"/>
+            </w:tcBorders>
+          </w:tcPr>
+          <w:p>
+            <w:pPr>
+              <w:jc w:val="center"/>
+              <w:rPr>
+                <w:sz w:val="16"/>
+                <w:szCs w:val="16"/>
+              </w:rPr>
+            </w:pPr>
+            <w:r>
+              <w:rPr>
+                <w:sz w:val="16"/>
+                <w:szCs w:val="16"/>
+              </w:rPr>
+              <w:t>5998</w:t>
+            </w:r>
+          </w:p>
+        </w:tc>
+      </w:tr>
+      <w:tr>
+        <w:trPr>
+          <w:jc w:val="center"/>
+        </w:trPr>
+        <w:tc>
+          <w:tcPr>
+            <w:tcW w:w="972" w:type="dxa"/>
+            <w:tcBorders>
+              <w:top w:val="nil"/>
+              <w:left w:val="nil"/>
+              <w:bottom w:val="nil"/>
+              <w:right w:val="nil"/>
+            </w:tcBorders>
+          </w:tcPr>
+          <w:p>
+            <w:pPr>
+              <w:jc w:val="center"/>
+              <w:rPr>
+                <w:i/>
+                <w:iCs/>
+                <w:sz w:val="16"/>
+                <w:szCs w:val="16"/>
+              </w:rPr>
+            </w:pPr>
+          </w:p>
+        </w:tc>
+        <w:tc>
+          <w:tcPr>
+            <w:tcW w:w="900" w:type="dxa"/>
+            <w:tcBorders>
+              <w:top w:val="nil"/>
+              <w:left w:val="nil"/>
+              <w:bottom w:val="nil"/>
+              <w:right w:val="nil"/>
+            </w:tcBorders>
+          </w:tcPr>
+          <w:p>
+            <w:pPr>
+              <w:jc w:val="center"/>
+              <w:rPr>
+                <w:sz w:val="16"/>
+                <w:szCs w:val="16"/>
+              </w:rPr>
+            </w:pPr>
+          </w:p>
+        </w:tc>
+        <w:tc>
+          <w:tcPr>
+            <w:tcW w:w="1080" w:type="dxa"/>
+            <w:tcBorders>
+              <w:top w:val="nil"/>
+              <w:left w:val="nil"/>
+              <w:bottom w:val="nil"/>
+              <w:right w:val="nil"/>
+            </w:tcBorders>
+          </w:tcPr>
+          <w:p>
+            <w:pPr>
+              <w:jc w:val="center"/>
+              <w:rPr>
+                <w:sz w:val="16"/>
+                <w:szCs w:val="16"/>
+              </w:rPr>
+            </w:pPr>
+            <w:r>
+              <w:rPr>
+                <w:sz w:val="16"/>
+                <w:szCs w:val="16"/>
+              </w:rPr>
+              <w:t>5999</w:t>
+            </w:r>
+          </w:p>
+        </w:tc>
+      </w:tr>
+      <w:tr>
+        <w:trPr>
+          <w:jc w:val="center"/>
+        </w:trPr>
+        <w:tc>
+          <w:tcPr>
+            <w:tcW w:w="972" w:type="dxa"/>
+            <w:tcBorders>
+              <w:top w:val="nil"/>
+              <w:left w:val="nil"/>
+              <w:bottom w:val="single" w:sz="4" w:space="0" w:color="auto"/>
+              <w:right w:val="nil"/>
+            </w:tcBorders>
+          </w:tcPr>
+          <w:p>
+            <w:pPr>
+              <w:jc w:val="center"/>
+              <w:rPr>
+                <w:i/>
+                <w:iCs/>
+                <w:sz w:val="16"/>
+                <w:szCs w:val="16"/>
+              </w:rPr>
+            </w:pPr>
+          </w:p>
+        </w:tc>
+        <w:tc>
+          <w:tcPr>
+            <w:tcW w:w="900" w:type="dxa"/>
+            <w:tcBorders>
+              <w:top w:val="nil"/>
+              <w:left w:val="nil"/>
+              <w:bottom w:val="single" w:sz="4" w:space="0" w:color="auto"/>
+              <w:right w:val="nil"/>
+            </w:tcBorders>
+          </w:tcPr>
+          <w:p>
+            <w:pPr>
+              <w:jc w:val="center"/>
+              <w:rPr>
+                <w:sz w:val="16"/>
+                <w:szCs w:val="16"/>
+              </w:rPr>
+            </w:pPr>
+          </w:p>
+        </w:tc>
+        <w:tc>
+          <w:tcPr>
+            <w:tcW w:w="1080" w:type="dxa"/>
+            <w:tcBorders>
+              <w:top w:val="nil"/>
+              <w:left w:val="nil"/>
+              <w:bottom w:val="single" w:sz="4" w:space="0" w:color="auto"/>
+              <w:right w:val="nil"/>
+            </w:tcBorders>
+          </w:tcPr>
+          <w:p>
+            <w:pPr>
+              <w:jc w:val="center"/>
+              <w:rPr>
+                <w:sz w:val="16"/>
+                <w:szCs w:val="16"/>
+              </w:rPr>
+            </w:pPr>
+            <w:r>
+              <w:rPr>
+                <w:sz w:val="16"/>
+                <w:szCs w:val="16"/>
+              </w:rPr>
+              <w:t>5999</w:t>
+            </w:r>
+          </w:p>
+        </w:tc>
+      </w:tr>
+      <w:tr>
+        <w:trPr>
+          <w:jc w:val="center"/>
+        </w:trPr>
+        <w:tc>
+          <w:tcPr>
+            <w:tcW w:w="972" w:type="dxa"/>
+            <w:tcBorders>
+              <w:top w:val="single" w:sz="4" w:space="0" w:color="auto"/>
+              <w:left w:val="nil"/>
+              <w:bottom w:val="nil"/>
+              <w:right w:val="nil"/>
+            </w:tcBorders>
+          </w:tcPr>
+          <w:p>
+            <w:pPr>
+              <w:jc w:val="center"/>
+              <w:rPr>
+                <w:iCs/>
+                <w:sz w:val="16"/>
+                <w:szCs w:val="16"/>
+              </w:rPr>
+            </w:pPr>
+            <w:r>
+              <w:rPr>
+                <w:iCs/>
+                <w:sz w:val="16"/>
+                <w:szCs w:val="16"/>
+              </w:rPr>
+              <w:t>5 Min</w:t>
+            </w:r>
+          </w:p>
+        </w:tc>
+        <w:tc>
+          <w:tcPr>
+            <w:tcW w:w="900" w:type="dxa"/>
+            <w:tcBorders>
+              <w:top w:val="single" w:sz="4" w:space="0" w:color="auto"/>
+              <w:left w:val="nil"/>
+              <w:bottom w:val="nil"/>
+              <w:right w:val="nil"/>
+            </w:tcBorders>
+          </w:tcPr>
+          <w:p>
+            <w:pPr>
+              <w:jc w:val="center"/>
+              <w:rPr>
+                <w:sz w:val="16"/>
+                <w:szCs w:val="16"/>
+              </w:rPr>
+            </w:pPr>
+            <w:r>
+              <w:rPr>
+                <w:sz w:val="16"/>
+                <w:szCs w:val="16"/>
+              </w:rPr>
+              <w:t>05x10</w:t>
+            </w:r>
+            <w:r>
+              <w:rPr>
+                <w:sz w:val="16"/>
+                <w:szCs w:val="16"/>
+                <w:vertAlign w:val="superscript"/>
+              </w:rPr>
+              <w:t>2</w:t>
+            </w:r>
+          </w:p>
+        </w:tc>
+        <w:tc>
+          <w:tcPr>
+            <w:tcW w:w="1080" w:type="dxa"/>
+            <w:tcBorders>
+              <w:top w:val="single" w:sz="4" w:space="0" w:color="auto"/>
+              <w:left w:val="nil"/>
+              <w:bottom w:val="nil"/>
+              <w:right w:val="nil"/>
+            </w:tcBorders>
+          </w:tcPr>
+          <w:p>
+            <w:pPr>
+              <w:jc w:val="center"/>
+              <w:rPr>
+                <w:sz w:val="16"/>
+                <w:szCs w:val="16"/>
+              </w:rPr>
+            </w:pPr>
+            <w:r>
+              <w:rPr>
+                <w:sz w:val="16"/>
+                <w:szCs w:val="16"/>
+              </w:rPr>
+              <w:t>17992</w:t>
+            </w:r>
+          </w:p>
+        </w:tc>
+      </w:tr>
+    </w:tbl>
+    <w:p>
+      <w:pPr>
         <w:pStyle w:val="Text"/>
       </w:pPr>
-      <w:r>
-        <w:t xml:space="preserve">The </w:t>
-      </w:r>
-      <w:bookmarkStart w:id="1" w:name="_GoBack"/>
-      <w:r>
-        <w:t xml:space="preserve">SI unit for magnetic field strength </w:t>
-      </w:r>
-      <w:r>
-        <w:rPr>
-          <w:i/>
-          <w:iCs/>
-        </w:rPr>
-        <w:t>H</w:t>
-      </w:r>
-      <w:r>
-        <w:t xml:space="preserve"> is A/m. However, if you wish to use units of T, either refer to magnetic flux density </w:t>
-      </w:r>
-      <w:r>
-        <w:rPr>
-          <w:i/>
-          <w:iCs/>
-        </w:rPr>
-        <w:t>B</w:t>
-      </w:r>
-      <w:r>
-        <w:t xml:space="preserve"> or magnetic field strength symbolized as µ</w:t>
-      </w:r>
-      <w:r>
-        <w:rPr>
-          <w:vertAlign w:val="subscript"/>
-        </w:rPr>
-        <w:t>0</w:t>
-      </w:r>
-      <w:r>
-        <w:rPr>
-          <w:i/>
-          <w:iCs/>
-        </w:rPr>
-        <w:t>H</w:t>
-      </w:r>
-      <w:r>
-        <w:t>. Use the center dot to separate compound units, e.g., “A·m</w:t>
-      </w:r>
-      <w:r>
-        <w:rPr>
-          <w:vertAlign w:val="superscript"/>
-        </w:rPr>
-        <w:t>2</w:t>
-      </w:r>
-      <w:r>
-        <w:t>.”</w:t>
-      </w:r>
-      <w:bookmarkEnd w:id="1"/>
+    </w:p>
+    <w:p>
+      <w:pPr>
+        <w:pStyle w:val="Heading1"/>
+      </w:pPr>
+      <w:r>
+        <w:t>Results and Discussion</w:t>
+      </w:r>
+    </w:p>
+    <w:p>
+      <w:pPr>
+        <w:pStyle w:val="Text"/>
+      </w:pPr>
+      <w:r>
+        <w:t xml:space="preserve">Once the data from the experiment had been collected two different ways of analysis methods were performed for the purpose of showing how multiple short runs can be equivalent to single long run. To do this the mean and error is calculated as standard and recorded as seen in Table 3. Then the mean is changed into the Count Rate per Minute and the error is recalculated </w:t>
+      </w:r>
+      <w:r>
+        <w:t xml:space="preserve">by dividing it by the time that had passed </w:t>
+      </w:r>
+      <w:r>
+        <w:t xml:space="preserve">and recorded in Table 4. Finally the </w:t>
+      </w:r>
+      <w:r>
+        <w:t>differences,</w:t>
+      </w:r>
+      <w:r>
+        <w:t xml:space="preserve"> or lack </w:t>
+      </w:r>
+      <w:r>
+        <w:t>thereof</w:t>
+      </w:r>
+      <w:r>
+        <w:t xml:space="preserve">, can be clearly observed. </w:t>
+      </w:r>
+    </w:p>
+    <w:p>
+      <w:pPr>
+        <w:pStyle w:val="Text"/>
+      </w:pPr>
+    </w:p>
+    <w:p>
+      <w:pPr>
+        <w:pStyle w:val="Text"/>
+      </w:pPr>
+    </w:p>
+    <w:p>
+      <w:pPr>
+        <w:pStyle w:val="TableTitle"/>
+      </w:pPr>
+      <w:r>
+        <w:t>TABLE 3</w:t>
+      </w:r>
+    </w:p>
+    <w:p>
+      <w:pPr>
+        <w:pStyle w:val="TableTitle"/>
+      </w:pPr>
+      <w:r>
+        <w:t>Calculations</w:t>
+      </w:r>
+    </w:p>
+    <w:tbl>
+      <w:tblPr>
+        <w:tblW w:w="2952" w:type="dxa"/>
+        <w:jc w:val="center"/>
+        <w:tblBorders>
+          <w:top w:val="single" w:sz="12" w:space="0" w:color="808080"/>
+          <w:bottom w:val="single" w:sz="12" w:space="0" w:color="808080"/>
+        </w:tblBorders>
+        <w:tblLayout w:type="fixed"/>
+        <w:tblLook w:val="0000" w:firstRow="0" w:lastRow="0" w:firstColumn="0" w:lastColumn="0" w:noHBand="0" w:noVBand="0"/>
+      </w:tblPr>
+      <w:tblGrid>
+        <w:gridCol w:w="972"/>
+        <w:gridCol w:w="900"/>
+        <w:gridCol w:w="1080"/>
+      </w:tblGrid>
+      <w:tr>
+        <w:trPr>
+          <w:trHeight w:val="440"/>
+          <w:jc w:val="center"/>
+        </w:trPr>
+        <w:tc>
+          <w:tcPr>
+            <w:tcW w:w="972" w:type="dxa"/>
+            <w:tcBorders>
+              <w:top w:val="double" w:sz="6" w:space="0" w:color="auto"/>
+              <w:left w:val="nil"/>
+              <w:bottom w:val="single" w:sz="6" w:space="0" w:color="auto"/>
+              <w:right w:val="nil"/>
+            </w:tcBorders>
+            <w:vAlign w:val="center"/>
+          </w:tcPr>
+          <w:p>
+            <w:pPr>
+              <w:jc w:val="center"/>
+              <w:rPr>
+                <w:sz w:val="16"/>
+                <w:szCs w:val="16"/>
+              </w:rPr>
+            </w:pPr>
+            <w:r>
+              <w:rPr>
+                <w:sz w:val="16"/>
+                <w:szCs w:val="16"/>
+              </w:rPr>
+              <w:t>Time Ran</w:t>
+            </w:r>
+          </w:p>
+        </w:tc>
+        <w:tc>
+          <w:tcPr>
+            <w:tcW w:w="900" w:type="dxa"/>
+            <w:tcBorders>
+              <w:top w:val="double" w:sz="6" w:space="0" w:color="auto"/>
+              <w:left w:val="nil"/>
+              <w:bottom w:val="single" w:sz="6" w:space="0" w:color="auto"/>
+              <w:right w:val="nil"/>
+            </w:tcBorders>
+            <w:vAlign w:val="center"/>
+          </w:tcPr>
+          <w:p>
+            <w:pPr>
+              <w:pStyle w:val="TableTitle"/>
+              <w:rPr>
+                <w:smallCaps w:val="0"/>
+              </w:rPr>
+            </w:pPr>
+            <w:r>
+              <w:rPr>
+                <w:smallCaps w:val="0"/>
+              </w:rPr>
+              <w:t>Mean</w:t>
+            </w:r>
+          </w:p>
+        </w:tc>
+        <w:tc>
+          <w:tcPr>
+            <w:tcW w:w="1080" w:type="dxa"/>
+            <w:tcBorders>
+              <w:top w:val="double" w:sz="6" w:space="0" w:color="auto"/>
+              <w:left w:val="nil"/>
+              <w:bottom w:val="single" w:sz="6" w:space="0" w:color="auto"/>
+              <w:right w:val="nil"/>
+            </w:tcBorders>
+            <w:vAlign w:val="center"/>
+          </w:tcPr>
+          <w:p>
+            <w:pPr>
+              <w:pStyle w:val="TableTitle"/>
+              <w:rPr>
+                <w:smallCaps w:val="0"/>
+              </w:rPr>
+            </w:pPr>
+            <w:r>
+              <w:rPr>
+                <w:smallCaps w:val="0"/>
+              </w:rPr>
+              <w:t>Error</w:t>
+            </w:r>
+          </w:p>
+        </w:tc>
+      </w:tr>
+      <w:tr>
+        <w:trPr>
+          <w:jc w:val="center"/>
+        </w:trPr>
+        <w:tc>
+          <w:tcPr>
+            <w:tcW w:w="972" w:type="dxa"/>
+            <w:tcBorders>
+              <w:top w:val="nil"/>
+              <w:left w:val="nil"/>
+              <w:bottom w:val="nil"/>
+              <w:right w:val="nil"/>
+            </w:tcBorders>
+          </w:tcPr>
+          <w:p>
+            <w:pPr>
+              <w:jc w:val="center"/>
+              <w:rPr>
+                <w:sz w:val="16"/>
+                <w:szCs w:val="16"/>
+              </w:rPr>
+            </w:pPr>
+            <w:r>
+              <w:rPr>
+                <w:sz w:val="16"/>
+                <w:szCs w:val="16"/>
+              </w:rPr>
+              <w:t>1 Min</w:t>
+            </w:r>
+          </w:p>
+        </w:tc>
+        <w:tc>
+          <w:tcPr>
+            <w:tcW w:w="900" w:type="dxa"/>
+            <w:tcBorders>
+              <w:top w:val="nil"/>
+              <w:left w:val="nil"/>
+              <w:bottom w:val="nil"/>
+              <w:right w:val="nil"/>
+            </w:tcBorders>
+          </w:tcPr>
+          <w:p>
+            <w:pPr>
+              <w:jc w:val="center"/>
+              <w:rPr>
+                <w:sz w:val="16"/>
+                <w:szCs w:val="16"/>
+                <w:vertAlign w:val="superscript"/>
+              </w:rPr>
+            </w:pPr>
+            <w:r>
+              <w:rPr>
+                <w:sz w:val="16"/>
+                <w:szCs w:val="16"/>
+              </w:rPr>
+              <w:t>3598.2</w:t>
+            </w:r>
+          </w:p>
+        </w:tc>
+        <w:tc>
+          <w:tcPr>
+            <w:tcW w:w="1080" w:type="dxa"/>
+            <w:tcBorders>
+              <w:top w:val="nil"/>
+              <w:left w:val="nil"/>
+              <w:bottom w:val="nil"/>
+              <w:right w:val="nil"/>
+            </w:tcBorders>
+          </w:tcPr>
+          <w:p>
+            <w:pPr>
+              <w:jc w:val="center"/>
+              <w:rPr>
+                <w:sz w:val="16"/>
+                <w:szCs w:val="16"/>
+              </w:rPr>
+            </w:pPr>
+            <w:r>
+              <w:rPr>
+                <w:sz w:val="16"/>
+                <w:szCs w:val="16"/>
+              </w:rPr>
+              <w:t>26.826</w:t>
+            </w:r>
+          </w:p>
+        </w:tc>
+      </w:tr>
+      <w:tr>
+        <w:trPr>
+          <w:jc w:val="center"/>
+        </w:trPr>
+        <w:tc>
+          <w:tcPr>
+            <w:tcW w:w="972" w:type="dxa"/>
+            <w:tcBorders>
+              <w:top w:val="single" w:sz="4" w:space="0" w:color="auto"/>
+              <w:left w:val="nil"/>
+              <w:bottom w:val="nil"/>
+              <w:right w:val="nil"/>
+            </w:tcBorders>
+          </w:tcPr>
+          <w:p>
+            <w:pPr>
+              <w:jc w:val="center"/>
+              <w:rPr>
+                <w:sz w:val="16"/>
+                <w:szCs w:val="16"/>
+              </w:rPr>
+            </w:pPr>
+            <w:r>
+              <w:rPr>
+                <w:sz w:val="16"/>
+                <w:szCs w:val="16"/>
+              </w:rPr>
+              <w:t>2.5 Min</w:t>
+            </w:r>
+          </w:p>
+        </w:tc>
+        <w:tc>
+          <w:tcPr>
+            <w:tcW w:w="900" w:type="dxa"/>
+            <w:tcBorders>
+              <w:top w:val="single" w:sz="4" w:space="0" w:color="auto"/>
+              <w:left w:val="nil"/>
+              <w:bottom w:val="nil"/>
+              <w:right w:val="nil"/>
+            </w:tcBorders>
+          </w:tcPr>
+          <w:p>
+            <w:pPr>
+              <w:jc w:val="center"/>
+              <w:rPr>
+                <w:sz w:val="16"/>
+                <w:szCs w:val="16"/>
+              </w:rPr>
+            </w:pPr>
+            <w:r>
+              <w:rPr>
+                <w:sz w:val="16"/>
+                <w:szCs w:val="16"/>
+              </w:rPr>
+              <w:t>8996</w:t>
+            </w:r>
+          </w:p>
+        </w:tc>
+        <w:tc>
+          <w:tcPr>
+            <w:tcW w:w="1080" w:type="dxa"/>
+            <w:tcBorders>
+              <w:top w:val="single" w:sz="4" w:space="0" w:color="auto"/>
+              <w:left w:val="nil"/>
+              <w:bottom w:val="nil"/>
+              <w:right w:val="nil"/>
+            </w:tcBorders>
+          </w:tcPr>
+          <w:p>
+            <w:pPr>
+              <w:jc w:val="center"/>
+              <w:rPr>
+                <w:sz w:val="16"/>
+                <w:szCs w:val="16"/>
+              </w:rPr>
+            </w:pPr>
+            <w:r>
+              <w:rPr>
+                <w:sz w:val="16"/>
+                <w:szCs w:val="16"/>
+              </w:rPr>
+              <w:t>67.067</w:t>
+            </w:r>
+          </w:p>
+        </w:tc>
+      </w:tr>
+      <w:tr>
+        <w:trPr>
+          <w:jc w:val="center"/>
+        </w:trPr>
+        <w:tc>
+          <w:tcPr>
+            <w:tcW w:w="972" w:type="dxa"/>
+            <w:tcBorders>
+              <w:top w:val="single" w:sz="4" w:space="0" w:color="auto"/>
+              <w:left w:val="nil"/>
+              <w:bottom w:val="nil"/>
+              <w:right w:val="nil"/>
+            </w:tcBorders>
+          </w:tcPr>
+          <w:p>
+            <w:pPr>
+              <w:jc w:val="center"/>
+              <w:rPr>
+                <w:iCs/>
+                <w:sz w:val="16"/>
+                <w:szCs w:val="16"/>
+              </w:rPr>
+            </w:pPr>
+            <w:r>
+              <w:rPr>
+                <w:iCs/>
+                <w:sz w:val="16"/>
+                <w:szCs w:val="16"/>
+              </w:rPr>
+              <w:t>100 Sec</w:t>
+            </w:r>
+          </w:p>
+        </w:tc>
+        <w:tc>
+          <w:tcPr>
+            <w:tcW w:w="900" w:type="dxa"/>
+            <w:tcBorders>
+              <w:top w:val="single" w:sz="4" w:space="0" w:color="auto"/>
+              <w:left w:val="nil"/>
+              <w:bottom w:val="nil"/>
+              <w:right w:val="nil"/>
+            </w:tcBorders>
+          </w:tcPr>
+          <w:p>
+            <w:pPr>
+              <w:jc w:val="center"/>
+              <w:rPr>
+                <w:sz w:val="16"/>
+                <w:szCs w:val="16"/>
+              </w:rPr>
+            </w:pPr>
+            <w:r>
+              <w:rPr>
+                <w:sz w:val="16"/>
+                <w:szCs w:val="16"/>
+              </w:rPr>
+              <w:t>5998.67</w:t>
+            </w:r>
+          </w:p>
+        </w:tc>
+        <w:tc>
+          <w:tcPr>
+            <w:tcW w:w="1080" w:type="dxa"/>
+            <w:tcBorders>
+              <w:top w:val="single" w:sz="4" w:space="0" w:color="auto"/>
+              <w:left w:val="nil"/>
+              <w:bottom w:val="nil"/>
+              <w:right w:val="nil"/>
+            </w:tcBorders>
+          </w:tcPr>
+          <w:p>
+            <w:pPr>
+              <w:jc w:val="center"/>
+              <w:rPr>
+                <w:sz w:val="16"/>
+                <w:szCs w:val="16"/>
+              </w:rPr>
+            </w:pPr>
+            <w:r>
+              <w:rPr>
+                <w:sz w:val="16"/>
+                <w:szCs w:val="16"/>
+              </w:rPr>
+              <w:t>44.716</w:t>
+            </w:r>
+          </w:p>
+        </w:tc>
+      </w:tr>
+      <w:tr>
+        <w:trPr>
+          <w:jc w:val="center"/>
+        </w:trPr>
+        <w:tc>
+          <w:tcPr>
+            <w:tcW w:w="972" w:type="dxa"/>
+            <w:tcBorders>
+              <w:top w:val="single" w:sz="4" w:space="0" w:color="auto"/>
+              <w:left w:val="nil"/>
+              <w:bottom w:val="nil"/>
+              <w:right w:val="nil"/>
+            </w:tcBorders>
+          </w:tcPr>
+          <w:p>
+            <w:pPr>
+              <w:jc w:val="center"/>
+              <w:rPr>
+                <w:iCs/>
+                <w:sz w:val="16"/>
+                <w:szCs w:val="16"/>
+              </w:rPr>
+            </w:pPr>
+            <w:r>
+              <w:rPr>
+                <w:iCs/>
+                <w:sz w:val="16"/>
+                <w:szCs w:val="16"/>
+              </w:rPr>
+              <w:t>5 Min</w:t>
+            </w:r>
+          </w:p>
+        </w:tc>
+        <w:tc>
+          <w:tcPr>
+            <w:tcW w:w="900" w:type="dxa"/>
+            <w:tcBorders>
+              <w:top w:val="single" w:sz="4" w:space="0" w:color="auto"/>
+              <w:left w:val="nil"/>
+              <w:bottom w:val="nil"/>
+              <w:right w:val="nil"/>
+            </w:tcBorders>
+          </w:tcPr>
+          <w:p>
+            <w:pPr>
+              <w:jc w:val="center"/>
+              <w:rPr>
+                <w:sz w:val="16"/>
+                <w:szCs w:val="16"/>
+              </w:rPr>
+            </w:pPr>
+            <w:r>
+              <w:rPr>
+                <w:sz w:val="16"/>
+                <w:szCs w:val="16"/>
+              </w:rPr>
+              <w:t>17992</w:t>
+            </w:r>
+          </w:p>
+        </w:tc>
+        <w:tc>
+          <w:tcPr>
+            <w:tcW w:w="1080" w:type="dxa"/>
+            <w:tcBorders>
+              <w:top w:val="single" w:sz="4" w:space="0" w:color="auto"/>
+              <w:left w:val="nil"/>
+              <w:bottom w:val="nil"/>
+              <w:right w:val="nil"/>
+            </w:tcBorders>
+          </w:tcPr>
+          <w:p>
+            <w:pPr>
+              <w:jc w:val="center"/>
+              <w:rPr>
+                <w:sz w:val="16"/>
+                <w:szCs w:val="16"/>
+              </w:rPr>
+            </w:pPr>
+            <w:r>
+              <w:rPr>
+                <w:sz w:val="16"/>
+                <w:szCs w:val="16"/>
+              </w:rPr>
+              <w:t>134.134</w:t>
+            </w:r>
+          </w:p>
+        </w:tc>
+      </w:tr>
+    </w:tbl>
+    <w:p>
+      <w:pPr>
+        <w:pStyle w:val="Text"/>
+      </w:pPr>
+    </w:p>
+    <w:p>
+      <w:pPr>
+        <w:pStyle w:val="TableTitle"/>
+      </w:pPr>
+      <w:r>
+        <w:t>TABLE 4</w:t>
+      </w:r>
+    </w:p>
+    <w:p>
+      <w:pPr>
+        <w:pStyle w:val="TableTitle"/>
+      </w:pPr>
+      <w:r>
+        <w:t>Calculations</w:t>
+      </w:r>
+      <w:r>
+        <w:t xml:space="preserve"> with CR/M</w:t>
+      </w:r>
+    </w:p>
+    <w:tbl>
+      <w:tblPr>
+        <w:tblW w:w="2952" w:type="dxa"/>
+        <w:jc w:val="center"/>
+        <w:tblBorders>
+          <w:top w:val="single" w:sz="12" w:space="0" w:color="808080"/>
+          <w:bottom w:val="single" w:sz="12" w:space="0" w:color="808080"/>
+        </w:tblBorders>
+        <w:tblLayout w:type="fixed"/>
+        <w:tblLook w:val="0000" w:firstRow="0" w:lastRow="0" w:firstColumn="0" w:lastColumn="0" w:noHBand="0" w:noVBand="0"/>
+      </w:tblPr>
+      <w:tblGrid>
+        <w:gridCol w:w="972"/>
+        <w:gridCol w:w="900"/>
+        <w:gridCol w:w="1080"/>
+      </w:tblGrid>
+      <w:tr>
+        <w:trPr>
+          <w:trHeight w:val="440"/>
+          <w:jc w:val="center"/>
+        </w:trPr>
+        <w:tc>
+          <w:tcPr>
+            <w:tcW w:w="972" w:type="dxa"/>
+            <w:tcBorders>
+              <w:top w:val="double" w:sz="6" w:space="0" w:color="auto"/>
+              <w:left w:val="nil"/>
+              <w:bottom w:val="single" w:sz="6" w:space="0" w:color="auto"/>
+              <w:right w:val="nil"/>
+            </w:tcBorders>
+            <w:vAlign w:val="center"/>
+          </w:tcPr>
+          <w:p>
+            <w:pPr>
+              <w:jc w:val="center"/>
+              <w:rPr>
+                <w:sz w:val="16"/>
+                <w:szCs w:val="16"/>
+              </w:rPr>
+            </w:pPr>
+            <w:r>
+              <w:rPr>
+                <w:sz w:val="16"/>
+                <w:szCs w:val="16"/>
+              </w:rPr>
+              <w:t>Time Ran</w:t>
+            </w:r>
+          </w:p>
+        </w:tc>
+        <w:tc>
+          <w:tcPr>
+            <w:tcW w:w="900" w:type="dxa"/>
+            <w:tcBorders>
+              <w:top w:val="double" w:sz="6" w:space="0" w:color="auto"/>
+              <w:left w:val="nil"/>
+              <w:bottom w:val="single" w:sz="6" w:space="0" w:color="auto"/>
+              <w:right w:val="nil"/>
+            </w:tcBorders>
+            <w:vAlign w:val="center"/>
+          </w:tcPr>
+          <w:p>
+            <w:pPr>
+              <w:pStyle w:val="TableTitle"/>
+              <w:rPr>
+                <w:smallCaps w:val="0"/>
+              </w:rPr>
+            </w:pPr>
+            <w:r>
+              <w:rPr>
+                <w:smallCaps w:val="0"/>
+              </w:rPr>
+              <w:t>Mean</w:t>
+            </w:r>
+          </w:p>
+        </w:tc>
+        <w:tc>
+          <w:tcPr>
+            <w:tcW w:w="1080" w:type="dxa"/>
+            <w:tcBorders>
+              <w:top w:val="double" w:sz="6" w:space="0" w:color="auto"/>
+              <w:left w:val="nil"/>
+              <w:bottom w:val="single" w:sz="6" w:space="0" w:color="auto"/>
+              <w:right w:val="nil"/>
+            </w:tcBorders>
+            <w:vAlign w:val="center"/>
+          </w:tcPr>
+          <w:p>
+            <w:pPr>
+              <w:pStyle w:val="TableTitle"/>
+              <w:rPr>
+                <w:smallCaps w:val="0"/>
+              </w:rPr>
+            </w:pPr>
+            <w:r>
+              <w:rPr>
+                <w:smallCaps w:val="0"/>
+              </w:rPr>
+              <w:t>Error</w:t>
+            </w:r>
+          </w:p>
+        </w:tc>
+      </w:tr>
+      <w:tr>
+        <w:trPr>
+          <w:jc w:val="center"/>
+        </w:trPr>
+        <w:tc>
+          <w:tcPr>
+            <w:tcW w:w="972" w:type="dxa"/>
+            <w:tcBorders>
+              <w:top w:val="nil"/>
+              <w:left w:val="nil"/>
+              <w:bottom w:val="nil"/>
+              <w:right w:val="nil"/>
+            </w:tcBorders>
+          </w:tcPr>
+          <w:p>
+            <w:pPr>
+              <w:jc w:val="center"/>
+              <w:rPr>
+                <w:sz w:val="16"/>
+                <w:szCs w:val="16"/>
+              </w:rPr>
+            </w:pPr>
+            <w:r>
+              <w:rPr>
+                <w:sz w:val="16"/>
+                <w:szCs w:val="16"/>
+              </w:rPr>
+              <w:t>1 Min</w:t>
+            </w:r>
+          </w:p>
+        </w:tc>
+        <w:tc>
+          <w:tcPr>
+            <w:tcW w:w="900" w:type="dxa"/>
+            <w:tcBorders>
+              <w:top w:val="nil"/>
+              <w:left w:val="nil"/>
+              <w:bottom w:val="nil"/>
+              <w:right w:val="nil"/>
+            </w:tcBorders>
+          </w:tcPr>
+          <w:p>
+            <w:pPr>
+              <w:jc w:val="center"/>
+              <w:rPr>
+                <w:sz w:val="16"/>
+                <w:szCs w:val="16"/>
+                <w:vertAlign w:val="superscript"/>
+              </w:rPr>
+            </w:pPr>
+            <w:r>
+              <w:rPr>
+                <w:sz w:val="16"/>
+                <w:szCs w:val="16"/>
+              </w:rPr>
+              <w:t>3598.2</w:t>
+            </w:r>
+          </w:p>
+        </w:tc>
+        <w:tc>
+          <w:tcPr>
+            <w:tcW w:w="1080" w:type="dxa"/>
+            <w:tcBorders>
+              <w:top w:val="nil"/>
+              <w:left w:val="nil"/>
+              <w:bottom w:val="nil"/>
+              <w:right w:val="nil"/>
+            </w:tcBorders>
+          </w:tcPr>
+          <w:p>
+            <w:pPr>
+              <w:jc w:val="center"/>
+              <w:rPr>
+                <w:sz w:val="16"/>
+                <w:szCs w:val="16"/>
+              </w:rPr>
+            </w:pPr>
+            <w:r>
+              <w:rPr>
+                <w:sz w:val="16"/>
+                <w:szCs w:val="16"/>
+              </w:rPr>
+              <w:t>26.826</w:t>
+            </w:r>
+          </w:p>
+        </w:tc>
+      </w:tr>
+      <w:tr>
+        <w:trPr>
+          <w:jc w:val="center"/>
+        </w:trPr>
+        <w:tc>
+          <w:tcPr>
+            <w:tcW w:w="972" w:type="dxa"/>
+            <w:tcBorders>
+              <w:top w:val="single" w:sz="4" w:space="0" w:color="auto"/>
+              <w:left w:val="nil"/>
+              <w:bottom w:val="nil"/>
+              <w:right w:val="nil"/>
+            </w:tcBorders>
+          </w:tcPr>
+          <w:p>
+            <w:pPr>
+              <w:jc w:val="center"/>
+              <w:rPr>
+                <w:sz w:val="16"/>
+                <w:szCs w:val="16"/>
+              </w:rPr>
+            </w:pPr>
+            <w:r>
+              <w:rPr>
+                <w:sz w:val="16"/>
+                <w:szCs w:val="16"/>
+              </w:rPr>
+              <w:t>2.5 Min</w:t>
+            </w:r>
+          </w:p>
+        </w:tc>
+        <w:tc>
+          <w:tcPr>
+            <w:tcW w:w="900" w:type="dxa"/>
+            <w:tcBorders>
+              <w:top w:val="single" w:sz="4" w:space="0" w:color="auto"/>
+              <w:left w:val="nil"/>
+              <w:bottom w:val="nil"/>
+              <w:right w:val="nil"/>
+            </w:tcBorders>
+          </w:tcPr>
+          <w:p>
+            <w:pPr>
+              <w:jc w:val="center"/>
+              <w:rPr>
+                <w:sz w:val="16"/>
+                <w:szCs w:val="16"/>
+              </w:rPr>
+            </w:pPr>
+            <w:r>
+              <w:rPr>
+                <w:sz w:val="16"/>
+                <w:szCs w:val="16"/>
+              </w:rPr>
+              <w:t>3598.4</w:t>
+            </w:r>
+          </w:p>
+        </w:tc>
+        <w:tc>
+          <w:tcPr>
+            <w:tcW w:w="1080" w:type="dxa"/>
+            <w:tcBorders>
+              <w:top w:val="single" w:sz="4" w:space="0" w:color="auto"/>
+              <w:left w:val="nil"/>
+              <w:bottom w:val="nil"/>
+              <w:right w:val="nil"/>
+            </w:tcBorders>
+          </w:tcPr>
+          <w:p>
+            <w:pPr>
+              <w:jc w:val="center"/>
+              <w:rPr>
+                <w:sz w:val="16"/>
+                <w:szCs w:val="16"/>
+              </w:rPr>
+            </w:pPr>
+            <w:r>
+              <w:rPr>
+                <w:sz w:val="16"/>
+                <w:szCs w:val="16"/>
+              </w:rPr>
+              <w:t>26.827</w:t>
+            </w:r>
+          </w:p>
+        </w:tc>
+      </w:tr>
+      <w:tr>
+        <w:trPr>
+          <w:jc w:val="center"/>
+        </w:trPr>
+        <w:tc>
+          <w:tcPr>
+            <w:tcW w:w="972" w:type="dxa"/>
+            <w:tcBorders>
+              <w:top w:val="single" w:sz="4" w:space="0" w:color="auto"/>
+              <w:left w:val="nil"/>
+              <w:bottom w:val="nil"/>
+              <w:right w:val="nil"/>
+            </w:tcBorders>
+          </w:tcPr>
+          <w:p>
+            <w:pPr>
+              <w:jc w:val="center"/>
+              <w:rPr>
+                <w:iCs/>
+                <w:sz w:val="16"/>
+                <w:szCs w:val="16"/>
+              </w:rPr>
+            </w:pPr>
+            <w:r>
+              <w:rPr>
+                <w:iCs/>
+                <w:sz w:val="16"/>
+                <w:szCs w:val="16"/>
+              </w:rPr>
+              <w:t>100 Sec</w:t>
+            </w:r>
+          </w:p>
+        </w:tc>
+        <w:tc>
+          <w:tcPr>
+            <w:tcW w:w="900" w:type="dxa"/>
+            <w:tcBorders>
+              <w:top w:val="single" w:sz="4" w:space="0" w:color="auto"/>
+              <w:left w:val="nil"/>
+              <w:bottom w:val="nil"/>
+              <w:right w:val="nil"/>
+            </w:tcBorders>
+          </w:tcPr>
+          <w:p>
+            <w:pPr>
+              <w:jc w:val="center"/>
+              <w:rPr>
+                <w:sz w:val="16"/>
+                <w:szCs w:val="16"/>
+              </w:rPr>
+            </w:pPr>
+            <w:r>
+              <w:rPr>
+                <w:sz w:val="16"/>
+                <w:szCs w:val="16"/>
+              </w:rPr>
+              <w:t>3599.2</w:t>
+            </w:r>
+          </w:p>
+        </w:tc>
+        <w:tc>
+          <w:tcPr>
+            <w:tcW w:w="1080" w:type="dxa"/>
+            <w:tcBorders>
+              <w:top w:val="single" w:sz="4" w:space="0" w:color="auto"/>
+              <w:left w:val="nil"/>
+              <w:bottom w:val="nil"/>
+              <w:right w:val="nil"/>
+            </w:tcBorders>
+          </w:tcPr>
+          <w:p>
+            <w:pPr>
+              <w:jc w:val="center"/>
+              <w:rPr>
+                <w:sz w:val="16"/>
+                <w:szCs w:val="16"/>
+              </w:rPr>
+            </w:pPr>
+            <w:r>
+              <w:rPr>
+                <w:sz w:val="16"/>
+                <w:szCs w:val="16"/>
+              </w:rPr>
+              <w:t>26.83</w:t>
+            </w:r>
+          </w:p>
+        </w:tc>
+      </w:tr>
+      <w:tr>
+        <w:trPr>
+          <w:jc w:val="center"/>
+        </w:trPr>
+        <w:tc>
+          <w:tcPr>
+            <w:tcW w:w="972" w:type="dxa"/>
+            <w:tcBorders>
+              <w:top w:val="single" w:sz="4" w:space="0" w:color="auto"/>
+              <w:left w:val="nil"/>
+              <w:bottom w:val="nil"/>
+              <w:right w:val="nil"/>
+            </w:tcBorders>
+          </w:tcPr>
+          <w:p>
+            <w:pPr>
+              <w:jc w:val="center"/>
+              <w:rPr>
+                <w:iCs/>
+                <w:sz w:val="16"/>
+                <w:szCs w:val="16"/>
+              </w:rPr>
+            </w:pPr>
+            <w:r>
+              <w:rPr>
+                <w:iCs/>
+                <w:sz w:val="16"/>
+                <w:szCs w:val="16"/>
+              </w:rPr>
+              <w:t>5 Min</w:t>
+            </w:r>
+          </w:p>
+        </w:tc>
+        <w:tc>
+          <w:tcPr>
+            <w:tcW w:w="900" w:type="dxa"/>
+            <w:tcBorders>
+              <w:top w:val="single" w:sz="4" w:space="0" w:color="auto"/>
+              <w:left w:val="nil"/>
+              <w:bottom w:val="nil"/>
+              <w:right w:val="nil"/>
+            </w:tcBorders>
+          </w:tcPr>
+          <w:p>
+            <w:pPr>
+              <w:jc w:val="center"/>
+              <w:rPr>
+                <w:sz w:val="16"/>
+                <w:szCs w:val="16"/>
+              </w:rPr>
+            </w:pPr>
+            <w:r>
+              <w:rPr>
+                <w:sz w:val="16"/>
+                <w:szCs w:val="16"/>
+              </w:rPr>
+              <w:t>3598.4</w:t>
+            </w:r>
+          </w:p>
+        </w:tc>
+        <w:tc>
+          <w:tcPr>
+            <w:tcW w:w="1080" w:type="dxa"/>
+            <w:tcBorders>
+              <w:top w:val="single" w:sz="4" w:space="0" w:color="auto"/>
+              <w:left w:val="nil"/>
+              <w:bottom w:val="nil"/>
+              <w:right w:val="nil"/>
+            </w:tcBorders>
+          </w:tcPr>
+          <w:p>
+            <w:pPr>
+              <w:jc w:val="center"/>
+              <w:rPr>
+                <w:sz w:val="16"/>
+                <w:szCs w:val="16"/>
+              </w:rPr>
+            </w:pPr>
+            <w:r>
+              <w:rPr>
+                <w:sz w:val="16"/>
+                <w:szCs w:val="16"/>
+              </w:rPr>
+              <w:t>26.827</w:t>
+            </w:r>
+          </w:p>
+        </w:tc>
+      </w:tr>
+    </w:tbl>
+    <w:p>
+      <w:pPr>
+        <w:pStyle w:val="Text"/>
+      </w:pPr>
+      <w:r>
+        <w:t xml:space="preserve">From here it is easy to see that for certain experiments it is possible to break a single experiment into multiple smaller ones whose overall time is equivalent. This is advantageous for several reasons the first being that the experiment can be potentially done at different times. Secondly if the experiment can only be done in short bursts it is possible to determine what </w:t>
+      </w:r>
+      <w:r>
+        <w:lastRenderedPageBreak/>
+        <w:t>the experiment would result in if it was allowed to run for a long time.</w:t>
+      </w:r>
     </w:p>
     <w:sdt>
       <w:sdtPr>
@@ -3067,6 +5040,7 @@
           <w:docPartUnique/>
         </w:docPartObj>
       </w:sdtPr>
+      <w:sdtEndPr/>
       <w:sdtContent>
         <w:p>
           <w:pPr>
@@ -3081,6 +5055,7 @@
             <w:id w:val="-573587230"/>
             <w:bibliography/>
           </w:sdtPr>
+          <w:sdtEndPr/>
           <w:sdtContent>
             <w:p>
               <w:pPr>
@@ -3481,7 +5456,7 @@
 </file>
 
 <file path=word/endnotes.xml><?xml version="1.0" encoding="utf-8"?>
-<w:endnotes xmlns:wpc="http://schemas.microsoft.com/office/word/2010/wordprocessingCanvas" xmlns:cx="http://schemas.microsoft.com/office/drawing/2014/chartex" xmlns:cx1="http://schemas.microsoft.com/office/drawing/2015/9/8/chartex" xmlns:cx2="http://schemas.microsoft.com/office/drawing/2015/10/21/chartex" xmlns:cx3="http://schemas.microsoft.com/office/drawing/2016/5/9/chartex" xmlns:cx4="http://schemas.microsoft.com/office/drawing/2016/5/10/chartex" xmlns:cx5="http://schemas.microsoft.com/office/drawing/2016/5/11/chartex" xmlns:cx6="http://schemas.microsoft.com/office/drawing/2016/5/12/chartex" xmlns:cx7="http://schemas.microsoft.com/office/drawing/2016/5/13/chartex" xmlns:cx8="http://schemas.microsoft.com/office/drawing/2016/5/14/chartex" xmlns:mc="http://schemas.openxmlformats.org/markup-compatibility/2006" xmlns:aink="http://schemas.microsoft.com/office/drawing/2016/ink" xmlns:am3d="http://schemas.microsoft.com/office/drawing/2017/model3d" xmlns:o="urn:schemas-microsoft-com:office:office" xmlns:r="http://schemas.openxmlformats.org/officeDocument/2006/relationships" xmlns:m="http://schemas.openxmlformats.org/officeDocument/2006/math" xmlns:v="urn:schemas-microsoft-com:vml" xmlns:wp14="http://schemas.microsoft.com/office/word/2010/wordprocessingDrawing" xmlns:wp="http://schemas.openxmlformats.org/drawingml/2006/wordprocessingDrawing" xmlns:w10="urn:schemas-microsoft-com:office:word" xmlns:w="http://schemas.openxmlformats.org/wordprocessingml/2006/main" xmlns:w14="http://schemas.microsoft.com/office/word/2010/wordml" xmlns:w15="http://schemas.microsoft.com/office/word/2012/wordml" xmlns:w16cid="http://schemas.microsoft.com/office/word/2016/wordml/cid" xmlns:w16se="http://schemas.microsoft.com/office/word/2015/wordml/symex" xmlns:wpg="http://schemas.microsoft.com/office/word/2010/wordprocessingGroup" xmlns:wpi="http://schemas.microsoft.com/office/word/2010/wordprocessingInk" xmlns:wne="http://schemas.microsoft.com/office/word/2006/wordml" xmlns:wps="http://schemas.microsoft.com/office/word/2010/wordprocessingShape" mc:Ignorable="w14 w15 w16se w16cid wp14">
+<w:endnotes xmlns:wpc="http://schemas.microsoft.com/office/word/2010/wordprocessingCanvas" xmlns:mc="http://schemas.openxmlformats.org/markup-compatibility/2006" xmlns:o="urn:schemas-microsoft-com:office:office" xmlns:r="http://schemas.openxmlformats.org/officeDocument/2006/relationships" xmlns:m="http://schemas.openxmlformats.org/officeDocument/2006/math" xmlns:v="urn:schemas-microsoft-com:vml" xmlns:wp14="http://schemas.microsoft.com/office/word/2010/wordprocessingDrawing" xmlns:wp="http://schemas.openxmlformats.org/drawingml/2006/wordprocessingDrawing" xmlns:w10="urn:schemas-microsoft-com:office:word" xmlns:w="http://schemas.openxmlformats.org/wordprocessingml/2006/main" xmlns:w14="http://schemas.microsoft.com/office/word/2010/wordml" xmlns:w15="http://schemas.microsoft.com/office/word/2012/wordml" xmlns:wpg="http://schemas.microsoft.com/office/word/2010/wordprocessingGroup" xmlns:wpi="http://schemas.microsoft.com/office/word/2010/wordprocessingInk" xmlns:wne="http://schemas.microsoft.com/office/word/2006/wordml" xmlns:wps="http://schemas.microsoft.com/office/word/2010/wordprocessingShape" mc:Ignorable="w14 w15 wp14">
   <w:endnote w:type="separator" w:id="-1">
     <w:p>
       <w:r>
@@ -3500,7 +5475,7 @@
 </file>
 
 <file path=word/footnotes.xml><?xml version="1.0" encoding="utf-8"?>
-<w:footnotes xmlns:wpc="http://schemas.microsoft.com/office/word/2010/wordprocessingCanvas" xmlns:cx="http://schemas.microsoft.com/office/drawing/2014/chartex" xmlns:cx1="http://schemas.microsoft.com/office/drawing/2015/9/8/chartex" xmlns:cx2="http://schemas.microsoft.com/office/drawing/2015/10/21/chartex" xmlns:cx3="http://schemas.microsoft.com/office/drawing/2016/5/9/chartex" xmlns:cx4="http://schemas.microsoft.com/office/drawing/2016/5/10/chartex" xmlns:cx5="http://schemas.microsoft.com/office/drawing/2016/5/11/chartex" xmlns:cx6="http://schemas.microsoft.com/office/drawing/2016/5/12/chartex" xmlns:cx7="http://schemas.microsoft.com/office/drawing/2016/5/13/chartex" xmlns:cx8="http://schemas.microsoft.com/office/drawing/2016/5/14/chartex" xmlns:mc="http://schemas.openxmlformats.org/markup-compatibility/2006" xmlns:aink="http://schemas.microsoft.com/office/drawing/2016/ink" xmlns:am3d="http://schemas.microsoft.com/office/drawing/2017/model3d" xmlns:o="urn:schemas-microsoft-com:office:office" xmlns:r="http://schemas.openxmlformats.org/officeDocument/2006/relationships" xmlns:m="http://schemas.openxmlformats.org/officeDocument/2006/math" xmlns:v="urn:schemas-microsoft-com:vml" xmlns:wp14="http://schemas.microsoft.com/office/word/2010/wordprocessingDrawing" xmlns:wp="http://schemas.openxmlformats.org/drawingml/2006/wordprocessingDrawing" xmlns:w10="urn:schemas-microsoft-com:office:word" xmlns:w="http://schemas.openxmlformats.org/wordprocessingml/2006/main" xmlns:w14="http://schemas.microsoft.com/office/word/2010/wordml" xmlns:w15="http://schemas.microsoft.com/office/word/2012/wordml" xmlns:w16cid="http://schemas.microsoft.com/office/word/2016/wordml/cid" xmlns:w16se="http://schemas.microsoft.com/office/word/2015/wordml/symex" xmlns:wpg="http://schemas.microsoft.com/office/word/2010/wordprocessingGroup" xmlns:wpi="http://schemas.microsoft.com/office/word/2010/wordprocessingInk" xmlns:wne="http://schemas.microsoft.com/office/word/2006/wordml" xmlns:wps="http://schemas.microsoft.com/office/word/2010/wordprocessingShape" mc:Ignorable="w14 w15 w16se w16cid wp14">
+<w:footnotes xmlns:wpc="http://schemas.microsoft.com/office/word/2010/wordprocessingCanvas" xmlns:mc="http://schemas.openxmlformats.org/markup-compatibility/2006" xmlns:o="urn:schemas-microsoft-com:office:office" xmlns:r="http://schemas.openxmlformats.org/officeDocument/2006/relationships" xmlns:m="http://schemas.openxmlformats.org/officeDocument/2006/math" xmlns:v="urn:schemas-microsoft-com:vml" xmlns:wp14="http://schemas.microsoft.com/office/word/2010/wordprocessingDrawing" xmlns:wp="http://schemas.openxmlformats.org/drawingml/2006/wordprocessingDrawing" xmlns:w10="urn:schemas-microsoft-com:office:word" xmlns:w="http://schemas.openxmlformats.org/wordprocessingml/2006/main" xmlns:w14="http://schemas.microsoft.com/office/word/2010/wordml" xmlns:w15="http://schemas.microsoft.com/office/word/2012/wordml" xmlns:wpg="http://schemas.microsoft.com/office/word/2010/wordprocessingGroup" xmlns:wpi="http://schemas.microsoft.com/office/word/2010/wordprocessingInk" xmlns:wne="http://schemas.microsoft.com/office/word/2006/wordml" xmlns:wps="http://schemas.microsoft.com/office/word/2010/wordprocessingShape" mc:Ignorable="w14 w15 wp14">
   <w:footnote w:type="separator" w:id="-1">
     <w:p/>
   </w:footnote>
@@ -3525,7 +5500,7 @@
 </file>
 
 <file path=word/header1.xml><?xml version="1.0" encoding="utf-8"?>
-<w:hdr xmlns:wpc="http://schemas.microsoft.com/office/word/2010/wordprocessingCanvas" xmlns:cx="http://schemas.microsoft.com/office/drawing/2014/chartex" xmlns:cx1="http://schemas.microsoft.com/office/drawing/2015/9/8/chartex" xmlns:cx2="http://schemas.microsoft.com/office/drawing/2015/10/21/chartex" xmlns:cx3="http://schemas.microsoft.com/office/drawing/2016/5/9/chartex" xmlns:cx4="http://schemas.microsoft.com/office/drawing/2016/5/10/chartex" xmlns:cx5="http://schemas.microsoft.com/office/drawing/2016/5/11/chartex" xmlns:cx6="http://schemas.microsoft.com/office/drawing/2016/5/12/chartex" xmlns:cx7="http://schemas.microsoft.com/office/drawing/2016/5/13/chartex" xmlns:cx8="http://schemas.microsoft.com/office/drawing/2016/5/14/chartex" xmlns:mc="http://schemas.openxmlformats.org/markup-compatibility/2006" xmlns:aink="http://schemas.microsoft.com/office/drawing/2016/ink" xmlns:am3d="http://schemas.microsoft.com/office/drawing/2017/model3d" xmlns:o="urn:schemas-microsoft-com:office:office" xmlns:r="http://schemas.openxmlformats.org/officeDocument/2006/relationships" xmlns:m="http://schemas.openxmlformats.org/officeDocument/2006/math" xmlns:v="urn:schemas-microsoft-com:vml" xmlns:wp14="http://schemas.microsoft.com/office/word/2010/wordprocessingDrawing" xmlns:wp="http://schemas.openxmlformats.org/drawingml/2006/wordprocessingDrawing" xmlns:w10="urn:schemas-microsoft-com:office:word" xmlns:w="http://schemas.openxmlformats.org/wordprocessingml/2006/main" xmlns:w14="http://schemas.microsoft.com/office/word/2010/wordml" xmlns:w15="http://schemas.microsoft.com/office/word/2012/wordml" xmlns:w16cid="http://schemas.microsoft.com/office/word/2016/wordml/cid" xmlns:w16se="http://schemas.microsoft.com/office/word/2015/wordml/symex" xmlns:wpg="http://schemas.microsoft.com/office/word/2010/wordprocessingGroup" xmlns:wpi="http://schemas.microsoft.com/office/word/2010/wordprocessingInk" xmlns:wne="http://schemas.microsoft.com/office/word/2006/wordml" xmlns:wps="http://schemas.microsoft.com/office/word/2010/wordprocessingShape" mc:Ignorable="w14 w15 w16se w16cid wp14">
+<w:hdr xmlns:wpc="http://schemas.microsoft.com/office/word/2010/wordprocessingCanvas" xmlns:mc="http://schemas.openxmlformats.org/markup-compatibility/2006" xmlns:o="urn:schemas-microsoft-com:office:office" xmlns:r="http://schemas.openxmlformats.org/officeDocument/2006/relationships" xmlns:m="http://schemas.openxmlformats.org/officeDocument/2006/math" xmlns:v="urn:schemas-microsoft-com:vml" xmlns:wp14="http://schemas.microsoft.com/office/word/2010/wordprocessingDrawing" xmlns:wp="http://schemas.openxmlformats.org/drawingml/2006/wordprocessingDrawing" xmlns:w10="urn:schemas-microsoft-com:office:word" xmlns:w="http://schemas.openxmlformats.org/wordprocessingml/2006/main" xmlns:w14="http://schemas.microsoft.com/office/word/2010/wordml" xmlns:w15="http://schemas.microsoft.com/office/word/2012/wordml" xmlns:wpg="http://schemas.microsoft.com/office/word/2010/wordprocessingGroup" xmlns:wpi="http://schemas.microsoft.com/office/word/2010/wordprocessingInk" xmlns:wne="http://schemas.microsoft.com/office/word/2006/wordml" xmlns:wps="http://schemas.microsoft.com/office/word/2010/wordprocessingShape" mc:Ignorable="w14 w15 wp14">
   <w:p>
     <w:pPr>
       <w:framePr w:wrap="auto" w:vAnchor="text" w:hAnchor="margin" w:xAlign="right" w:y="1"/>
@@ -3543,7 +5518,7 @@
       <w:rPr>
         <w:noProof/>
       </w:rPr>
-      <w:t>1</w:t>
+      <w:t>3</w:t>
     </w:r>
     <w:r>
       <w:fldChar w:fldCharType="end"/>
@@ -3566,7 +5541,7 @@
 </file>
 
 <file path=word/numbering.xml><?xml version="1.0" encoding="utf-8"?>
-<w:numbering xmlns:wpc="http://schemas.microsoft.com/office/word/2010/wordprocessingCanvas" xmlns:cx="http://schemas.microsoft.com/office/drawing/2014/chartex" xmlns:cx1="http://schemas.microsoft.com/office/drawing/2015/9/8/chartex" xmlns:cx2="http://schemas.microsoft.com/office/drawing/2015/10/21/chartex" xmlns:cx3="http://schemas.microsoft.com/office/drawing/2016/5/9/chartex" xmlns:cx4="http://schemas.microsoft.com/office/drawing/2016/5/10/chartex" xmlns:cx5="http://schemas.microsoft.com/office/drawing/2016/5/11/chartex" xmlns:cx6="http://schemas.microsoft.com/office/drawing/2016/5/12/chartex" xmlns:cx7="http://schemas.microsoft.com/office/drawing/2016/5/13/chartex" xmlns:cx8="http://schemas.microsoft.com/office/drawing/2016/5/14/chartex" xmlns:mc="http://schemas.openxmlformats.org/markup-compatibility/2006" xmlns:aink="http://schemas.microsoft.com/office/drawing/2016/ink" xmlns:am3d="http://schemas.microsoft.com/office/drawing/2017/model3d" xmlns:o="urn:schemas-microsoft-com:office:office" xmlns:r="http://schemas.openxmlformats.org/officeDocument/2006/relationships" xmlns:m="http://schemas.openxmlformats.org/officeDocument/2006/math" xmlns:v="urn:schemas-microsoft-com:vml" xmlns:wp14="http://schemas.microsoft.com/office/word/2010/wordprocessingDrawing" xmlns:wp="http://schemas.openxmlformats.org/drawingml/2006/wordprocessingDrawing" xmlns:w10="urn:schemas-microsoft-com:office:word" xmlns:w="http://schemas.openxmlformats.org/wordprocessingml/2006/main" xmlns:w14="http://schemas.microsoft.com/office/word/2010/wordml" xmlns:w15="http://schemas.microsoft.com/office/word/2012/wordml" xmlns:w16cid="http://schemas.microsoft.com/office/word/2016/wordml/cid" xmlns:w16se="http://schemas.microsoft.com/office/word/2015/wordml/symex" xmlns:wpg="http://schemas.microsoft.com/office/word/2010/wordprocessingGroup" xmlns:wpi="http://schemas.microsoft.com/office/word/2010/wordprocessingInk" xmlns:wne="http://schemas.microsoft.com/office/word/2006/wordml" xmlns:wps="http://schemas.microsoft.com/office/word/2010/wordprocessingShape" mc:Ignorable="w14 w15 w16se w16cid wp14">
+<w:numbering xmlns:wpc="http://schemas.microsoft.com/office/word/2010/wordprocessingCanvas" xmlns:mc="http://schemas.openxmlformats.org/markup-compatibility/2006" xmlns:o="urn:schemas-microsoft-com:office:office" xmlns:r="http://schemas.openxmlformats.org/officeDocument/2006/relationships" xmlns:m="http://schemas.openxmlformats.org/officeDocument/2006/math" xmlns:v="urn:schemas-microsoft-com:vml" xmlns:wp14="http://schemas.microsoft.com/office/word/2010/wordprocessingDrawing" xmlns:wp="http://schemas.openxmlformats.org/drawingml/2006/wordprocessingDrawing" xmlns:w10="urn:schemas-microsoft-com:office:word" xmlns:w="http://schemas.openxmlformats.org/wordprocessingml/2006/main" xmlns:w14="http://schemas.microsoft.com/office/word/2010/wordml" xmlns:w15="http://schemas.microsoft.com/office/word/2012/wordml" xmlns:wpg="http://schemas.microsoft.com/office/word/2010/wordprocessingGroup" xmlns:wpi="http://schemas.microsoft.com/office/word/2010/wordprocessingInk" xmlns:wne="http://schemas.microsoft.com/office/word/2006/wordml" xmlns:wps="http://schemas.microsoft.com/office/word/2010/wordprocessingShape" mc:Ignorable="w14 w15 wp14">
   <w:abstractNum w:abstractNumId="0" w15:restartNumberingAfterBreak="0">
     <w:nsid w:val="FFFFFF1D"/>
     <w:multiLevelType w:val="multilevel"/>
@@ -5119,7 +7094,7 @@
 </file>
 
 <file path=word/styles.xml><?xml version="1.0" encoding="utf-8"?>
-<w:styles xmlns:mc="http://schemas.openxmlformats.org/markup-compatibility/2006" xmlns:r="http://schemas.openxmlformats.org/officeDocument/2006/relationships" xmlns:w="http://schemas.openxmlformats.org/wordprocessingml/2006/main" xmlns:w14="http://schemas.microsoft.com/office/word/2010/wordml" xmlns:w15="http://schemas.microsoft.com/office/word/2012/wordml" xmlns:w16cid="http://schemas.microsoft.com/office/word/2016/wordml/cid" xmlns:w16se="http://schemas.microsoft.com/office/word/2015/wordml/symex" mc:Ignorable="w14 w15 w16se w16cid">
+<w:styles xmlns:mc="http://schemas.openxmlformats.org/markup-compatibility/2006" xmlns:r="http://schemas.openxmlformats.org/officeDocument/2006/relationships" xmlns:w="http://schemas.openxmlformats.org/wordprocessingml/2006/main" xmlns:w14="http://schemas.microsoft.com/office/word/2010/wordml" xmlns:w15="http://schemas.microsoft.com/office/word/2012/wordml" mc:Ignorable="w14 w15">
   <w:docDefaults>
     <w:rPrDefault>
       <w:rPr>
@@ -5129,7 +7104,7 @@
     </w:rPrDefault>
     <w:pPrDefault/>
   </w:docDefaults>
-  <w:latentStyles w:defLockedState="0" w:defUIPriority="0" w:defSemiHidden="0" w:defUnhideWhenUsed="0" w:defQFormat="0" w:count="375">
+  <w:latentStyles w:defLockedState="0" w:defUIPriority="0" w:defSemiHidden="0" w:defUnhideWhenUsed="0" w:defQFormat="0" w:count="371">
     <w:lsdException w:name="Normal" w:qFormat="1"/>
     <w:lsdException w:name="heading 1" w:uiPriority="9" w:qFormat="1"/>
     <w:lsdException w:name="heading 2" w:uiPriority="9" w:qFormat="1"/>
@@ -5410,10 +7385,6 @@
     <w:lsdException w:name="List Table 5 Dark Accent 6" w:uiPriority="50"/>
     <w:lsdException w:name="List Table 6 Colorful Accent 6" w:uiPriority="51"/>
     <w:lsdException w:name="List Table 7 Colorful Accent 6" w:uiPriority="52"/>
-    <w:lsdException w:name="Mention" w:semiHidden="1" w:uiPriority="99" w:unhideWhenUsed="1"/>
-    <w:lsdException w:name="Smart Hyperlink" w:semiHidden="1" w:uiPriority="99" w:unhideWhenUsed="1"/>
-    <w:lsdException w:name="Hashtag" w:semiHidden="1" w:uiPriority="99" w:unhideWhenUsed="1"/>
-    <w:lsdException w:name="Unresolved Mention" w:semiHidden="1" w:uiPriority="99" w:unhideWhenUsed="1"/>
   </w:latentStyles>
   <w:style w:type="paragraph" w:default="1" w:styleId="Normal">
     <w:name w:val="Normal"/>
@@ -6109,6 +8080,588 @@
 </w:styles>
 </file>
 
+<file path=word/glossary/document.xml><?xml version="1.0" encoding="utf-8"?>
+<w:glossaryDocument xmlns:wpc="http://schemas.microsoft.com/office/word/2010/wordprocessingCanvas" xmlns:mc="http://schemas.openxmlformats.org/markup-compatibility/2006" xmlns:o="urn:schemas-microsoft-com:office:office" xmlns:r="http://schemas.openxmlformats.org/officeDocument/2006/relationships" xmlns:m="http://schemas.openxmlformats.org/officeDocument/2006/math" xmlns:v="urn:schemas-microsoft-com:vml" xmlns:wp14="http://schemas.microsoft.com/office/word/2010/wordprocessingDrawing" xmlns:wp="http://schemas.openxmlformats.org/drawingml/2006/wordprocessingDrawing" xmlns:w10="urn:schemas-microsoft-com:office:word" xmlns:w="http://schemas.openxmlformats.org/wordprocessingml/2006/main" xmlns:w14="http://schemas.microsoft.com/office/word/2010/wordml" xmlns:w15="http://schemas.microsoft.com/office/word/2012/wordml" xmlns:wpg="http://schemas.microsoft.com/office/word/2010/wordprocessingGroup" xmlns:wpi="http://schemas.microsoft.com/office/word/2010/wordprocessingInk" xmlns:wne="http://schemas.microsoft.com/office/word/2006/wordml" xmlns:wps="http://schemas.microsoft.com/office/word/2010/wordprocessingShape" mc:Ignorable="w14 w15 wp14"/>
+</file>
+
+<file path=word/glossary/fontTable.xml><?xml version="1.0" encoding="utf-8"?>
+<w:fonts xmlns:mc="http://schemas.openxmlformats.org/markup-compatibility/2006" xmlns:r="http://schemas.openxmlformats.org/officeDocument/2006/relationships" xmlns:w="http://schemas.openxmlformats.org/wordprocessingml/2006/main" xmlns:w14="http://schemas.microsoft.com/office/word/2010/wordml" xmlns:w15="http://schemas.microsoft.com/office/word/2012/wordml" mc:Ignorable="w14 w15">
+  <w:font w:name="Symbol">
+    <w:panose1 w:val="05050102010706020507"/>
+    <w:charset w:val="02"/>
+    <w:family w:val="roman"/>
+    <w:pitch w:val="variable"/>
+    <w:sig w:usb0="00000000" w:usb1="10000000" w:usb2="00000000" w:usb3="00000000" w:csb0="80000000" w:csb1="00000000"/>
+  </w:font>
+  <w:font w:name="Times New Roman">
+    <w:panose1 w:val="02020603050405020304"/>
+    <w:charset w:val="00"/>
+    <w:family w:val="roman"/>
+    <w:pitch w:val="variable"/>
+    <w:sig w:usb0="E0002EFF" w:usb1="C000785B" w:usb2="00000009" w:usb3="00000000" w:csb0="000001FF" w:csb1="00000000"/>
+  </w:font>
+  <w:font w:name="Courier New">
+    <w:panose1 w:val="02070309020205020404"/>
+    <w:charset w:val="00"/>
+    <w:family w:val="modern"/>
+    <w:pitch w:val="fixed"/>
+    <w:sig w:usb0="E0002EFF" w:usb1="C0007843" w:usb2="00000009" w:usb3="00000000" w:csb0="000001FF" w:csb1="00000000"/>
+  </w:font>
+  <w:font w:name="Wingdings">
+    <w:panose1 w:val="05000000000000000000"/>
+    <w:charset w:val="02"/>
+    <w:family w:val="auto"/>
+    <w:pitch w:val="variable"/>
+    <w:sig w:usb0="00000000" w:usb1="10000000" w:usb2="00000000" w:usb3="00000000" w:csb0="80000000" w:csb1="00000000"/>
+  </w:font>
+  <w:font w:name="Tahoma">
+    <w:panose1 w:val="020B0604030504040204"/>
+    <w:charset w:val="00"/>
+    <w:family w:val="swiss"/>
+    <w:pitch w:val="variable"/>
+    <w:sig w:usb0="E1002EFF" w:usb1="C000605B" w:usb2="00000029" w:usb3="00000000" w:csb0="000101FF" w:csb1="00000000"/>
+  </w:font>
+  <w:font w:name="Baskerville">
+    <w:charset w:val="00"/>
+    <w:family w:val="auto"/>
+    <w:pitch w:val="variable"/>
+    <w:sig w:usb0="80000067" w:usb1="00000000" w:usb2="00000000" w:usb3="00000000" w:csb0="0000019F" w:csb1="00000000"/>
+  </w:font>
+  <w:font w:name="Formata-Regular">
+    <w:altName w:val="Times New Roman"/>
+    <w:panose1 w:val="00000000000000000000"/>
+    <w:charset w:val="4D"/>
+    <w:family w:val="auto"/>
+    <w:notTrueType/>
+    <w:pitch w:val="default"/>
+    <w:sig w:usb0="00000003" w:usb1="00000000" w:usb2="00000000" w:usb3="00000000" w:csb0="00000001" w:csb1="00000000"/>
+  </w:font>
+  <w:font w:name="MS Mincho">
+    <w:altName w:val="MS Gothic"/>
+    <w:panose1 w:val="02020609040205080304"/>
+    <w:charset w:val="80"/>
+    <w:family w:val="roman"/>
+    <w:notTrueType/>
+    <w:pitch w:val="fixed"/>
+    <w:sig w:usb0="00000000" w:usb1="08070000" w:usb2="00000010" w:usb3="00000000" w:csb0="00020000" w:csb1="00000000"/>
+  </w:font>
+  <w:font w:name="Verdana">
+    <w:panose1 w:val="020B0604030504040204"/>
+    <w:charset w:val="00"/>
+    <w:family w:val="swiss"/>
+    <w:pitch w:val="variable"/>
+    <w:sig w:usb0="A10006FF" w:usb1="4000205B" w:usb2="00000010" w:usb3="00000000" w:csb0="0000019F" w:csb1="00000000"/>
+  </w:font>
+  <w:font w:name="Arial">
+    <w:panose1 w:val="020B0604020202020204"/>
+    <w:charset w:val="00"/>
+    <w:family w:val="swiss"/>
+    <w:pitch w:val="variable"/>
+    <w:sig w:usb0="E0002EFF" w:usb1="C0007843" w:usb2="00000009" w:usb3="00000000" w:csb0="000001FF" w:csb1="00000000"/>
+  </w:font>
+  <w:font w:name="Cambria Math">
+    <w:panose1 w:val="02040503050406030204"/>
+    <w:charset w:val="00"/>
+    <w:family w:val="roman"/>
+    <w:pitch w:val="variable"/>
+    <w:sig w:usb0="E00006FF" w:usb1="420024FF" w:usb2="02000000" w:usb3="00000000" w:csb0="0000019F" w:csb1="00000000"/>
+  </w:font>
+  <w:font w:name="Calibri Light">
+    <w:panose1 w:val="020F0302020204030204"/>
+    <w:charset w:val="00"/>
+    <w:family w:val="swiss"/>
+    <w:pitch w:val="variable"/>
+    <w:sig w:usb0="E0002AFF" w:usb1="C000247B" w:usb2="00000009" w:usb3="00000000" w:csb0="000001FF" w:csb1="00000000"/>
+  </w:font>
+  <w:font w:name="Calibri">
+    <w:panose1 w:val="020F0502020204030204"/>
+    <w:charset w:val="00"/>
+    <w:family w:val="swiss"/>
+    <w:pitch w:val="variable"/>
+    <w:sig w:usb0="E0002AFF" w:usb1="C000247B" w:usb2="00000009" w:usb3="00000000" w:csb0="000001FF" w:csb1="00000000"/>
+  </w:font>
+</w:fonts>
+</file>
+
+<file path=word/glossary/settings.xml><?xml version="1.0" encoding="utf-8"?>
+<w:settings xmlns:mc="http://schemas.openxmlformats.org/markup-compatibility/2006" xmlns:o="urn:schemas-microsoft-com:office:office" xmlns:r="http://schemas.openxmlformats.org/officeDocument/2006/relationships" xmlns:m="http://schemas.openxmlformats.org/officeDocument/2006/math" xmlns:v="urn:schemas-microsoft-com:vml" xmlns:w10="urn:schemas-microsoft-com:office:word" xmlns:w="http://schemas.openxmlformats.org/wordprocessingml/2006/main" xmlns:w14="http://schemas.microsoft.com/office/word/2010/wordml" xmlns:w15="http://schemas.microsoft.com/office/word/2012/wordml" xmlns:sl="http://schemas.openxmlformats.org/schemaLibrary/2006/main" mc:Ignorable="w14 w15">
+  <w:view w:val="normal"/>
+  <w:defaultTabStop w:val="720"/>
+  <w:characterSpacingControl w:val="doNotCompress"/>
+  <w:compat>
+    <w:useFELayout/>
+    <w:compatSetting w:name="compatibilityMode" w:uri="http://schemas.microsoft.com/office/word" w:val="15"/>
+    <w:compatSetting w:name="overrideTableStyleFontSizeAndJustification" w:uri="http://schemas.microsoft.com/office/word" w:val="1"/>
+    <w:compatSetting w:name="enableOpenTypeFeatures" w:uri="http://schemas.microsoft.com/office/word" w:val="1"/>
+    <w:compatSetting w:name="doNotFlipMirrorIndents" w:uri="http://schemas.microsoft.com/office/word" w:val="1"/>
+    <w:compatSetting w:name="differentiateMultirowTableHeaders" w:uri="http://schemas.microsoft.com/office/word" w:val="1"/>
+  </w:compat>
+  <w:rsids>
+    <w:rsidRoot w:val="00033859"/>
+    <w:rsid w:val="00033859"/>
+    <w:rsid w:val="001739A8"/>
+  </w:rsids>
+  <m:mathPr>
+    <m:mathFont m:val="Cambria Math"/>
+    <m:brkBin m:val="before"/>
+    <m:brkBinSub m:val="--"/>
+    <m:smallFrac m:val="0"/>
+    <m:dispDef/>
+    <m:lMargin m:val="0"/>
+    <m:rMargin m:val="0"/>
+    <m:defJc m:val="centerGroup"/>
+    <m:wrapIndent m:val="1440"/>
+    <m:intLim m:val="subSup"/>
+    <m:naryLim m:val="undOvr"/>
+  </m:mathPr>
+  <w:themeFontLang w:val="en-US"/>
+  <w:clrSchemeMapping w:bg1="light1" w:t1="dark1" w:bg2="light2" w:t2="dark2" w:accent1="accent1" w:accent2="accent2" w:accent3="accent3" w:accent4="accent4" w:accent5="accent5" w:accent6="accent6" w:hyperlink="hyperlink" w:followedHyperlink="followedHyperlink"/>
+  <w:decimalSymbol w:val="."/>
+  <w:listSeparator w:val=","/>
+  <w15:chartTrackingRefBased/>
+</w:settings>
+</file>
+
+<file path=word/glossary/styles.xml><?xml version="1.0" encoding="utf-8"?>
+<w:styles xmlns:mc="http://schemas.openxmlformats.org/markup-compatibility/2006" xmlns:r="http://schemas.openxmlformats.org/officeDocument/2006/relationships" xmlns:w="http://schemas.openxmlformats.org/wordprocessingml/2006/main" xmlns:w14="http://schemas.microsoft.com/office/word/2010/wordml" xmlns:w15="http://schemas.microsoft.com/office/word/2012/wordml" mc:Ignorable="w14 w15">
+  <w:docDefaults>
+    <w:rPrDefault>
+      <w:rPr>
+        <w:rFonts w:asciiTheme="minorHAnsi" w:eastAsiaTheme="minorEastAsia" w:hAnsiTheme="minorHAnsi" w:cstheme="minorBidi"/>
+        <w:sz w:val="22"/>
+        <w:szCs w:val="22"/>
+        <w:lang w:val="en-US" w:eastAsia="en-US" w:bidi="ar-SA"/>
+      </w:rPr>
+    </w:rPrDefault>
+    <w:pPrDefault>
+      <w:pPr>
+        <w:spacing w:after="160" w:line="259" w:lineRule="auto"/>
+      </w:pPr>
+    </w:pPrDefault>
+  </w:docDefaults>
+  <w:latentStyles w:defLockedState="0" w:defUIPriority="99" w:defSemiHidden="0" w:defUnhideWhenUsed="0" w:defQFormat="0" w:count="371">
+    <w:lsdException w:name="Normal" w:uiPriority="0" w:qFormat="1"/>
+    <w:lsdException w:name="heading 1" w:uiPriority="9" w:qFormat="1"/>
+    <w:lsdException w:name="heading 2" w:semiHidden="1" w:uiPriority="9" w:unhideWhenUsed="1" w:qFormat="1"/>
+    <w:lsdException w:name="heading 3" w:semiHidden="1" w:uiPriority="9" w:unhideWhenUsed="1" w:qFormat="1"/>
+    <w:lsdException w:name="heading 4" w:semiHidden="1" w:uiPriority="9" w:unhideWhenUsed="1" w:qFormat="1"/>
+    <w:lsdException w:name="heading 5" w:semiHidden="1" w:uiPriority="9" w:unhideWhenUsed="1" w:qFormat="1"/>
+    <w:lsdException w:name="heading 6" w:semiHidden="1" w:uiPriority="9" w:unhideWhenUsed="1" w:qFormat="1"/>
+    <w:lsdException w:name="heading 7" w:semiHidden="1" w:uiPriority="9" w:unhideWhenUsed="1" w:qFormat="1"/>
+    <w:lsdException w:name="heading 8" w:semiHidden="1" w:uiPriority="9" w:unhideWhenUsed="1" w:qFormat="1"/>
+    <w:lsdException w:name="heading 9" w:semiHidden="1" w:uiPriority="9" w:unhideWhenUsed="1" w:qFormat="1"/>
+    <w:lsdException w:name="index 1" w:semiHidden="1" w:unhideWhenUsed="1"/>
+    <w:lsdException w:name="index 2" w:semiHidden="1" w:unhideWhenUsed="1"/>
+    <w:lsdException w:name="index 3" w:semiHidden="1" w:unhideWhenUsed="1"/>
+    <w:lsdException w:name="index 4" w:semiHidden="1" w:unhideWhenUsed="1"/>
+    <w:lsdException w:name="index 5" w:semiHidden="1" w:unhideWhenUsed="1"/>
+    <w:lsdException w:name="index 6" w:semiHidden="1" w:unhideWhenUsed="1"/>
+    <w:lsdException w:name="index 7" w:semiHidden="1" w:unhideWhenUsed="1"/>
+    <w:lsdException w:name="index 8" w:semiHidden="1" w:unhideWhenUsed="1"/>
+    <w:lsdException w:name="index 9" w:semiHidden="1" w:unhideWhenUsed="1"/>
+    <w:lsdException w:name="toc 1" w:semiHidden="1" w:uiPriority="39" w:unhideWhenUsed="1"/>
+    <w:lsdException w:name="toc 2" w:semiHidden="1" w:uiPriority="39" w:unhideWhenUsed="1"/>
+    <w:lsdException w:name="toc 3" w:semiHidden="1" w:uiPriority="39" w:unhideWhenUsed="1"/>
+    <w:lsdException w:name="toc 4" w:semiHidden="1" w:uiPriority="39" w:unhideWhenUsed="1"/>
+    <w:lsdException w:name="toc 5" w:semiHidden="1" w:uiPriority="39" w:unhideWhenUsed="1"/>
+    <w:lsdException w:name="toc 6" w:semiHidden="1" w:uiPriority="39" w:unhideWhenUsed="1"/>
+    <w:lsdException w:name="toc 7" w:semiHidden="1" w:uiPriority="39" w:unhideWhenUsed="1"/>
+    <w:lsdException w:name="toc 8" w:semiHidden="1" w:uiPriority="39" w:unhideWhenUsed="1"/>
+    <w:lsdException w:name="toc 9" w:semiHidden="1" w:uiPriority="39" w:unhideWhenUsed="1"/>
+    <w:lsdException w:name="Normal Indent" w:semiHidden="1" w:unhideWhenUsed="1"/>
+    <w:lsdException w:name="footnote text" w:semiHidden="1" w:unhideWhenUsed="1"/>
+    <w:lsdException w:name="annotation text" w:semiHidden="1" w:unhideWhenUsed="1"/>
+    <w:lsdException w:name="header" w:semiHidden="1" w:unhideWhenUsed="1"/>
+    <w:lsdException w:name="footer" w:semiHidden="1" w:unhideWhenUsed="1"/>
+    <w:lsdException w:name="index heading" w:semiHidden="1" w:unhideWhenUsed="1"/>
+    <w:lsdException w:name="caption" w:semiHidden="1" w:uiPriority="35" w:unhideWhenUsed="1" w:qFormat="1"/>
+    <w:lsdException w:name="table of figures" w:semiHidden="1" w:unhideWhenUsed="1"/>
+    <w:lsdException w:name="envelope address" w:semiHidden="1" w:unhideWhenUsed="1"/>
+    <w:lsdException w:name="envelope return" w:semiHidden="1" w:unhideWhenUsed="1"/>
+    <w:lsdException w:name="footnote reference" w:semiHidden="1" w:unhideWhenUsed="1"/>
+    <w:lsdException w:name="annotation reference" w:semiHidden="1" w:unhideWhenUsed="1"/>
+    <w:lsdException w:name="line number" w:semiHidden="1" w:unhideWhenUsed="1"/>
+    <w:lsdException w:name="page number" w:semiHidden="1" w:unhideWhenUsed="1"/>
+    <w:lsdException w:name="endnote reference" w:semiHidden="1" w:unhideWhenUsed="1"/>
+    <w:lsdException w:name="endnote text" w:semiHidden="1" w:unhideWhenUsed="1"/>
+    <w:lsdException w:name="table of authorities" w:semiHidden="1" w:unhideWhenUsed="1"/>
+    <w:lsdException w:name="macro" w:semiHidden="1" w:unhideWhenUsed="1"/>
+    <w:lsdException w:name="toa heading" w:semiHidden="1" w:unhideWhenUsed="1"/>
+    <w:lsdException w:name="List" w:semiHidden="1" w:unhideWhenUsed="1"/>
+    <w:lsdException w:name="List Bullet" w:semiHidden="1" w:unhideWhenUsed="1"/>
+    <w:lsdException w:name="List Number" w:semiHidden="1" w:unhideWhenUsed="1"/>
+    <w:lsdException w:name="List 2" w:semiHidden="1" w:unhideWhenUsed="1"/>
+    <w:lsdException w:name="List 3" w:semiHidden="1" w:unhideWhenUsed="1"/>
+    <w:lsdException w:name="List 4" w:semiHidden="1" w:unhideWhenUsed="1"/>
+    <w:lsdException w:name="List 5" w:semiHidden="1" w:unhideWhenUsed="1"/>
+    <w:lsdException w:name="List Bullet 2" w:semiHidden="1" w:unhideWhenUsed="1"/>
+    <w:lsdException w:name="List Bullet 3" w:semiHidden="1" w:unhideWhenUsed="1"/>
+    <w:lsdException w:name="List Bullet 4" w:semiHidden="1" w:unhideWhenUsed="1"/>
+    <w:lsdException w:name="List Bullet 5" w:semiHidden="1" w:unhideWhenUsed="1"/>
+    <w:lsdException w:name="List Number 2" w:semiHidden="1" w:unhideWhenUsed="1"/>
+    <w:lsdException w:name="List Number 3" w:semiHidden="1" w:unhideWhenUsed="1"/>
+    <w:lsdException w:name="List Number 4" w:semiHidden="1" w:unhideWhenUsed="1"/>
+    <w:lsdException w:name="List Number 5" w:semiHidden="1" w:unhideWhenUsed="1"/>
+    <w:lsdException w:name="Title" w:uiPriority="10" w:qFormat="1"/>
+    <w:lsdException w:name="Closing" w:semiHidden="1" w:unhideWhenUsed="1"/>
+    <w:lsdException w:name="Signature" w:semiHidden="1" w:unhideWhenUsed="1"/>
+    <w:lsdException w:name="Default Paragraph Font" w:semiHidden="1" w:uiPriority="1" w:unhideWhenUsed="1"/>
+    <w:lsdException w:name="Body Text" w:semiHidden="1" w:unhideWhenUsed="1"/>
+    <w:lsdException w:name="Body Text Indent" w:semiHidden="1" w:unhideWhenUsed="1"/>
+    <w:lsdException w:name="List Continue" w:semiHidden="1" w:unhideWhenUsed="1"/>
+    <w:lsdException w:name="List Continue 2" w:semiHidden="1" w:unhideWhenUsed="1"/>
+    <w:lsdException w:name="List Continue 3" w:semiHidden="1" w:unhideWhenUsed="1"/>
+    <w:lsdException w:name="List Continue 4" w:semiHidden="1" w:unhideWhenUsed="1"/>
+    <w:lsdException w:name="List Continue 5" w:semiHidden="1" w:unhideWhenUsed="1"/>
+    <w:lsdException w:name="Message Header" w:semiHidden="1" w:unhideWhenUsed="1"/>
+    <w:lsdException w:name="Subtitle" w:uiPriority="11" w:qFormat="1"/>
+    <w:lsdException w:name="Salutation" w:semiHidden="1" w:unhideWhenUsed="1"/>
+    <w:lsdException w:name="Date" w:semiHidden="1" w:unhideWhenUsed="1"/>
+    <w:lsdException w:name="Body Text First Indent" w:semiHidden="1" w:unhideWhenUsed="1"/>
+    <w:lsdException w:name="Body Text First Indent 2" w:semiHidden="1" w:unhideWhenUsed="1"/>
+    <w:lsdException w:name="Note Heading" w:semiHidden="1" w:unhideWhenUsed="1"/>
+    <w:lsdException w:name="Body Text 2" w:semiHidden="1" w:unhideWhenUsed="1"/>
+    <w:lsdException w:name="Body Text 3" w:semiHidden="1" w:unhideWhenUsed="1"/>
+    <w:lsdException w:name="Body Text Indent 2" w:semiHidden="1" w:unhideWhenUsed="1"/>
+    <w:lsdException w:name="Body Text Indent 3" w:semiHidden="1" w:unhideWhenUsed="1"/>
+    <w:lsdException w:name="Block Text" w:semiHidden="1" w:unhideWhenUsed="1"/>
+    <w:lsdException w:name="Hyperlink" w:semiHidden="1" w:unhideWhenUsed="1"/>
+    <w:lsdException w:name="FollowedHyperlink" w:semiHidden="1" w:unhideWhenUsed="1"/>
+    <w:lsdException w:name="Strong" w:uiPriority="22" w:qFormat="1"/>
+    <w:lsdException w:name="Emphasis" w:uiPriority="20" w:qFormat="1"/>
+    <w:lsdException w:name="Document Map" w:semiHidden="1" w:unhideWhenUsed="1"/>
+    <w:lsdException w:name="Plain Text" w:semiHidden="1" w:unhideWhenUsed="1"/>
+    <w:lsdException w:name="E-mail Signature" w:semiHidden="1" w:unhideWhenUsed="1"/>
+    <w:lsdException w:name="HTML Top of Form" w:semiHidden="1" w:unhideWhenUsed="1"/>
+    <w:lsdException w:name="HTML Bottom of Form" w:semiHidden="1" w:unhideWhenUsed="1"/>
+    <w:lsdException w:name="Normal (Web)" w:semiHidden="1" w:unhideWhenUsed="1"/>
+    <w:lsdException w:name="HTML Acronym" w:semiHidden="1" w:unhideWhenUsed="1"/>
+    <w:lsdException w:name="HTML Address" w:semiHidden="1" w:unhideWhenUsed="1"/>
+    <w:lsdException w:name="HTML Cite" w:semiHidden="1" w:unhideWhenUsed="1"/>
+    <w:lsdException w:name="HTML Code" w:semiHidden="1" w:unhideWhenUsed="1"/>
+    <w:lsdException w:name="HTML Definition" w:semiHidden="1" w:unhideWhenUsed="1"/>
+    <w:lsdException w:name="HTML Keyboard" w:semiHidden="1" w:unhideWhenUsed="1"/>
+    <w:lsdException w:name="HTML Preformatted" w:semiHidden="1" w:unhideWhenUsed="1"/>
+    <w:lsdException w:name="HTML Sample" w:semiHidden="1" w:unhideWhenUsed="1"/>
+    <w:lsdException w:name="HTML Typewriter" w:semiHidden="1" w:unhideWhenUsed="1"/>
+    <w:lsdException w:name="HTML Variable" w:semiHidden="1" w:unhideWhenUsed="1"/>
+    <w:lsdException w:name="Normal Table" w:semiHidden="1" w:unhideWhenUsed="1"/>
+    <w:lsdException w:name="annotation subject" w:semiHidden="1" w:unhideWhenUsed="1"/>
+    <w:lsdException w:name="No List" w:semiHidden="1" w:unhideWhenUsed="1"/>
+    <w:lsdException w:name="Outline List 1" w:semiHidden="1" w:unhideWhenUsed="1"/>
+    <w:lsdException w:name="Outline List 2" w:semiHidden="1" w:unhideWhenUsed="1"/>
+    <w:lsdException w:name="Outline List 3" w:semiHidden="1" w:unhideWhenUsed="1"/>
+    <w:lsdException w:name="Table Simple 1" w:semiHidden="1" w:unhideWhenUsed="1"/>
+    <w:lsdException w:name="Table Simple 2" w:semiHidden="1" w:unhideWhenUsed="1"/>
+    <w:lsdException w:name="Table Simple 3" w:semiHidden="1" w:unhideWhenUsed="1"/>
+    <w:lsdException w:name="Table Classic 1" w:semiHidden="1" w:unhideWhenUsed="1"/>
+    <w:lsdException w:name="Table Classic 2" w:semiHidden="1" w:unhideWhenUsed="1"/>
+    <w:lsdException w:name="Table Classic 3" w:semiHidden="1" w:unhideWhenUsed="1"/>
+    <w:lsdException w:name="Table Classic 4" w:semiHidden="1" w:unhideWhenUsed="1"/>
+    <w:lsdException w:name="Table Colorful 1" w:semiHidden="1" w:unhideWhenUsed="1"/>
+    <w:lsdException w:name="Table Colorful 2" w:semiHidden="1" w:unhideWhenUsed="1"/>
+    <w:lsdException w:name="Table Colorful 3" w:semiHidden="1" w:unhideWhenUsed="1"/>
+    <w:lsdException w:name="Table Columns 1" w:semiHidden="1" w:unhideWhenUsed="1"/>
+    <w:lsdException w:name="Table Columns 2" w:semiHidden="1" w:unhideWhenUsed="1"/>
+    <w:lsdException w:name="Table Columns 3" w:semiHidden="1" w:unhideWhenUsed="1"/>
+    <w:lsdException w:name="Table Columns 4" w:semiHidden="1" w:unhideWhenUsed="1"/>
+    <w:lsdException w:name="Table Columns 5" w:semiHidden="1" w:unhideWhenUsed="1"/>
+    <w:lsdException w:name="Table Grid 1" w:semiHidden="1" w:unhideWhenUsed="1"/>
+    <w:lsdException w:name="Table Grid 2" w:semiHidden="1" w:unhideWhenUsed="1"/>
+    <w:lsdException w:name="Table Grid 3" w:semiHidden="1" w:unhideWhenUsed="1"/>
+    <w:lsdException w:name="Table Grid 4" w:semiHidden="1" w:unhideWhenUsed="1"/>
+    <w:lsdException w:name="Table Grid 5" w:semiHidden="1" w:unhideWhenUsed="1"/>
+    <w:lsdException w:name="Table Grid 6" w:semiHidden="1" w:unhideWhenUsed="1"/>
+    <w:lsdException w:name="Table Grid 7" w:semiHidden="1" w:unhideWhenUsed="1"/>
+    <w:lsdException w:name="Table Grid 8" w:semiHidden="1" w:unhideWhenUsed="1"/>
+    <w:lsdException w:name="Table List 1" w:semiHidden="1" w:unhideWhenUsed="1"/>
+    <w:lsdException w:name="Table List 2" w:semiHidden="1" w:unhideWhenUsed="1"/>
+    <w:lsdException w:name="Table List 3" w:semiHidden="1" w:unhideWhenUsed="1"/>
+    <w:lsdException w:name="Table List 4" w:semiHidden="1" w:unhideWhenUsed="1"/>
+    <w:lsdException w:name="Table List 5" w:semiHidden="1" w:unhideWhenUsed="1"/>
+    <w:lsdException w:name="Table List 6" w:semiHidden="1" w:unhideWhenUsed="1"/>
+    <w:lsdException w:name="Table List 7" w:semiHidden="1" w:unhideWhenUsed="1"/>
+    <w:lsdException w:name="Table List 8" w:semiHidden="1" w:unhideWhenUsed="1"/>
+    <w:lsdException w:name="Table 3D effects 1" w:semiHidden="1" w:unhideWhenUsed="1"/>
+    <w:lsdException w:name="Table 3D effects 2" w:semiHidden="1" w:unhideWhenUsed="1"/>
+    <w:lsdException w:name="Table 3D effects 3" w:semiHidden="1" w:unhideWhenUsed="1"/>
+    <w:lsdException w:name="Table Contemporary" w:semiHidden="1" w:unhideWhenUsed="1"/>
+    <w:lsdException w:name="Table Elegant" w:semiHidden="1" w:unhideWhenUsed="1"/>
+    <w:lsdException w:name="Table Professional" w:semiHidden="1" w:unhideWhenUsed="1"/>
+    <w:lsdException w:name="Table Subtle 1" w:semiHidden="1" w:unhideWhenUsed="1"/>
+    <w:lsdException w:name="Table Subtle 2" w:semiHidden="1" w:unhideWhenUsed="1"/>
+    <w:lsdException w:name="Table Web 1" w:semiHidden="1" w:unhideWhenUsed="1"/>
+    <w:lsdException w:name="Table Web 2" w:semiHidden="1" w:unhideWhenUsed="1"/>
+    <w:lsdException w:name="Table Web 3" w:semiHidden="1" w:unhideWhenUsed="1"/>
+    <w:lsdException w:name="Balloon Text" w:semiHidden="1" w:unhideWhenUsed="1"/>
+    <w:lsdException w:name="Table Grid" w:uiPriority="39"/>
+    <w:lsdException w:name="Table Theme" w:semiHidden="1" w:unhideWhenUsed="1"/>
+    <w:lsdException w:name="Placeholder Text" w:semiHidden="1" w:uiPriority="0"/>
+    <w:lsdException w:name="No Spacing" w:uiPriority="1" w:qFormat="1"/>
+    <w:lsdException w:name="Light Shading" w:uiPriority="60"/>
+    <w:lsdException w:name="Light List" w:uiPriority="61"/>
+    <w:lsdException w:name="Light Grid" w:uiPriority="62"/>
+    <w:lsdException w:name="Medium Shading 1" w:uiPriority="63"/>
+    <w:lsdException w:name="Medium Shading 2" w:uiPriority="64"/>
+    <w:lsdException w:name="Medium List 1" w:uiPriority="65"/>
+    <w:lsdException w:name="Medium List 2" w:uiPriority="66"/>
+    <w:lsdException w:name="Medium Grid 1" w:uiPriority="67"/>
+    <w:lsdException w:name="Medium Grid 2" w:uiPriority="68"/>
+    <w:lsdException w:name="Medium Grid 3" w:uiPriority="69"/>
+    <w:lsdException w:name="Dark List" w:uiPriority="70"/>
+    <w:lsdException w:name="Colorful Shading" w:uiPriority="71"/>
+    <w:lsdException w:name="Colorful List" w:uiPriority="72"/>
+    <w:lsdException w:name="Colorful Grid" w:uiPriority="73"/>
+    <w:lsdException w:name="Light Shading Accent 1" w:uiPriority="60"/>
+    <w:lsdException w:name="Light List Accent 1" w:uiPriority="61"/>
+    <w:lsdException w:name="Light Grid Accent 1" w:uiPriority="62"/>
+    <w:lsdException w:name="Medium Shading 1 Accent 1" w:uiPriority="63"/>
+    <w:lsdException w:name="Medium Shading 2 Accent 1" w:uiPriority="64"/>
+    <w:lsdException w:name="Medium List 1 Accent 1" w:uiPriority="65"/>
+    <w:lsdException w:name="Revision" w:semiHidden="1"/>
+    <w:lsdException w:name="List Paragraph" w:uiPriority="34" w:qFormat="1"/>
+    <w:lsdException w:name="Quote" w:uiPriority="29" w:qFormat="1"/>
+    <w:lsdException w:name="Intense Quote" w:uiPriority="30" w:qFormat="1"/>
+    <w:lsdException w:name="Medium List 2 Accent 1" w:uiPriority="66"/>
+    <w:lsdException w:name="Medium Grid 1 Accent 1" w:uiPriority="67"/>
+    <w:lsdException w:name="Medium Grid 2 Accent 1" w:uiPriority="68"/>
+    <w:lsdException w:name="Medium Grid 3 Accent 1" w:uiPriority="69"/>
+    <w:lsdException w:name="Dark List Accent 1" w:uiPriority="70"/>
+    <w:lsdException w:name="Colorful Shading Accent 1" w:uiPriority="71"/>
+    <w:lsdException w:name="Colorful List Accent 1" w:uiPriority="72"/>
+    <w:lsdException w:name="Colorful Grid Accent 1" w:uiPriority="73"/>
+    <w:lsdException w:name="Light Shading Accent 2" w:uiPriority="60"/>
+    <w:lsdException w:name="Light List Accent 2" w:uiPriority="61"/>
+    <w:lsdException w:name="Light Grid Accent 2" w:uiPriority="62"/>
+    <w:lsdException w:name="Medium Shading 1 Accent 2" w:uiPriority="63"/>
+    <w:lsdException w:name="Medium Shading 2 Accent 2" w:uiPriority="64"/>
+    <w:lsdException w:name="Medium List 1 Accent 2" w:uiPriority="65"/>
+    <w:lsdException w:name="Medium List 2 Accent 2" w:uiPriority="66"/>
+    <w:lsdException w:name="Medium Grid 1 Accent 2" w:uiPriority="67"/>
+    <w:lsdException w:name="Medium Grid 2 Accent 2" w:uiPriority="68"/>
+    <w:lsdException w:name="Medium Grid 3 Accent 2" w:uiPriority="69"/>
+    <w:lsdException w:name="Dark List Accent 2" w:uiPriority="70"/>
+    <w:lsdException w:name="Colorful Shading Accent 2" w:uiPriority="71"/>
+    <w:lsdException w:name="Colorful List Accent 2" w:uiPriority="72"/>
+    <w:lsdException w:name="Colorful Grid Accent 2" w:uiPriority="73"/>
+    <w:lsdException w:name="Light Shading Accent 3" w:uiPriority="60"/>
+    <w:lsdException w:name="Light List Accent 3" w:uiPriority="61"/>
+    <w:lsdException w:name="Light Grid Accent 3" w:uiPriority="62"/>
+    <w:lsdException w:name="Medium Shading 1 Accent 3" w:uiPriority="63"/>
+    <w:lsdException w:name="Medium Shading 2 Accent 3" w:uiPriority="64"/>
+    <w:lsdException w:name="Medium List 1 Accent 3" w:uiPriority="65"/>
+    <w:lsdException w:name="Medium List 2 Accent 3" w:uiPriority="66"/>
+    <w:lsdException w:name="Medium Grid 1 Accent 3" w:uiPriority="67"/>
+    <w:lsdException w:name="Medium Grid 2 Accent 3" w:uiPriority="68"/>
+    <w:lsdException w:name="Medium Grid 3 Accent 3" w:uiPriority="69"/>
+    <w:lsdException w:name="Dark List Accent 3" w:uiPriority="70"/>
+    <w:lsdException w:name="Colorful Shading Accent 3" w:uiPriority="71"/>
+    <w:lsdException w:name="Colorful List Accent 3" w:uiPriority="72"/>
+    <w:lsdException w:name="Colorful Grid Accent 3" w:uiPriority="73"/>
+    <w:lsdException w:name="Light Shading Accent 4" w:uiPriority="60"/>
+    <w:lsdException w:name="Light List Accent 4" w:uiPriority="61"/>
+    <w:lsdException w:name="Light Grid Accent 4" w:uiPriority="62"/>
+    <w:lsdException w:name="Medium Shading 1 Accent 4" w:uiPriority="63"/>
+    <w:lsdException w:name="Medium Shading 2 Accent 4" w:uiPriority="64"/>
+    <w:lsdException w:name="Medium List 1 Accent 4" w:uiPriority="65"/>
+    <w:lsdException w:name="Medium List 2 Accent 4" w:uiPriority="66"/>
+    <w:lsdException w:name="Medium Grid 1 Accent 4" w:uiPriority="67"/>
+    <w:lsdException w:name="Medium Grid 2 Accent 4" w:uiPriority="68"/>
+    <w:lsdException w:name="Medium Grid 3 Accent 4" w:uiPriority="69"/>
+    <w:lsdException w:name="Dark List Accent 4" w:uiPriority="70"/>
+    <w:lsdException w:name="Colorful Shading Accent 4" w:uiPriority="71"/>
+    <w:lsdException w:name="Colorful List Accent 4" w:uiPriority="72"/>
+    <w:lsdException w:name="Colorful Grid Accent 4" w:uiPriority="73"/>
+    <w:lsdException w:name="Light Shading Accent 5" w:uiPriority="60"/>
+    <w:lsdException w:name="Light List Accent 5" w:uiPriority="61"/>
+    <w:lsdException w:name="Light Grid Accent 5" w:uiPriority="62"/>
+    <w:lsdException w:name="Medium Shading 1 Accent 5" w:uiPriority="63"/>
+    <w:lsdException w:name="Medium Shading 2 Accent 5" w:uiPriority="64"/>
+    <w:lsdException w:name="Medium List 1 Accent 5" w:uiPriority="65"/>
+    <w:lsdException w:name="Medium List 2 Accent 5" w:uiPriority="66"/>
+    <w:lsdException w:name="Medium Grid 1 Accent 5" w:uiPriority="67"/>
+    <w:lsdException w:name="Medium Grid 2 Accent 5" w:uiPriority="68"/>
+    <w:lsdException w:name="Medium Grid 3 Accent 5" w:uiPriority="69"/>
+    <w:lsdException w:name="Dark List Accent 5" w:uiPriority="70"/>
+    <w:lsdException w:name="Colorful Shading Accent 5" w:uiPriority="71"/>
+    <w:lsdException w:name="Colorful List Accent 5" w:uiPriority="72"/>
+    <w:lsdException w:name="Colorful Grid Accent 5" w:uiPriority="73"/>
+    <w:lsdException w:name="Light Shading Accent 6" w:uiPriority="60"/>
+    <w:lsdException w:name="Light List Accent 6" w:uiPriority="61"/>
+    <w:lsdException w:name="Light Grid Accent 6" w:uiPriority="62"/>
+    <w:lsdException w:name="Medium Shading 1 Accent 6" w:uiPriority="63"/>
+    <w:lsdException w:name="Medium Shading 2 Accent 6" w:uiPriority="64"/>
+    <w:lsdException w:name="Medium List 1 Accent 6" w:uiPriority="65"/>
+    <w:lsdException w:name="Medium List 2 Accent 6" w:uiPriority="66"/>
+    <w:lsdException w:name="Medium Grid 1 Accent 6" w:uiPriority="67"/>
+    <w:lsdException w:name="Medium Grid 2 Accent 6" w:uiPriority="68"/>
+    <w:lsdException w:name="Medium Grid 3 Accent 6" w:uiPriority="69"/>
+    <w:lsdException w:name="Dark List Accent 6" w:uiPriority="70"/>
+    <w:lsdException w:name="Colorful Shading Accent 6" w:uiPriority="71"/>
+    <w:lsdException w:name="Colorful List Accent 6" w:uiPriority="72"/>
+    <w:lsdException w:name="Colorful Grid Accent 6" w:uiPriority="73"/>
+    <w:lsdException w:name="Subtle Emphasis" w:uiPriority="19" w:qFormat="1"/>
+    <w:lsdException w:name="Intense Emphasis" w:uiPriority="21" w:qFormat="1"/>
+    <w:lsdException w:name="Subtle Reference" w:uiPriority="31" w:qFormat="1"/>
+    <w:lsdException w:name="Intense Reference" w:uiPriority="32" w:qFormat="1"/>
+    <w:lsdException w:name="Book Title" w:uiPriority="33" w:qFormat="1"/>
+    <w:lsdException w:name="Bibliography" w:semiHidden="1" w:uiPriority="37" w:unhideWhenUsed="1"/>
+    <w:lsdException w:name="TOC Heading" w:semiHidden="1" w:uiPriority="39" w:unhideWhenUsed="1" w:qFormat="1"/>
+    <w:lsdException w:name="Plain Table 1" w:uiPriority="41"/>
+    <w:lsdException w:name="Plain Table 2" w:uiPriority="42"/>
+    <w:lsdException w:name="Plain Table 3" w:uiPriority="43"/>
+    <w:lsdException w:name="Plain Table 4" w:uiPriority="44"/>
+    <w:lsdException w:name="Plain Table 5" w:uiPriority="45"/>
+    <w:lsdException w:name="Grid Table Light" w:uiPriority="40"/>
+    <w:lsdException w:name="Grid Table 1 Light" w:uiPriority="46"/>
+    <w:lsdException w:name="Grid Table 2" w:uiPriority="47"/>
+    <w:lsdException w:name="Grid Table 3" w:uiPriority="48"/>
+    <w:lsdException w:name="Grid Table 4" w:uiPriority="49"/>
+    <w:lsdException w:name="Grid Table 5 Dark" w:uiPriority="50"/>
+    <w:lsdException w:name="Grid Table 6 Colorful" w:uiPriority="51"/>
+    <w:lsdException w:name="Grid Table 7 Colorful" w:uiPriority="52"/>
+    <w:lsdException w:name="Grid Table 1 Light Accent 1" w:uiPriority="46"/>
+    <w:lsdException w:name="Grid Table 2 Accent 1" w:uiPriority="47"/>
+    <w:lsdException w:name="Grid Table 3 Accent 1" w:uiPriority="48"/>
+    <w:lsdException w:name="Grid Table 4 Accent 1" w:uiPriority="49"/>
+    <w:lsdException w:name="Grid Table 5 Dark Accent 1" w:uiPriority="50"/>
+    <w:lsdException w:name="Grid Table 6 Colorful Accent 1" w:uiPriority="51"/>
+    <w:lsdException w:name="Grid Table 7 Colorful Accent 1" w:uiPriority="52"/>
+    <w:lsdException w:name="Grid Table 1 Light Accent 2" w:uiPriority="46"/>
+    <w:lsdException w:name="Grid Table 2 Accent 2" w:uiPriority="47"/>
+    <w:lsdException w:name="Grid Table 3 Accent 2" w:uiPriority="48"/>
+    <w:lsdException w:name="Grid Table 4 Accent 2" w:uiPriority="49"/>
+    <w:lsdException w:name="Grid Table 5 Dark Accent 2" w:uiPriority="50"/>
+    <w:lsdException w:name="Grid Table 6 Colorful Accent 2" w:uiPriority="51"/>
+    <w:lsdException w:name="Grid Table 7 Colorful Accent 2" w:uiPriority="52"/>
+    <w:lsdException w:name="Grid Table 1 Light Accent 3" w:uiPriority="46"/>
+    <w:lsdException w:name="Grid Table 2 Accent 3" w:uiPriority="47"/>
+    <w:lsdException w:name="Grid Table 3 Accent 3" w:uiPriority="48"/>
+    <w:lsdException w:name="Grid Table 4 Accent 3" w:uiPriority="49"/>
+    <w:lsdException w:name="Grid Table 5 Dark Accent 3" w:uiPriority="50"/>
+    <w:lsdException w:name="Grid Table 6 Colorful Accent 3" w:uiPriority="51"/>
+    <w:lsdException w:name="Grid Table 7 Colorful Accent 3" w:uiPriority="52"/>
+    <w:lsdException w:name="Grid Table 1 Light Accent 4" w:uiPriority="46"/>
+    <w:lsdException w:name="Grid Table 2 Accent 4" w:uiPriority="47"/>
+    <w:lsdException w:name="Grid Table 3 Accent 4" w:uiPriority="48"/>
+    <w:lsdException w:name="Grid Table 4 Accent 4" w:uiPriority="49"/>
+    <w:lsdException w:name="Grid Table 5 Dark Accent 4" w:uiPriority="50"/>
+    <w:lsdException w:name="Grid Table 6 Colorful Accent 4" w:uiPriority="51"/>
+    <w:lsdException w:name="Grid Table 7 Colorful Accent 4" w:uiPriority="52"/>
+    <w:lsdException w:name="Grid Table 1 Light Accent 5" w:uiPriority="46"/>
+    <w:lsdException w:name="Grid Table 2 Accent 5" w:uiPriority="47"/>
+    <w:lsdException w:name="Grid Table 3 Accent 5" w:uiPriority="48"/>
+    <w:lsdException w:name="Grid Table 4 Accent 5" w:uiPriority="49"/>
+    <w:lsdException w:name="Grid Table 5 Dark Accent 5" w:uiPriority="50"/>
+    <w:lsdException w:name="Grid Table 6 Colorful Accent 5" w:uiPriority="51"/>
+    <w:lsdException w:name="Grid Table 7 Colorful Accent 5" w:uiPriority="52"/>
+    <w:lsdException w:name="Grid Table 1 Light Accent 6" w:uiPriority="46"/>
+    <w:lsdException w:name="Grid Table 2 Accent 6" w:uiPriority="47"/>
+    <w:lsdException w:name="Grid Table 3 Accent 6" w:uiPriority="48"/>
+    <w:lsdException w:name="Grid Table 4 Accent 6" w:uiPriority="49"/>
+    <w:lsdException w:name="Grid Table 5 Dark Accent 6" w:uiPriority="50"/>
+    <w:lsdException w:name="Grid Table 6 Colorful Accent 6" w:uiPriority="51"/>
+    <w:lsdException w:name="Grid Table 7 Colorful Accent 6" w:uiPriority="52"/>
+    <w:lsdException w:name="List Table 1 Light" w:uiPriority="46"/>
+    <w:lsdException w:name="List Table 2" w:uiPriority="47"/>
+    <w:lsdException w:name="List Table 3" w:uiPriority="48"/>
+    <w:lsdException w:name="List Table 4" w:uiPriority="49"/>
+    <w:lsdException w:name="List Table 5 Dark" w:uiPriority="50"/>
+    <w:lsdException w:name="List Table 6 Colorful" w:uiPriority="51"/>
+    <w:lsdException w:name="List Table 7 Colorful" w:uiPriority="52"/>
+    <w:lsdException w:name="List Table 1 Light Accent 1" w:uiPriority="46"/>
+    <w:lsdException w:name="List Table 2 Accent 1" w:uiPriority="47"/>
+    <w:lsdException w:name="List Table 3 Accent 1" w:uiPriority="48"/>
+    <w:lsdException w:name="List Table 4 Accent 1" w:uiPriority="49"/>
+    <w:lsdException w:name="List Table 5 Dark Accent 1" w:uiPriority="50"/>
+    <w:lsdException w:name="List Table 6 Colorful Accent 1" w:uiPriority="51"/>
+    <w:lsdException w:name="List Table 7 Colorful Accent 1" w:uiPriority="52"/>
+    <w:lsdException w:name="List Table 1 Light Accent 2" w:uiPriority="46"/>
+    <w:lsdException w:name="List Table 2 Accent 2" w:uiPriority="47"/>
+    <w:lsdException w:name="List Table 3 Accent 2" w:uiPriority="48"/>
+    <w:lsdException w:name="List Table 4 Accent 2" w:uiPriority="49"/>
+    <w:lsdException w:name="List Table 5 Dark Accent 2" w:uiPriority="50"/>
+    <w:lsdException w:name="List Table 6 Colorful Accent 2" w:uiPriority="51"/>
+    <w:lsdException w:name="List Table 7 Colorful Accent 2" w:uiPriority="52"/>
+    <w:lsdException w:name="List Table 1 Light Accent 3" w:uiPriority="46"/>
+    <w:lsdException w:name="List Table 2 Accent 3" w:uiPriority="47"/>
+    <w:lsdException w:name="List Table 3 Accent 3" w:uiPriority="48"/>
+    <w:lsdException w:name="List Table 4 Accent 3" w:uiPriority="49"/>
+    <w:lsdException w:name="List Table 5 Dark Accent 3" w:uiPriority="50"/>
+    <w:lsdException w:name="List Table 6 Colorful Accent 3" w:uiPriority="51"/>
+    <w:lsdException w:name="List Table 7 Colorful Accent 3" w:uiPriority="52"/>
+    <w:lsdException w:name="List Table 1 Light Accent 4" w:uiPriority="46"/>
+    <w:lsdException w:name="List Table 2 Accent 4" w:uiPriority="47"/>
+    <w:lsdException w:name="List Table 3 Accent 4" w:uiPriority="48"/>
+    <w:lsdException w:name="List Table 4 Accent 4" w:uiPriority="49"/>
+    <w:lsdException w:name="List Table 5 Dark Accent 4" w:uiPriority="50"/>
+    <w:lsdException w:name="List Table 6 Colorful Accent 4" w:uiPriority="51"/>
+    <w:lsdException w:name="List Table 7 Colorful Accent 4" w:uiPriority="52"/>
+    <w:lsdException w:name="List Table 1 Light Accent 5" w:uiPriority="46"/>
+    <w:lsdException w:name="List Table 2 Accent 5" w:uiPriority="47"/>
+    <w:lsdException w:name="List Table 3 Accent 5" w:uiPriority="48"/>
+    <w:lsdException w:name="List Table 4 Accent 5" w:uiPriority="49"/>
+    <w:lsdException w:name="List Table 5 Dark Accent 5" w:uiPriority="50"/>
+    <w:lsdException w:name="List Table 6 Colorful Accent 5" w:uiPriority="51"/>
+    <w:lsdException w:name="List Table 7 Colorful Accent 5" w:uiPriority="52"/>
+    <w:lsdException w:name="List Table 1 Light Accent 6" w:uiPriority="46"/>
+    <w:lsdException w:name="List Table 2 Accent 6" w:uiPriority="47"/>
+    <w:lsdException w:name="List Table 3 Accent 6" w:uiPriority="48"/>
+    <w:lsdException w:name="List Table 4 Accent 6" w:uiPriority="49"/>
+    <w:lsdException w:name="List Table 5 Dark Accent 6" w:uiPriority="50"/>
+    <w:lsdException w:name="List Table 6 Colorful Accent 6" w:uiPriority="51"/>
+    <w:lsdException w:name="List Table 7 Colorful Accent 6" w:uiPriority="52"/>
+  </w:latentStyles>
+  <w:style w:type="paragraph" w:default="1" w:styleId="Normal">
+    <w:name w:val="Normal"/>
+    <w:qFormat/>
+  </w:style>
+  <w:style w:type="character" w:default="1" w:styleId="DefaultParagraphFont">
+    <w:name w:val="Default Paragraph Font"/>
+    <w:uiPriority w:val="1"/>
+    <w:semiHidden/>
+    <w:unhideWhenUsed/>
+  </w:style>
+  <w:style w:type="table" w:default="1" w:styleId="TableNormal">
+    <w:name w:val="Normal Table"/>
+    <w:uiPriority w:val="99"/>
+    <w:semiHidden/>
+    <w:unhideWhenUsed/>
+    <w:tblPr>
+      <w:tblInd w:w="0" w:type="dxa"/>
+      <w:tblCellMar>
+        <w:top w:w="0" w:type="dxa"/>
+        <w:left w:w="108" w:type="dxa"/>
+        <w:bottom w:w="0" w:type="dxa"/>
+        <w:right w:w="108" w:type="dxa"/>
+      </w:tblCellMar>
+    </w:tblPr>
+  </w:style>
+  <w:style w:type="numbering" w:default="1" w:styleId="NoList">
+    <w:name w:val="No List"/>
+    <w:uiPriority w:val="99"/>
+    <w:semiHidden/>
+    <w:unhideWhenUsed/>
+  </w:style>
+  <w:style w:type="character" w:styleId="PlaceholderText">
+    <w:name w:val="Placeholder Text"/>
+    <w:basedOn w:val="DefaultParagraphFont"/>
+    <w:semiHidden/>
+    <w:rsid w:val="00033859"/>
+    <w:rPr>
+      <w:color w:val="808080"/>
+    </w:rPr>
+  </w:style>
+</w:styles>
+</file>
+
+<file path=word/glossary/webSettings.xml><?xml version="1.0" encoding="utf-8"?>
+<w:webSettings xmlns:mc="http://schemas.openxmlformats.org/markup-compatibility/2006" xmlns:r="http://schemas.openxmlformats.org/officeDocument/2006/relationships" xmlns:w="http://schemas.openxmlformats.org/wordprocessingml/2006/main" xmlns:w14="http://schemas.microsoft.com/office/word/2010/wordml" xmlns:w15="http://schemas.microsoft.com/office/word/2012/wordml" mc:Ignorable="w14 w15">
+  <w:optimizeForBrowser/>
+  <w:allowPNG/>
+</w:webSettings>
+</file>
+
 <file path=word/theme/theme1.xml><?xml version="1.0" encoding="utf-8"?>
 <a:theme xmlns:a="http://schemas.openxmlformats.org/drawingml/2006/main" name="Office Theme">
   <a:themeElements>
@@ -6441,7 +8994,7 @@
 </file>
 
 <file path=customXml/itemProps1.xml><?xml version="1.0" encoding="utf-8"?>
-<ds:datastoreItem xmlns:ds="http://schemas.openxmlformats.org/officeDocument/2006/customXml" ds:itemID="{D5370D6F-F29A-44E0-818E-0EDDF4E4DD3A}">
+<ds:datastoreItem xmlns:ds="http://schemas.openxmlformats.org/officeDocument/2006/customXml" ds:itemID="{0544923B-6C3E-4454-80D8-9B356F91FFF1}">
   <ds:schemaRefs>
     <ds:schemaRef ds:uri="http://schemas.openxmlformats.org/officeDocument/2006/bibliography"/>
   </ds:schemaRefs>

</xml_diff>

<commit_message>
Grammer fixes, ready to turn in tommorrow
</commit_message>
<xml_diff>
--- a/Lab0/Lab0_Article.docx
+++ b/Lab0/Lab0_Article.docx
@@ -1,6 +1,6 @@
 
 <file path=word/document.xml><?xml version="1.0" encoding="utf-8"?>
-<w:document xmlns:wpc="http://schemas.microsoft.com/office/word/2010/wordprocessingCanvas" xmlns:cx="http://schemas.microsoft.com/office/drawing/2014/chartex" xmlns:cx1="http://schemas.microsoft.com/office/drawing/2015/9/8/chartex" xmlns:cx2="http://schemas.microsoft.com/office/drawing/2015/10/21/chartex" xmlns:cx3="http://schemas.microsoft.com/office/drawing/2016/5/9/chartex" xmlns:cx4="http://schemas.microsoft.com/office/drawing/2016/5/10/chartex" xmlns:cx5="http://schemas.microsoft.com/office/drawing/2016/5/11/chartex" xmlns:cx6="http://schemas.microsoft.com/office/drawing/2016/5/12/chartex" xmlns:cx7="http://schemas.microsoft.com/office/drawing/2016/5/13/chartex" xmlns:cx8="http://schemas.microsoft.com/office/drawing/2016/5/14/chartex" xmlns:mc="http://schemas.openxmlformats.org/markup-compatibility/2006" xmlns:aink="http://schemas.microsoft.com/office/drawing/2016/ink" xmlns:am3d="http://schemas.microsoft.com/office/drawing/2017/model3d" xmlns:o="urn:schemas-microsoft-com:office:office" xmlns:r="http://schemas.openxmlformats.org/officeDocument/2006/relationships" xmlns:m="http://schemas.openxmlformats.org/officeDocument/2006/math" xmlns:v="urn:schemas-microsoft-com:vml" xmlns:wp14="http://schemas.microsoft.com/office/word/2010/wordprocessingDrawing" xmlns:wp="http://schemas.openxmlformats.org/drawingml/2006/wordprocessingDrawing" xmlns:w10="urn:schemas-microsoft-com:office:word" xmlns:w="http://schemas.openxmlformats.org/wordprocessingml/2006/main" xmlns:w14="http://schemas.microsoft.com/office/word/2010/wordml" xmlns:w15="http://schemas.microsoft.com/office/word/2012/wordml" xmlns:w16cid="http://schemas.microsoft.com/office/word/2016/wordml/cid" xmlns:w16se="http://schemas.microsoft.com/office/word/2015/wordml/symex" xmlns:wpg="http://schemas.microsoft.com/office/word/2010/wordprocessingGroup" xmlns:wpi="http://schemas.microsoft.com/office/word/2010/wordprocessingInk" xmlns:wne="http://schemas.microsoft.com/office/word/2006/wordml" xmlns:wps="http://schemas.microsoft.com/office/word/2010/wordprocessingShape" mc:Ignorable="w14 w15 w16se w16cid wp14">
+<w:document xmlns:wpc="http://schemas.microsoft.com/office/word/2010/wordprocessingCanvas" xmlns:mc="http://schemas.openxmlformats.org/markup-compatibility/2006" xmlns:o="urn:schemas-microsoft-com:office:office" xmlns:r="http://schemas.openxmlformats.org/officeDocument/2006/relationships" xmlns:m="http://schemas.openxmlformats.org/officeDocument/2006/math" xmlns:v="urn:schemas-microsoft-com:vml" xmlns:wp14="http://schemas.microsoft.com/office/word/2010/wordprocessingDrawing" xmlns:wp="http://schemas.openxmlformats.org/drawingml/2006/wordprocessingDrawing" xmlns:w10="urn:schemas-microsoft-com:office:word" xmlns:w="http://schemas.openxmlformats.org/wordprocessingml/2006/main" xmlns:w14="http://schemas.microsoft.com/office/word/2010/wordml" xmlns:w15="http://schemas.microsoft.com/office/word/2012/wordml" xmlns:wpg="http://schemas.microsoft.com/office/word/2010/wordprocessingGroup" xmlns:wpi="http://schemas.microsoft.com/office/word/2010/wordprocessingInk" xmlns:wne="http://schemas.microsoft.com/office/word/2006/wordml" xmlns:wps="http://schemas.microsoft.com/office/word/2010/wordprocessingShape" mc:Ignorable="w14 w15 wp14">
   <w:body>
     <w:p>
       <w:pPr>
@@ -8,22 +8,25 @@
         <w:framePr w:h="447" w:hRule="exact" w:wrap="notBeside" w:x="1684" w:y="1153"/>
       </w:pPr>
       <w:r>
+        <w:t xml:space="preserve">Nicholas J. Quartemont </w:t>
+      </w:r>
+      <w:r>
+        <w:t xml:space="preserve">and </w:t>
+      </w:r>
+      <w:r>
         <w:t>Robert S</w:t>
       </w:r>
       <w:r>
         <w:t xml:space="preserve">. </w:t>
       </w:r>
-      <w:proofErr w:type="spellStart"/>
       <w:r>
         <w:t>Torzill</w:t>
       </w:r>
       <w:r>
         <w:t>i</w:t>
       </w:r>
-      <w:proofErr w:type="spellEnd"/>
-      <w:r>
-        <w:t xml:space="preserve"> and Nicholas J. Quartemont </w:t>
-      </w:r>
+      <w:bookmarkStart w:id="0" w:name="_GoBack"/>
+      <w:bookmarkEnd w:id="0"/>
     </w:p>
     <w:p>
       <w:pPr>
@@ -137,46 +140,20 @@
         <w:t xml:space="preserve"> </w:t>
       </w:r>
       <w:r>
-        <w:t xml:space="preserve">Pulse detection and counting statistics are essential to nuclear engineering to enable the characterization and measurement of ionizing radiation.  It is important to understand the setup of a nuclear instrumentation module (NIM) “bin”.  The NIM bin setup is demonstrated with a </w:t>
-      </w:r>
-      <w:proofErr w:type="spellStart"/>
-      <w:r>
-        <w:t>pulser</w:t>
-      </w:r>
-      <w:proofErr w:type="spellEnd"/>
-      <w:r>
-        <w:t xml:space="preserve"> as the source, a pre-</w:t>
-      </w:r>
-      <w:proofErr w:type="spellStart"/>
-      <w:r>
-        <w:t>amplifer</w:t>
-      </w:r>
-      <w:proofErr w:type="spellEnd"/>
-      <w:r>
-        <w:t xml:space="preserve">, a linear amplifier, a timing single channel analyzer, and a counter.  Counting experiments were performed with 5 1-min counts, 2 2.5-min counts, 3 5/3-min counts, and 1 5-min count with the 60 Hz </w:t>
-      </w:r>
-      <w:proofErr w:type="spellStart"/>
-      <w:r>
-        <w:t>pulse</w:t>
-      </w:r>
-      <w:r>
-        <w:t>r</w:t>
-      </w:r>
-      <w:proofErr w:type="spellEnd"/>
-      <w:r>
-        <w:t xml:space="preserve"> source.  The final count rate for each series of </w:t>
-      </w:r>
-      <w:proofErr w:type="gramStart"/>
-      <w:r>
-        <w:t xml:space="preserve">measurements </w:t>
-      </w:r>
-      <w:r>
-        <w:t xml:space="preserve"> </w:t>
-      </w:r>
-      <w:r>
-        <w:t>is</w:t>
-      </w:r>
-      <w:proofErr w:type="gramEnd"/>
+        <w:t>Pulse detection and counting statistics are essential to nuclear engineering to enable the characterization and measurement of ionizing radiation.  It is important to understand the setup of a nuclear instrumentation module (NIM) “bin”.  The NIM bin setup is demonstrated with a pulser as the source, a pre-</w:t>
+      </w:r>
+      <w:r>
+        <w:t>amplifier</w:t>
+      </w:r>
+      <w:r>
+        <w:t>, a linear amplifier, a timing single channel analyzer, and a counter.  Counting experiments were performed with 5 1-min counts, 2 2.5-min counts, 3 5/3-min counts, and 1 5-min count with the 60 Hz pulse</w:t>
+      </w:r>
+      <w:r>
+        <w:t xml:space="preserve">r source.  The final count rate for each series of </w:t>
+      </w:r>
+      <w:r>
+        <w:t>measurements is</w:t>
+      </w:r>
       <w:r>
         <w:t xml:space="preserve"> 3598 counts per minute with an error of 26.8 counts per minute. Overall, the setup and experimentation of the NIM provided an understanding of the detection modules and counting procedures. </w:t>
       </w:r>
@@ -185,7 +162,7 @@
       <w:pPr>
         <w:pStyle w:val="IndexTerms"/>
       </w:pPr>
-      <w:bookmarkStart w:id="0" w:name="PointTmp"/>
+      <w:bookmarkStart w:id="1" w:name="PointTmp"/>
       <w:r>
         <w:rPr>
           <w:i/>
@@ -200,7 +177,7 @@
         <w:t xml:space="preserve">Counting Statistics, Pulse Detection, NIM, Radiation Detection Electronics </w:t>
       </w:r>
     </w:p>
-    <w:bookmarkEnd w:id="0"/>
+    <w:bookmarkEnd w:id="1"/>
     <w:p>
       <w:pPr>
         <w:pStyle w:val="Heading1"/>
@@ -344,15 +321,7 @@
                               <w:ind w:firstLine="0"/>
                             </w:pPr>
                             <w:r>
-                              <w:t xml:space="preserve">Fig. 1.  General purpose counting system setup. The </w:t>
-                            </w:r>
-                            <w:proofErr w:type="spellStart"/>
-                            <w:r>
-                              <w:t>pulser</w:t>
-                            </w:r>
-                            <w:proofErr w:type="spellEnd"/>
-                            <w:r>
-                              <w:t xml:space="preserve">, pre-amplifier, linear amplifier, timing single channel analyzer, and counter are connected in series via coaxial cables. The linear amplifier output is forked off to be viewed on an oscilloscope. </w:t>
+                              <w:t xml:space="preserve">Fig. 1.  General purpose counting system setup. The pulser, pre-amplifier, linear amplifier, timing single channel analyzer, and counter are connected in series via coaxial cables. The linear amplifier output is forked off to be viewed on an oscilloscope. </w:t>
                             </w:r>
                           </w:p>
                           <w:p>
@@ -382,7 +351,7 @@
               </wp:anchor>
             </w:drawing>
           </mc:Choice>
-          <mc:Fallback>
+          <mc:Fallback xmlns:w16se="http://schemas.microsoft.com/office/word/2015/wordml/symex" xmlns:w16cid="http://schemas.microsoft.com/office/word/2016/wordml/cid" xmlns:am3d="http://schemas.microsoft.com/office/drawing/2017/model3d" xmlns:aink="http://schemas.microsoft.com/office/drawing/2016/ink" xmlns:cx8="http://schemas.microsoft.com/office/drawing/2016/5/14/chartex" xmlns:cx7="http://schemas.microsoft.com/office/drawing/2016/5/13/chartex" xmlns:cx6="http://schemas.microsoft.com/office/drawing/2016/5/12/chartex" xmlns:cx5="http://schemas.microsoft.com/office/drawing/2016/5/11/chartex" xmlns:cx4="http://schemas.microsoft.com/office/drawing/2016/5/10/chartex" xmlns:cx3="http://schemas.microsoft.com/office/drawing/2016/5/9/chartex" xmlns:cx2="http://schemas.microsoft.com/office/drawing/2015/10/21/chartex" xmlns:cx1="http://schemas.microsoft.com/office/drawing/2015/9/8/chartex" xmlns:cx="http://schemas.microsoft.com/office/drawing/2014/chartex">
             <w:pict>
               <v:shapetype w14:anchorId="37FAC575" id="_x0000_t202" coordsize="21600,21600" o:spt="202" path="m,l,21600r21600,l21600,xe">
                 <v:stroke joinstyle="miter"/>
@@ -442,20 +411,7 @@
         <w:t>which</w:t>
       </w:r>
       <w:r>
-        <w:t xml:space="preserve"> allows for a modular system of components.  Components included for a </w:t>
-      </w:r>
-      <w:proofErr w:type="gramStart"/>
-      <w:r>
-        <w:t>general purpose</w:t>
-      </w:r>
-      <w:proofErr w:type="gramEnd"/>
-      <w:r>
-        <w:t xml:space="preserve"> counting detection system include a detector, detector bias, pre-amplifier, linear amplifier, oscilloscope, timing single </w:t>
-      </w:r>
-      <w:bookmarkStart w:id="1" w:name="_GoBack"/>
-      <w:bookmarkEnd w:id="1"/>
-      <w:r>
-        <w:t>channel analyzer, and counte</w:t>
+        <w:t xml:space="preserve"> allows for a modular system of components.  Components included for a general purpose counting detection system include a detector, detector bias, pre-amplifier, linear amplifier, oscilloscope, timing single channel analyzer, and counte</w:t>
       </w:r>
       <w:r>
         <w:t>r</w:t>
@@ -510,15 +466,7 @@
         <w:t xml:space="preserve">The explanation below focuses on the setup of a general nuclear detection counting system. </w:t>
       </w:r>
       <w:r>
-        <w:t xml:space="preserve">A completed setup off the </w:t>
-      </w:r>
-      <w:proofErr w:type="gramStart"/>
-      <w:r>
-        <w:t>general purpose</w:t>
-      </w:r>
-      <w:proofErr w:type="gramEnd"/>
-      <w:r>
-        <w:t xml:space="preserve"> counting system is shown in Figure 1.</w:t>
+        <w:t>A completed setup off the general purpose counting system is shown in Figure 1.</w:t>
       </w:r>
     </w:p>
     <w:p>
@@ -526,15 +474,7 @@
         <w:pStyle w:val="Text"/>
       </w:pPr>
       <w:r>
-        <w:t xml:space="preserve">The first component in the detection of nuclear radiation is a detector or </w:t>
-      </w:r>
-      <w:proofErr w:type="spellStart"/>
-      <w:r>
-        <w:t>pulser</w:t>
-      </w:r>
-      <w:proofErr w:type="spellEnd"/>
-      <w:r>
-        <w:t xml:space="preserve">.  Examples of detectors are Geiger-Mueller tubes, proportional counters, scintillation counters, and semiconductor devices, each having a different application in </w:t>
+        <w:t xml:space="preserve">The first component in the detection of nuclear radiation is a detector or pulser.  Examples of detectors are Geiger-Mueller tubes, proportional counters, scintillation counters, and semiconductor devices, each having a different application in </w:t>
       </w:r>
     </w:p>
     <w:p>
@@ -598,15 +538,7 @@
         <w:pStyle w:val="Text"/>
       </w:pPr>
       <w:r>
-        <w:t xml:space="preserve">A </w:t>
-      </w:r>
-      <w:proofErr w:type="spellStart"/>
-      <w:r>
-        <w:t>pulser</w:t>
-      </w:r>
-      <w:proofErr w:type="spellEnd"/>
-      <w:r>
-        <w:t xml:space="preserve"> or pulse generator is used in the initial setup or calibration of a NIM bin</w:t>
+        <w:t>A pulser or pulse generator is used in the initial setup or calibration of a NIM bin</w:t>
       </w:r>
       <w:sdt>
         <w:sdtPr>
@@ -636,26 +568,10 @@
         </w:sdtContent>
       </w:sdt>
       <w:r>
-        <w:t xml:space="preserve">. The </w:t>
-      </w:r>
-      <w:proofErr w:type="spellStart"/>
-      <w:r>
-        <w:t>pulser</w:t>
-      </w:r>
-      <w:proofErr w:type="spellEnd"/>
-      <w:r>
-        <w:t xml:space="preserve"> can be used as a surrogate source to mimic a “tail pulse” of variable amplitude and polarization. </w:t>
-      </w:r>
-      <w:r>
-        <w:t xml:space="preserve">The </w:t>
-      </w:r>
-      <w:proofErr w:type="spellStart"/>
-      <w:r>
-        <w:t>pulser</w:t>
-      </w:r>
-      <w:proofErr w:type="spellEnd"/>
-      <w:r>
-        <w:t xml:space="preserve"> or detector is connected to the pre-amplifier. </w:t>
+        <w:t xml:space="preserve">. The pulser can be used as a surrogate source to mimic a “tail pulse” of variable amplitude and polarization. </w:t>
+      </w:r>
+      <w:r>
+        <w:t xml:space="preserve">The pulser or detector is connected to the pre-amplifier. </w:t>
       </w:r>
     </w:p>
     <w:p>
@@ -663,15 +579,7 @@
         <w:pStyle w:val="Text"/>
       </w:pPr>
       <w:r>
-        <w:t xml:space="preserve">The pre-amplifier takes input from the detector or </w:t>
-      </w:r>
-      <w:proofErr w:type="spellStart"/>
-      <w:r>
-        <w:t>pulser</w:t>
-      </w:r>
-      <w:proofErr w:type="spellEnd"/>
-      <w:r>
-        <w:t xml:space="preserve"> as a source.  The pre-</w:t>
+        <w:t>The pre-amplifier takes input from the detector or pulser as a source.  The pre-</w:t>
       </w:r>
       <w:r>
         <w:t>amplifier</w:t>
@@ -763,7 +671,7 @@
                         </a:ln>
                         <a:extLst>
                           <a:ext uri="{91240B29-F687-4f45-9708-019B960494DF}">
-                            <a14:hiddenLine xmlns:o="urn:schemas-microsoft-com:office:office" xmlns:v="urn:schemas-microsoft-com:vml" xmlns:w10="urn:schemas-microsoft-com:office:word" xmlns:w="http://schemas.openxmlformats.org/wordprocessingml/2006/main" xmlns:a14="http://schemas.microsoft.com/office/drawing/2010/main" xmlns="" w="9525">
+                            <a14:hiddenLine xmlns="" xmlns:a14="http://schemas.microsoft.com/office/drawing/2010/main" xmlns:w="http://schemas.openxmlformats.org/wordprocessingml/2006/main" xmlns:w10="urn:schemas-microsoft-com:office:word" xmlns:v="urn:schemas-microsoft-com:vml" xmlns:o="urn:schemas-microsoft-com:office:office" xmlns:w16se="http://schemas.microsoft.com/office/word/2015/wordml/symex" xmlns:w16cid="http://schemas.microsoft.com/office/word/2016/wordml/cid" xmlns:am3d="http://schemas.microsoft.com/office/drawing/2017/model3d" xmlns:aink="http://schemas.microsoft.com/office/drawing/2016/ink" xmlns:cx8="http://schemas.microsoft.com/office/drawing/2016/5/14/chartex" xmlns:cx7="http://schemas.microsoft.com/office/drawing/2016/5/13/chartex" xmlns:cx6="http://schemas.microsoft.com/office/drawing/2016/5/12/chartex" xmlns:cx5="http://schemas.microsoft.com/office/drawing/2016/5/11/chartex" xmlns:cx4="http://schemas.microsoft.com/office/drawing/2016/5/10/chartex" xmlns:cx3="http://schemas.microsoft.com/office/drawing/2016/5/9/chartex" xmlns:cx2="http://schemas.microsoft.com/office/drawing/2015/10/21/chartex" xmlns:cx1="http://schemas.microsoft.com/office/drawing/2015/9/8/chartex" xmlns:cx="http://schemas.microsoft.com/office/drawing/2014/chartex" w="9525">
                               <a:solidFill>
                                 <a:srgbClr val="000000"/>
                               </a:solidFill>
@@ -865,14 +773,12 @@
                                       <w:smallCaps w:val="0"/>
                                     </w:rPr>
                                   </w:pPr>
-                                  <w:proofErr w:type="spellStart"/>
                                   <w:r>
                                     <w:rPr>
                                       <w:smallCaps w:val="0"/>
                                     </w:rPr>
                                     <w:t>Pulser</w:t>
                                   </w:r>
-                                  <w:proofErr w:type="spellEnd"/>
                                 </w:p>
                               </w:tc>
                               <w:tc>
@@ -1260,7 +1166,6 @@
                                       <w:szCs w:val="16"/>
                                     </w:rPr>
                                   </w:pPr>
-                                  <w:proofErr w:type="spellStart"/>
                                   <w:r>
                                     <w:rPr>
                                       <w:iCs/>
@@ -1278,7 +1183,6 @@
                                     </w:rPr>
                                     <w:t>min</w:t>
                                   </w:r>
-                                  <w:proofErr w:type="spellEnd"/>
                                 </w:p>
                               </w:tc>
                               <w:tc>
@@ -1708,7 +1612,11 @@
           </mc:Choice>
           <mc:Fallback>
             <w:pict>
-              <v:shape w14:anchorId="20AC3D2A" id="Text Box 2" o:spid="_x0000_s1027" type="#_x0000_t202" style="position:absolute;left:0;text-align:left;margin-left:266.4pt;margin-top:100.45pt;width:246pt;height:121.5pt;z-index:251668480;visibility:visible;mso-wrap-style:square;mso-width-percent:0;mso-height-percent:0;mso-wrap-distance-left:9pt;mso-wrap-distance-top:0;mso-wrap-distance-right:9pt;mso-wrap-distance-bottom:0;mso-position-horizontal:absolute;mso-position-horizontal-relative:margin;mso-position-vertical:absolute;mso-position-vertical-relative:margin;mso-width-percent:0;mso-height-percent:0;mso-width-relative:page;mso-height-relative:page;v-text-anchor:top" o:gfxdata="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" o:allowincell="f" stroked="f">
+              <v:shapetype w14:anchorId="20AC3D2A" id="_x0000_t202" coordsize="21600,21600" o:spt="202" path="m,l,21600r21600,l21600,xe">
+                <v:stroke joinstyle="miter"/>
+                <v:path gradientshapeok="t" o:connecttype="rect"/>
+              </v:shapetype>
+              <v:shape id="Text Box 2" o:spid="_x0000_s1027" type="#_x0000_t202" style="position:absolute;left:0;text-align:left;margin-left:266.4pt;margin-top:100.45pt;width:246pt;height:121.5pt;z-index:251668480;visibility:visible;mso-wrap-style:square;mso-width-percent:0;mso-height-percent:0;mso-wrap-distance-left:9pt;mso-wrap-distance-top:0;mso-wrap-distance-right:9pt;mso-wrap-distance-bottom:0;mso-position-horizontal:absolute;mso-position-horizontal-relative:margin;mso-position-vertical:absolute;mso-position-vertical-relative:margin;mso-width-percent:0;mso-height-percent:0;mso-width-relative:page;mso-height-relative:page;v-text-anchor:top" o:gfxdata="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" o:allowincell="f" stroked="f">
                 <v:textbox inset="0,0,0,0">
                   <w:txbxContent>
                     <w:p>
@@ -1800,14 +1708,12 @@
                                 <w:smallCaps w:val="0"/>
                               </w:rPr>
                             </w:pPr>
-                            <w:proofErr w:type="spellStart"/>
                             <w:r>
                               <w:rPr>
                                 <w:smallCaps w:val="0"/>
                               </w:rPr>
                               <w:t>Pulser</w:t>
                             </w:r>
-                            <w:proofErr w:type="spellEnd"/>
                           </w:p>
                         </w:tc>
                         <w:tc>
@@ -2195,7 +2101,6 @@
                                 <w:szCs w:val="16"/>
                               </w:rPr>
                             </w:pPr>
-                            <w:proofErr w:type="spellStart"/>
                             <w:r>
                               <w:rPr>
                                 <w:iCs/>
@@ -2213,7 +2118,6 @@
                               </w:rPr>
                               <w:t>min</w:t>
                             </w:r>
-                            <w:proofErr w:type="spellEnd"/>
                           </w:p>
                         </w:tc>
                         <w:tc>
@@ -2744,7 +2648,7 @@
                         </a:ln>
                         <a:extLst>
                           <a:ext uri="{91240B29-F687-4f45-9708-019B960494DF}">
-                            <a14:hiddenLine xmlns:o="urn:schemas-microsoft-com:office:office" xmlns:v="urn:schemas-microsoft-com:vml" xmlns:w10="urn:schemas-microsoft-com:office:word" xmlns:w="http://schemas.openxmlformats.org/wordprocessingml/2006/main" xmlns:a14="http://schemas.microsoft.com/office/drawing/2010/main" xmlns="" w="9525">
+                            <a14:hiddenLine xmlns="" xmlns:a14="http://schemas.microsoft.com/office/drawing/2010/main" xmlns:w="http://schemas.openxmlformats.org/wordprocessingml/2006/main" xmlns:w10="urn:schemas-microsoft-com:office:word" xmlns:v="urn:schemas-microsoft-com:vml" xmlns:o="urn:schemas-microsoft-com:office:office" xmlns:w16se="http://schemas.microsoft.com/office/word/2015/wordml/symex" xmlns:w16cid="http://schemas.microsoft.com/office/word/2016/wordml/cid" xmlns:am3d="http://schemas.microsoft.com/office/drawing/2017/model3d" xmlns:aink="http://schemas.microsoft.com/office/drawing/2016/ink" xmlns:cx8="http://schemas.microsoft.com/office/drawing/2016/5/14/chartex" xmlns:cx7="http://schemas.microsoft.com/office/drawing/2016/5/13/chartex" xmlns:cx6="http://schemas.microsoft.com/office/drawing/2016/5/12/chartex" xmlns:cx5="http://schemas.microsoft.com/office/drawing/2016/5/11/chartex" xmlns:cx4="http://schemas.microsoft.com/office/drawing/2016/5/10/chartex" xmlns:cx3="http://schemas.microsoft.com/office/drawing/2016/5/9/chartex" xmlns:cx2="http://schemas.microsoft.com/office/drawing/2015/10/21/chartex" xmlns:cx1="http://schemas.microsoft.com/office/drawing/2015/9/8/chartex" xmlns:cx="http://schemas.microsoft.com/office/drawing/2014/chartex" w="9525">
                               <a:solidFill>
                                 <a:srgbClr val="000000"/>
                               </a:solidFill>
@@ -2822,15 +2726,7 @@
                               <w:ind w:firstLine="0"/>
                             </w:pPr>
                             <w:r>
-                              <w:t xml:space="preserve">Fig. 1.  Oscilloscope signal output from </w:t>
-                            </w:r>
-                            <w:proofErr w:type="spellStart"/>
-                            <w:r>
-                              <w:t>pulser</w:t>
-                            </w:r>
-                            <w:proofErr w:type="spellEnd"/>
-                            <w:r>
-                              <w:t xml:space="preserve">, pre-amplifier, linear amplifier and timing single channel analyzer. </w:t>
+                              <w:t xml:space="preserve">Fig. 1.  Oscilloscope signal output from pulser, pre-amplifier, linear amplifier and timing single channel analyzer. </w:t>
                             </w:r>
                           </w:p>
                           <w:p>
@@ -2859,7 +2755,7 @@
               </wp:anchor>
             </w:drawing>
           </mc:Choice>
-          <mc:Fallback>
+          <mc:Fallback xmlns:w16se="http://schemas.microsoft.com/office/word/2015/wordml/symex" xmlns:w16cid="http://schemas.microsoft.com/office/word/2016/wordml/cid" xmlns:am3d="http://schemas.microsoft.com/office/drawing/2017/model3d" xmlns:aink="http://schemas.microsoft.com/office/drawing/2016/ink" xmlns:cx8="http://schemas.microsoft.com/office/drawing/2016/5/14/chartex" xmlns:cx7="http://schemas.microsoft.com/office/drawing/2016/5/13/chartex" xmlns:cx6="http://schemas.microsoft.com/office/drawing/2016/5/12/chartex" xmlns:cx5="http://schemas.microsoft.com/office/drawing/2016/5/11/chartex" xmlns:cx4="http://schemas.microsoft.com/office/drawing/2016/5/10/chartex" xmlns:cx3="http://schemas.microsoft.com/office/drawing/2016/5/9/chartex" xmlns:cx2="http://schemas.microsoft.com/office/drawing/2015/10/21/chartex" xmlns:cx1="http://schemas.microsoft.com/office/drawing/2015/9/8/chartex" xmlns:cx="http://schemas.microsoft.com/office/drawing/2014/chartex">
             <w:pict>
               <v:shape w14:anchorId="2C7C55FB" id="Text Box 5" o:spid="_x0000_s1028" type="#_x0000_t202" style="position:absolute;left:0;text-align:left;margin-left:267.15pt;margin-top:0;width:248.4pt;height:249.75pt;z-index:251670528;visibility:visible;mso-wrap-style:square;mso-width-percent:0;mso-height-percent:0;mso-wrap-distance-left:9pt;mso-wrap-distance-top:0;mso-wrap-distance-right:9pt;mso-wrap-distance-bottom:0;mso-position-horizontal:absolute;mso-position-horizontal-relative:margin;mso-position-vertical:center;mso-position-vertical-relative:margin;mso-width-percent:0;mso-height-percent:0;mso-width-relative:page;mso-height-relative:page;v-text-anchor:top" o:gfxdata="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" stroked="f">
                 <v:textbox inset="0,0,0,0">
@@ -2891,7 +2787,7 @@
                                     </pic:cNvPicPr>
                                   </pic:nvPicPr>
                                   <pic:blipFill>
-                                    <a:blip r:embed="rId9">
+                                    <a:blip r:embed="rId10">
                                       <a:extLst>
                                         <a:ext uri="{28A0092B-C50C-407E-A947-70E740481C1C}">
                                           <a14:useLocalDpi xmlns:a14="http://schemas.microsoft.com/office/drawing/2010/main" val="0"/>
@@ -3316,15 +3212,7 @@
         <w:pStyle w:val="Text"/>
       </w:pPr>
       <w:r>
-        <w:t xml:space="preserve">The testing includes the setup of a NIM general purpose detection system. After the system is setup, a counting experiment is performed using a </w:t>
-      </w:r>
-      <w:proofErr w:type="spellStart"/>
-      <w:r>
-        <w:t>pulser</w:t>
-      </w:r>
-      <w:proofErr w:type="spellEnd"/>
-      <w:r>
-        <w:t xml:space="preserve"> as a source. </w:t>
+        <w:t xml:space="preserve">The testing includes the setup of a NIM general purpose detection system. After the system is setup, a counting experiment is performed using a pulser as a source. </w:t>
       </w:r>
     </w:p>
     <w:p>
@@ -3337,23 +3225,7 @@
         </w:rPr>
       </w:pPr>
       <w:r>
-        <w:t xml:space="preserve">An ORTEC 480 </w:t>
-      </w:r>
-      <w:proofErr w:type="spellStart"/>
-      <w:r>
-        <w:t>pulser</w:t>
-      </w:r>
-      <w:proofErr w:type="spellEnd"/>
-      <w:r>
-        <w:t xml:space="preserve"> is utilized to drive the signal for the counting experiment. The </w:t>
-      </w:r>
-      <w:proofErr w:type="spellStart"/>
-      <w:r>
-        <w:t>pulser</w:t>
-      </w:r>
-      <w:proofErr w:type="spellEnd"/>
-      <w:r>
-        <w:t xml:space="preserve"> is set to 0.72 pulse height, negative polarity, 10X attenuation, </w:t>
+        <w:t xml:space="preserve">An ORTEC 480 pulser is utilized to drive the signal for the counting experiment. The pulser is set to 0.72 pulse height, negative polarity, 10X attenuation, </w:t>
       </w:r>
       <w:r>
         <w:t xml:space="preserve">and </w:t>
@@ -3368,15 +3240,7 @@
         <w:t xml:space="preserve">line. </w:t>
       </w:r>
       <w:r>
-        <w:t xml:space="preserve">The output parameters for the </w:t>
-      </w:r>
-      <w:proofErr w:type="spellStart"/>
-      <w:r>
-        <w:t>pulser</w:t>
-      </w:r>
-      <w:proofErr w:type="spellEnd"/>
-      <w:r>
-        <w:t xml:space="preserve"> and other outputs are summarized in Table </w:t>
+        <w:t xml:space="preserve">The output parameters for the pulser and other outputs are summarized in Table </w:t>
       </w:r>
       <w:r>
         <w:t xml:space="preserve">I. </w:t>
@@ -3391,15 +3255,7 @@
         <w:t xml:space="preserve">. </w:t>
       </w:r>
       <w:r>
-        <w:t xml:space="preserve">The </w:t>
-      </w:r>
-      <w:proofErr w:type="spellStart"/>
-      <w:r>
-        <w:t>pulser</w:t>
-      </w:r>
-      <w:proofErr w:type="spellEnd"/>
-      <w:r>
-        <w:t xml:space="preserve"> operates with a frequency of 60 Hz. </w:t>
+        <w:t xml:space="preserve">The pulser operates with a frequency of 60 Hz. </w:t>
       </w:r>
     </w:p>
     <w:p>
@@ -3407,29 +3263,11 @@
         <w:pStyle w:val="Text"/>
       </w:pPr>
       <w:r>
-        <w:t xml:space="preserve">The attenuated </w:t>
-      </w:r>
-      <w:proofErr w:type="spellStart"/>
-      <w:r>
-        <w:t>pulser</w:t>
-      </w:r>
-      <w:proofErr w:type="spellEnd"/>
-      <w:r>
-        <w:t xml:space="preserve"> output is connected by a coaxial cable to the test input on an ORTEC 142pc pre-amplifier. The test mode is used for </w:t>
-      </w:r>
-      <w:proofErr w:type="spellStart"/>
-      <w:r>
-        <w:t>pulsers</w:t>
-      </w:r>
-      <w:proofErr w:type="spellEnd"/>
-      <w:r>
-        <w:t xml:space="preserve">. </w:t>
-      </w:r>
-      <w:proofErr w:type="gramStart"/>
-      <w:r>
-        <w:t>The  preamplifier</w:t>
-      </w:r>
-      <w:proofErr w:type="gramEnd"/>
+        <w:t xml:space="preserve">The attenuated pulser output is connected by a coaxial cable to the test input on an ORTEC 142pc pre-amplifier. The test mode is used for pulsers. </w:t>
+      </w:r>
+      <w:r>
+        <w:t>The preamplifier</w:t>
+      </w:r>
       <w:r>
         <w:t xml:space="preserve"> requires its own power source, independent from the NIM bin. The amplifier output from the “ENERGY” terminal is shown in Figure </w:t>
       </w:r>
@@ -3437,15 +3275,7 @@
         <w:t>2</w:t>
       </w:r>
       <w:r>
-        <w:t xml:space="preserve">. The signal is inverted from the </w:t>
-      </w:r>
-      <w:proofErr w:type="spellStart"/>
-      <w:r>
-        <w:t>pulser</w:t>
-      </w:r>
-      <w:proofErr w:type="spellEnd"/>
-      <w:r>
-        <w:t xml:space="preserve"> and larger in magnitude.</w:t>
+        <w:t>. The signal is inverted from the pulser and larger in magnitude.</w:t>
       </w:r>
     </w:p>
     <w:p>
@@ -3458,11 +3288,9 @@
       <w:r>
         <w:t>delay switch on. The polarization is set to positive, which maintains the positive polarity from the pre-</w:t>
       </w:r>
-      <w:proofErr w:type="spellStart"/>
-      <w:r>
-        <w:t>amplifer</w:t>
-      </w:r>
-      <w:proofErr w:type="spellEnd"/>
+      <w:r>
+        <w:t>amplifier</w:t>
+      </w:r>
       <w:r>
         <w:t xml:space="preserve">. The unipolar signal from the linear amplifier is shown in Figure </w:t>
       </w:r>
@@ -3525,15 +3353,7 @@
         <w:t xml:space="preserve">The </w:t>
       </w:r>
       <w:r>
-        <w:t xml:space="preserve">setup of the general purpose NIM counting system signals agree with expectations from theory. The output of the </w:t>
-      </w:r>
-      <w:proofErr w:type="spellStart"/>
-      <w:r>
-        <w:t>pulser</w:t>
-      </w:r>
-      <w:proofErr w:type="spellEnd"/>
-      <w:r>
-        <w:t xml:space="preserve"> is a negatively polarized tail pulse. The pre-amplifier changes the polarization to positive and increases the amplitude. The linear amplifier further increases the amplitude and shapes the signal into a unipolar mode for input into the TSCA. The TSCA finally converts the signal into a square logic pulse to be used for the counting experiment. </w:t>
+        <w:t xml:space="preserve">setup of the general purpose NIM counting system signals agree with expectations from theory. The output of the pulser is a negatively polarized tail pulse. The pre-amplifier changes the polarization to positive and increases the amplitude. The linear amplifier further increases the amplitude and shapes the signal into a unipolar mode for input into the TSCA. The TSCA finally converts the signal into a square logic pulse to be used for the counting experiment. </w:t>
       </w:r>
     </w:p>
     <w:p>
@@ -4820,14 +4640,9 @@
       <w:pPr>
         <w:pStyle w:val="TableTitle"/>
       </w:pPr>
-      <w:proofErr w:type="spellStart"/>
-      <w:r>
-        <w:t>Coun</w:t>
-      </w:r>
-      <w:r>
-        <w:t>T</w:t>
-      </w:r>
-      <w:proofErr w:type="spellEnd"/>
+      <w:r>
+        <w:t>Count</w:t>
+      </w:r>
       <w:r>
         <w:t xml:space="preserve"> Rate</w:t>
       </w:r>
@@ -5734,7 +5549,7 @@
       </w:pPr>
     </w:p>
     <w:sectPr>
-      <w:headerReference w:type="default" r:id="rId10"/>
+      <w:headerReference w:type="default" r:id="rId11"/>
       <w:type w:val="continuous"/>
       <w:pgSz w:w="12240" w:h="15840" w:code="1"/>
       <w:pgMar w:top="1008" w:right="936" w:bottom="1008" w:left="936" w:header="432" w:footer="432" w:gutter="0"/>
@@ -5745,7 +5560,7 @@
 </file>
 
 <file path=word/endnotes.xml><?xml version="1.0" encoding="utf-8"?>
-<w:endnotes xmlns:wpc="http://schemas.microsoft.com/office/word/2010/wordprocessingCanvas" xmlns:cx="http://schemas.microsoft.com/office/drawing/2014/chartex" xmlns:cx1="http://schemas.microsoft.com/office/drawing/2015/9/8/chartex" xmlns:cx2="http://schemas.microsoft.com/office/drawing/2015/10/21/chartex" xmlns:cx3="http://schemas.microsoft.com/office/drawing/2016/5/9/chartex" xmlns:cx4="http://schemas.microsoft.com/office/drawing/2016/5/10/chartex" xmlns:cx5="http://schemas.microsoft.com/office/drawing/2016/5/11/chartex" xmlns:cx6="http://schemas.microsoft.com/office/drawing/2016/5/12/chartex" xmlns:cx7="http://schemas.microsoft.com/office/drawing/2016/5/13/chartex" xmlns:cx8="http://schemas.microsoft.com/office/drawing/2016/5/14/chartex" xmlns:mc="http://schemas.openxmlformats.org/markup-compatibility/2006" xmlns:aink="http://schemas.microsoft.com/office/drawing/2016/ink" xmlns:am3d="http://schemas.microsoft.com/office/drawing/2017/model3d" xmlns:o="urn:schemas-microsoft-com:office:office" xmlns:r="http://schemas.openxmlformats.org/officeDocument/2006/relationships" xmlns:m="http://schemas.openxmlformats.org/officeDocument/2006/math" xmlns:v="urn:schemas-microsoft-com:vml" xmlns:wp14="http://schemas.microsoft.com/office/word/2010/wordprocessingDrawing" xmlns:wp="http://schemas.openxmlformats.org/drawingml/2006/wordprocessingDrawing" xmlns:w10="urn:schemas-microsoft-com:office:word" xmlns:w="http://schemas.openxmlformats.org/wordprocessingml/2006/main" xmlns:w14="http://schemas.microsoft.com/office/word/2010/wordml" xmlns:w15="http://schemas.microsoft.com/office/word/2012/wordml" xmlns:w16cid="http://schemas.microsoft.com/office/word/2016/wordml/cid" xmlns:w16se="http://schemas.microsoft.com/office/word/2015/wordml/symex" xmlns:wpg="http://schemas.microsoft.com/office/word/2010/wordprocessingGroup" xmlns:wpi="http://schemas.microsoft.com/office/word/2010/wordprocessingInk" xmlns:wne="http://schemas.microsoft.com/office/word/2006/wordml" xmlns:wps="http://schemas.microsoft.com/office/word/2010/wordprocessingShape" mc:Ignorable="w14 w15 w16se w16cid wp14">
+<w:endnotes xmlns:wpc="http://schemas.microsoft.com/office/word/2010/wordprocessingCanvas" xmlns:mc="http://schemas.openxmlformats.org/markup-compatibility/2006" xmlns:o="urn:schemas-microsoft-com:office:office" xmlns:r="http://schemas.openxmlformats.org/officeDocument/2006/relationships" xmlns:m="http://schemas.openxmlformats.org/officeDocument/2006/math" xmlns:v="urn:schemas-microsoft-com:vml" xmlns:wp14="http://schemas.microsoft.com/office/word/2010/wordprocessingDrawing" xmlns:wp="http://schemas.openxmlformats.org/drawingml/2006/wordprocessingDrawing" xmlns:w10="urn:schemas-microsoft-com:office:word" xmlns:w="http://schemas.openxmlformats.org/wordprocessingml/2006/main" xmlns:w14="http://schemas.microsoft.com/office/word/2010/wordml" xmlns:w15="http://schemas.microsoft.com/office/word/2012/wordml" xmlns:wpg="http://schemas.microsoft.com/office/word/2010/wordprocessingGroup" xmlns:wpi="http://schemas.microsoft.com/office/word/2010/wordprocessingInk" xmlns:wne="http://schemas.microsoft.com/office/word/2006/wordml" xmlns:wps="http://schemas.microsoft.com/office/word/2010/wordprocessingShape" mc:Ignorable="w14 w15 wp14">
   <w:endnote w:type="separator" w:id="-1">
     <w:p>
       <w:r>
@@ -5764,7 +5579,7 @@
 </file>
 
 <file path=word/footnotes.xml><?xml version="1.0" encoding="utf-8"?>
-<w:footnotes xmlns:wpc="http://schemas.microsoft.com/office/word/2010/wordprocessingCanvas" xmlns:cx="http://schemas.microsoft.com/office/drawing/2014/chartex" xmlns:cx1="http://schemas.microsoft.com/office/drawing/2015/9/8/chartex" xmlns:cx2="http://schemas.microsoft.com/office/drawing/2015/10/21/chartex" xmlns:cx3="http://schemas.microsoft.com/office/drawing/2016/5/9/chartex" xmlns:cx4="http://schemas.microsoft.com/office/drawing/2016/5/10/chartex" xmlns:cx5="http://schemas.microsoft.com/office/drawing/2016/5/11/chartex" xmlns:cx6="http://schemas.microsoft.com/office/drawing/2016/5/12/chartex" xmlns:cx7="http://schemas.microsoft.com/office/drawing/2016/5/13/chartex" xmlns:cx8="http://schemas.microsoft.com/office/drawing/2016/5/14/chartex" xmlns:mc="http://schemas.openxmlformats.org/markup-compatibility/2006" xmlns:aink="http://schemas.microsoft.com/office/drawing/2016/ink" xmlns:am3d="http://schemas.microsoft.com/office/drawing/2017/model3d" xmlns:o="urn:schemas-microsoft-com:office:office" xmlns:r="http://schemas.openxmlformats.org/officeDocument/2006/relationships" xmlns:m="http://schemas.openxmlformats.org/officeDocument/2006/math" xmlns:v="urn:schemas-microsoft-com:vml" xmlns:wp14="http://schemas.microsoft.com/office/word/2010/wordprocessingDrawing" xmlns:wp="http://schemas.openxmlformats.org/drawingml/2006/wordprocessingDrawing" xmlns:w10="urn:schemas-microsoft-com:office:word" xmlns:w="http://schemas.openxmlformats.org/wordprocessingml/2006/main" xmlns:w14="http://schemas.microsoft.com/office/word/2010/wordml" xmlns:w15="http://schemas.microsoft.com/office/word/2012/wordml" xmlns:w16cid="http://schemas.microsoft.com/office/word/2016/wordml/cid" xmlns:w16se="http://schemas.microsoft.com/office/word/2015/wordml/symex" xmlns:wpg="http://schemas.microsoft.com/office/word/2010/wordprocessingGroup" xmlns:wpi="http://schemas.microsoft.com/office/word/2010/wordprocessingInk" xmlns:wne="http://schemas.microsoft.com/office/word/2006/wordml" xmlns:wps="http://schemas.microsoft.com/office/word/2010/wordprocessingShape" mc:Ignorable="w14 w15 w16se w16cid wp14">
+<w:footnotes xmlns:wpc="http://schemas.microsoft.com/office/word/2010/wordprocessingCanvas" xmlns:mc="http://schemas.openxmlformats.org/markup-compatibility/2006" xmlns:o="urn:schemas-microsoft-com:office:office" xmlns:r="http://schemas.openxmlformats.org/officeDocument/2006/relationships" xmlns:m="http://schemas.openxmlformats.org/officeDocument/2006/math" xmlns:v="urn:schemas-microsoft-com:vml" xmlns:wp14="http://schemas.microsoft.com/office/word/2010/wordprocessingDrawing" xmlns:wp="http://schemas.openxmlformats.org/drawingml/2006/wordprocessingDrawing" xmlns:w10="urn:schemas-microsoft-com:office:word" xmlns:w="http://schemas.openxmlformats.org/wordprocessingml/2006/main" xmlns:w14="http://schemas.microsoft.com/office/word/2010/wordml" xmlns:w15="http://schemas.microsoft.com/office/word/2012/wordml" xmlns:wpg="http://schemas.microsoft.com/office/word/2010/wordprocessingGroup" xmlns:wpi="http://schemas.microsoft.com/office/word/2010/wordprocessingInk" xmlns:wne="http://schemas.microsoft.com/office/word/2006/wordml" xmlns:wps="http://schemas.microsoft.com/office/word/2010/wordprocessingShape" mc:Ignorable="w14 w15 wp14">
   <w:footnote w:type="separator" w:id="-1">
     <w:p/>
   </w:footnote>
@@ -5789,7 +5604,7 @@
 </file>
 
 <file path=word/header1.xml><?xml version="1.0" encoding="utf-8"?>
-<w:hdr xmlns:wpc="http://schemas.microsoft.com/office/word/2010/wordprocessingCanvas" xmlns:cx="http://schemas.microsoft.com/office/drawing/2014/chartex" xmlns:cx1="http://schemas.microsoft.com/office/drawing/2015/9/8/chartex" xmlns:cx2="http://schemas.microsoft.com/office/drawing/2015/10/21/chartex" xmlns:cx3="http://schemas.microsoft.com/office/drawing/2016/5/9/chartex" xmlns:cx4="http://schemas.microsoft.com/office/drawing/2016/5/10/chartex" xmlns:cx5="http://schemas.microsoft.com/office/drawing/2016/5/11/chartex" xmlns:cx6="http://schemas.microsoft.com/office/drawing/2016/5/12/chartex" xmlns:cx7="http://schemas.microsoft.com/office/drawing/2016/5/13/chartex" xmlns:cx8="http://schemas.microsoft.com/office/drawing/2016/5/14/chartex" xmlns:mc="http://schemas.openxmlformats.org/markup-compatibility/2006" xmlns:aink="http://schemas.microsoft.com/office/drawing/2016/ink" xmlns:am3d="http://schemas.microsoft.com/office/drawing/2017/model3d" xmlns:o="urn:schemas-microsoft-com:office:office" xmlns:r="http://schemas.openxmlformats.org/officeDocument/2006/relationships" xmlns:m="http://schemas.openxmlformats.org/officeDocument/2006/math" xmlns:v="urn:schemas-microsoft-com:vml" xmlns:wp14="http://schemas.microsoft.com/office/word/2010/wordprocessingDrawing" xmlns:wp="http://schemas.openxmlformats.org/drawingml/2006/wordprocessingDrawing" xmlns:w10="urn:schemas-microsoft-com:office:word" xmlns:w="http://schemas.openxmlformats.org/wordprocessingml/2006/main" xmlns:w14="http://schemas.microsoft.com/office/word/2010/wordml" xmlns:w15="http://schemas.microsoft.com/office/word/2012/wordml" xmlns:w16cid="http://schemas.microsoft.com/office/word/2016/wordml/cid" xmlns:w16se="http://schemas.microsoft.com/office/word/2015/wordml/symex" xmlns:wpg="http://schemas.microsoft.com/office/word/2010/wordprocessingGroup" xmlns:wpi="http://schemas.microsoft.com/office/word/2010/wordprocessingInk" xmlns:wne="http://schemas.microsoft.com/office/word/2006/wordml" xmlns:wps="http://schemas.microsoft.com/office/word/2010/wordprocessingShape" mc:Ignorable="w14 w15 w16se w16cid wp14">
+<w:hdr xmlns:wpc="http://schemas.microsoft.com/office/word/2010/wordprocessingCanvas" xmlns:mc="http://schemas.openxmlformats.org/markup-compatibility/2006" xmlns:o="urn:schemas-microsoft-com:office:office" xmlns:r="http://schemas.openxmlformats.org/officeDocument/2006/relationships" xmlns:m="http://schemas.openxmlformats.org/officeDocument/2006/math" xmlns:v="urn:schemas-microsoft-com:vml" xmlns:wp14="http://schemas.microsoft.com/office/word/2010/wordprocessingDrawing" xmlns:wp="http://schemas.openxmlformats.org/drawingml/2006/wordprocessingDrawing" xmlns:w10="urn:schemas-microsoft-com:office:word" xmlns:w="http://schemas.openxmlformats.org/wordprocessingml/2006/main" xmlns:w14="http://schemas.microsoft.com/office/word/2010/wordml" xmlns:w15="http://schemas.microsoft.com/office/word/2012/wordml" xmlns:wpg="http://schemas.microsoft.com/office/word/2010/wordprocessingGroup" xmlns:wpi="http://schemas.microsoft.com/office/word/2010/wordprocessingInk" xmlns:wne="http://schemas.microsoft.com/office/word/2006/wordml" xmlns:wps="http://schemas.microsoft.com/office/word/2010/wordprocessingShape" mc:Ignorable="w14 w15 wp14">
   <w:p>
     <w:pPr>
       <w:framePr w:wrap="auto" w:vAnchor="text" w:hAnchor="margin" w:xAlign="right" w:y="1"/>
@@ -5807,7 +5622,7 @@
       <w:rPr>
         <w:noProof/>
       </w:rPr>
-      <w:t>2</w:t>
+      <w:t>3</w:t>
     </w:r>
     <w:r>
       <w:fldChar w:fldCharType="end"/>
@@ -5830,7 +5645,7 @@
 </file>
 
 <file path=word/numbering.xml><?xml version="1.0" encoding="utf-8"?>
-<w:numbering xmlns:wpc="http://schemas.microsoft.com/office/word/2010/wordprocessingCanvas" xmlns:cx="http://schemas.microsoft.com/office/drawing/2014/chartex" xmlns:cx1="http://schemas.microsoft.com/office/drawing/2015/9/8/chartex" xmlns:cx2="http://schemas.microsoft.com/office/drawing/2015/10/21/chartex" xmlns:cx3="http://schemas.microsoft.com/office/drawing/2016/5/9/chartex" xmlns:cx4="http://schemas.microsoft.com/office/drawing/2016/5/10/chartex" xmlns:cx5="http://schemas.microsoft.com/office/drawing/2016/5/11/chartex" xmlns:cx6="http://schemas.microsoft.com/office/drawing/2016/5/12/chartex" xmlns:cx7="http://schemas.microsoft.com/office/drawing/2016/5/13/chartex" xmlns:cx8="http://schemas.microsoft.com/office/drawing/2016/5/14/chartex" xmlns:mc="http://schemas.openxmlformats.org/markup-compatibility/2006" xmlns:aink="http://schemas.microsoft.com/office/drawing/2016/ink" xmlns:am3d="http://schemas.microsoft.com/office/drawing/2017/model3d" xmlns:o="urn:schemas-microsoft-com:office:office" xmlns:r="http://schemas.openxmlformats.org/officeDocument/2006/relationships" xmlns:m="http://schemas.openxmlformats.org/officeDocument/2006/math" xmlns:v="urn:schemas-microsoft-com:vml" xmlns:wp14="http://schemas.microsoft.com/office/word/2010/wordprocessingDrawing" xmlns:wp="http://schemas.openxmlformats.org/drawingml/2006/wordprocessingDrawing" xmlns:w10="urn:schemas-microsoft-com:office:word" xmlns:w="http://schemas.openxmlformats.org/wordprocessingml/2006/main" xmlns:w14="http://schemas.microsoft.com/office/word/2010/wordml" xmlns:w15="http://schemas.microsoft.com/office/word/2012/wordml" xmlns:w16cid="http://schemas.microsoft.com/office/word/2016/wordml/cid" xmlns:w16se="http://schemas.microsoft.com/office/word/2015/wordml/symex" xmlns:wpg="http://schemas.microsoft.com/office/word/2010/wordprocessingGroup" xmlns:wpi="http://schemas.microsoft.com/office/word/2010/wordprocessingInk" xmlns:wne="http://schemas.microsoft.com/office/word/2006/wordml" xmlns:wps="http://schemas.microsoft.com/office/word/2010/wordprocessingShape" mc:Ignorable="w14 w15 w16se w16cid wp14">
+<w:numbering xmlns:wpc="http://schemas.microsoft.com/office/word/2010/wordprocessingCanvas" xmlns:mc="http://schemas.openxmlformats.org/markup-compatibility/2006" xmlns:o="urn:schemas-microsoft-com:office:office" xmlns:r="http://schemas.openxmlformats.org/officeDocument/2006/relationships" xmlns:m="http://schemas.openxmlformats.org/officeDocument/2006/math" xmlns:v="urn:schemas-microsoft-com:vml" xmlns:wp14="http://schemas.microsoft.com/office/word/2010/wordprocessingDrawing" xmlns:wp="http://schemas.openxmlformats.org/drawingml/2006/wordprocessingDrawing" xmlns:w10="urn:schemas-microsoft-com:office:word" xmlns:w="http://schemas.openxmlformats.org/wordprocessingml/2006/main" xmlns:w14="http://schemas.microsoft.com/office/word/2010/wordml" xmlns:w15="http://schemas.microsoft.com/office/word/2012/wordml" xmlns:wpg="http://schemas.microsoft.com/office/word/2010/wordprocessingGroup" xmlns:wpi="http://schemas.microsoft.com/office/word/2010/wordprocessingInk" xmlns:wne="http://schemas.microsoft.com/office/word/2006/wordml" xmlns:wps="http://schemas.microsoft.com/office/word/2010/wordprocessingShape" mc:Ignorable="w14 w15 wp14">
   <w:abstractNum w:abstractNumId="0" w15:restartNumberingAfterBreak="0">
     <w:nsid w:val="FFFFFF1D"/>
     <w:multiLevelType w:val="multilevel"/>
@@ -7383,7 +7198,7 @@
 </file>
 
 <file path=word/styles.xml><?xml version="1.0" encoding="utf-8"?>
-<w:styles xmlns:mc="http://schemas.openxmlformats.org/markup-compatibility/2006" xmlns:r="http://schemas.openxmlformats.org/officeDocument/2006/relationships" xmlns:w="http://schemas.openxmlformats.org/wordprocessingml/2006/main" xmlns:w14="http://schemas.microsoft.com/office/word/2010/wordml" xmlns:w15="http://schemas.microsoft.com/office/word/2012/wordml" xmlns:w16cid="http://schemas.microsoft.com/office/word/2016/wordml/cid" xmlns:w16se="http://schemas.microsoft.com/office/word/2015/wordml/symex" mc:Ignorable="w14 w15 w16se w16cid">
+<w:styles xmlns:mc="http://schemas.openxmlformats.org/markup-compatibility/2006" xmlns:r="http://schemas.openxmlformats.org/officeDocument/2006/relationships" xmlns:w="http://schemas.openxmlformats.org/wordprocessingml/2006/main" xmlns:w14="http://schemas.microsoft.com/office/word/2010/wordml" xmlns:w15="http://schemas.microsoft.com/office/word/2012/wordml" mc:Ignorable="w14 w15">
   <w:docDefaults>
     <w:rPrDefault>
       <w:rPr>
@@ -7393,7 +7208,7 @@
     </w:rPrDefault>
     <w:pPrDefault/>
   </w:docDefaults>
-  <w:latentStyles w:defLockedState="0" w:defUIPriority="0" w:defSemiHidden="0" w:defUnhideWhenUsed="0" w:defQFormat="0" w:count="375">
+  <w:latentStyles w:defLockedState="0" w:defUIPriority="0" w:defSemiHidden="0" w:defUnhideWhenUsed="0" w:defQFormat="0" w:count="371">
     <w:lsdException w:name="Normal" w:qFormat="1"/>
     <w:lsdException w:name="heading 1" w:uiPriority="9" w:qFormat="1"/>
     <w:lsdException w:name="heading 2" w:uiPriority="9" w:qFormat="1"/>
@@ -7674,10 +7489,6 @@
     <w:lsdException w:name="List Table 5 Dark Accent 6" w:uiPriority="50"/>
     <w:lsdException w:name="List Table 6 Colorful Accent 6" w:uiPriority="51"/>
     <w:lsdException w:name="List Table 7 Colorful Accent 6" w:uiPriority="52"/>
-    <w:lsdException w:name="Mention" w:semiHidden="1" w:uiPriority="99" w:unhideWhenUsed="1"/>
-    <w:lsdException w:name="Smart Hyperlink" w:semiHidden="1" w:uiPriority="99" w:unhideWhenUsed="1"/>
-    <w:lsdException w:name="Hashtag" w:semiHidden="1" w:uiPriority="99" w:unhideWhenUsed="1"/>
-    <w:lsdException w:name="Unresolved Mention" w:semiHidden="1" w:uiPriority="99" w:unhideWhenUsed="1"/>
   </w:latentStyles>
   <w:style w:type="paragraph" w:default="1" w:styleId="Normal">
     <w:name w:val="Normal"/>
@@ -8723,7 +8534,7 @@
 </file>
 
 <file path=customXml/itemProps1.xml><?xml version="1.0" encoding="utf-8"?>
-<ds:datastoreItem xmlns:ds="http://schemas.openxmlformats.org/officeDocument/2006/customXml" ds:itemID="{9D07F7C9-6981-4E77-B4C7-A192804D33C2}">
+<ds:datastoreItem xmlns:ds="http://schemas.openxmlformats.org/officeDocument/2006/customXml" ds:itemID="{5BDFA1A9-9F8C-45AA-875C-B00739D21F56}">
   <ds:schemaRefs>
     <ds:schemaRef ds:uri="http://schemas.openxmlformats.org/officeDocument/2006/bibliography"/>
   </ds:schemaRefs>

</xml_diff>